<commit_message>
Mais ajustes no relatório
</commit_message>
<xml_diff>
--- a/[Documentos]/Primeira Entrega/Relatorio_Aqua_Point.docx
+++ b/[Documentos]/Primeira Entrega/Relatorio_Aqua_Point.docx
@@ -586,7 +586,6 @@
           <w14:ligatures w14:val="standardContextual"/>
         </w:rPr>
       </w:pPr>
-      <w:proofErr w:type="gramStart"/>
       <w:r>
         <w:rPr>
           <w:rFonts w:eastAsiaTheme="minorHAnsi" w:cs="Times New Roman"/>
@@ -596,19 +595,7 @@
           <w:szCs w:val="24"/>
           <w14:ligatures w14:val="standardContextual"/>
         </w:rPr>
-        <w:t>Palavras chave</w:t>
-      </w:r>
-      <w:proofErr w:type="gramEnd"/>
-      <w:r>
-        <w:rPr>
-          <w:rFonts w:eastAsiaTheme="minorHAnsi" w:cs="Times New Roman"/>
-          <w:b/>
-          <w:bCs/>
-          <w:sz w:val="24"/>
-          <w:szCs w:val="24"/>
-          <w14:ligatures w14:val="standardContextual"/>
-        </w:rPr>
-        <w:t>:</w:t>
+        <w:t>Palavras chave:</w:t>
       </w:r>
     </w:p>
     <w:p>
@@ -2138,7 +2125,7 @@
         </w:rPr>
         <w:fldChar w:fldCharType="separate"/>
       </w:r>
-      <w:hyperlink w:anchor="_Toc209622013" w:history="1">
+      <w:hyperlink w:anchor="_Toc209623934" w:history="1">
         <w:r>
           <w:rPr>
             <w:rStyle w:val="Hiperligao"/>
@@ -2165,7 +2152,7 @@
             <w:noProof/>
             <w:webHidden/>
           </w:rPr>
-          <w:instrText xml:space="preserve"> PAGEREF _Toc209622013 \h </w:instrText>
+          <w:instrText xml:space="preserve"> PAGEREF _Toc209623934 \h </w:instrText>
         </w:r>
         <w:r>
           <w:rPr>
@@ -2212,7 +2199,7 @@
           <w14:ligatures w14:val="standardContextual"/>
         </w:rPr>
       </w:pPr>
-      <w:hyperlink w:anchor="_Toc209622014" w:history="1">
+      <w:hyperlink w:anchor="_Toc209623935" w:history="1">
         <w:r>
           <w:rPr>
             <w:rStyle w:val="Hiperligao"/>
@@ -2239,7 +2226,7 @@
             <w:noProof/>
             <w:webHidden/>
           </w:rPr>
-          <w:instrText xml:space="preserve"> PAGEREF _Toc209622014 \h </w:instrText>
+          <w:instrText xml:space="preserve"> PAGEREF _Toc209623935 \h </w:instrText>
         </w:r>
         <w:r>
           <w:rPr>
@@ -2286,7 +2273,7 @@
           <w14:ligatures w14:val="standardContextual"/>
         </w:rPr>
       </w:pPr>
-      <w:hyperlink w:anchor="_Toc209622015" w:history="1">
+      <w:hyperlink w:anchor="_Toc209623936" w:history="1">
         <w:r>
           <w:rPr>
             <w:rStyle w:val="Hiperligao"/>
@@ -2313,7 +2300,7 @@
             <w:noProof/>
             <w:webHidden/>
           </w:rPr>
-          <w:instrText xml:space="preserve"> PAGEREF _Toc209622015 \h </w:instrText>
+          <w:instrText xml:space="preserve"> PAGEREF _Toc209623936 \h </w:instrText>
         </w:r>
         <w:r>
           <w:rPr>
@@ -2360,7 +2347,7 @@
           <w14:ligatures w14:val="standardContextual"/>
         </w:rPr>
       </w:pPr>
-      <w:hyperlink w:anchor="_Toc209622016" w:history="1">
+      <w:hyperlink w:anchor="_Toc209623937" w:history="1">
         <w:r>
           <w:rPr>
             <w:rStyle w:val="Hiperligao"/>
@@ -2387,7 +2374,7 @@
             <w:noProof/>
             <w:webHidden/>
           </w:rPr>
-          <w:instrText xml:space="preserve"> PAGEREF _Toc209622016 \h </w:instrText>
+          <w:instrText xml:space="preserve"> PAGEREF _Toc209623937 \h </w:instrText>
         </w:r>
         <w:r>
           <w:rPr>
@@ -2434,7 +2421,7 @@
           <w14:ligatures w14:val="standardContextual"/>
         </w:rPr>
       </w:pPr>
-      <w:hyperlink w:anchor="_Toc209622017" w:history="1">
+      <w:hyperlink w:anchor="_Toc209623938" w:history="1">
         <w:r>
           <w:rPr>
             <w:rStyle w:val="Hiperligao"/>
@@ -2461,7 +2448,7 @@
             <w:noProof/>
             <w:webHidden/>
           </w:rPr>
-          <w:instrText xml:space="preserve"> PAGEREF _Toc209622017 \h </w:instrText>
+          <w:instrText xml:space="preserve"> PAGEREF _Toc209623938 \h </w:instrText>
         </w:r>
         <w:r>
           <w:rPr>
@@ -2508,7 +2495,7 @@
           <w14:ligatures w14:val="standardContextual"/>
         </w:rPr>
       </w:pPr>
-      <w:hyperlink w:anchor="_Toc209622018" w:history="1">
+      <w:hyperlink w:anchor="_Toc209623939" w:history="1">
         <w:r>
           <w:rPr>
             <w:rStyle w:val="Hiperligao"/>
@@ -2535,7 +2522,7 @@
             <w:noProof/>
             <w:webHidden/>
           </w:rPr>
-          <w:instrText xml:space="preserve"> PAGEREF _Toc209622018 \h </w:instrText>
+          <w:instrText xml:space="preserve"> PAGEREF _Toc209623939 \h </w:instrText>
         </w:r>
         <w:r>
           <w:rPr>
@@ -2582,7 +2569,7 @@
           <w14:ligatures w14:val="standardContextual"/>
         </w:rPr>
       </w:pPr>
-      <w:hyperlink w:anchor="_Toc209622019" w:history="1">
+      <w:hyperlink w:anchor="_Toc209623940" w:history="1">
         <w:r>
           <w:rPr>
             <w:rStyle w:val="Hiperligao"/>
@@ -2609,7 +2596,7 @@
             <w:noProof/>
             <w:webHidden/>
           </w:rPr>
-          <w:instrText xml:space="preserve"> PAGEREF _Toc209622019 \h </w:instrText>
+          <w:instrText xml:space="preserve"> PAGEREF _Toc209623940 \h </w:instrText>
         </w:r>
         <w:r>
           <w:rPr>
@@ -2656,7 +2643,7 @@
           <w14:ligatures w14:val="standardContextual"/>
         </w:rPr>
       </w:pPr>
-      <w:hyperlink w:anchor="_Toc209622020" w:history="1">
+      <w:hyperlink w:anchor="_Toc209623941" w:history="1">
         <w:r>
           <w:rPr>
             <w:rStyle w:val="Hiperligao"/>
@@ -2683,7 +2670,7 @@
             <w:noProof/>
             <w:webHidden/>
           </w:rPr>
-          <w:instrText xml:space="preserve"> PAGEREF _Toc209622020 \h </w:instrText>
+          <w:instrText xml:space="preserve"> PAGEREF _Toc209623941 \h </w:instrText>
         </w:r>
         <w:r>
           <w:rPr>
@@ -2730,7 +2717,7 @@
           <w14:ligatures w14:val="standardContextual"/>
         </w:rPr>
       </w:pPr>
-      <w:hyperlink w:anchor="_Toc209622021" w:history="1">
+      <w:hyperlink w:anchor="_Toc209623942" w:history="1">
         <w:r>
           <w:rPr>
             <w:rStyle w:val="Hiperligao"/>
@@ -2757,7 +2744,7 @@
             <w:noProof/>
             <w:webHidden/>
           </w:rPr>
-          <w:instrText xml:space="preserve"> PAGEREF _Toc209622021 \h </w:instrText>
+          <w:instrText xml:space="preserve"> PAGEREF _Toc209623942 \h </w:instrText>
         </w:r>
         <w:r>
           <w:rPr>
@@ -2804,7 +2791,7 @@
           <w14:ligatures w14:val="standardContextual"/>
         </w:rPr>
       </w:pPr>
-      <w:hyperlink w:anchor="_Toc209622022" w:history="1">
+      <w:hyperlink w:anchor="_Toc209623943" w:history="1">
         <w:r>
           <w:rPr>
             <w:rStyle w:val="Hiperligao"/>
@@ -2831,7 +2818,7 @@
             <w:noProof/>
             <w:webHidden/>
           </w:rPr>
-          <w:instrText xml:space="preserve"> PAGEREF _Toc209622022 \h </w:instrText>
+          <w:instrText xml:space="preserve"> PAGEREF _Toc209623943 \h </w:instrText>
         </w:r>
         <w:r>
           <w:rPr>
@@ -2878,13 +2865,13 @@
           <w14:ligatures w14:val="standardContextual"/>
         </w:rPr>
       </w:pPr>
-      <w:hyperlink w:anchor="_Toc209622023" w:history="1">
+      <w:hyperlink w:anchor="_Toc209623944" w:history="1">
         <w:r>
           <w:rPr>
             <w:rStyle w:val="Hiperligao"/>
             <w:noProof/>
           </w:rPr>
-          <w:t>Figura 114 – Fases do projeto</w:t>
+          <w:t>Figura 11 – Fases do projeto</w:t>
         </w:r>
         <w:r>
           <w:rPr>
@@ -2905,7 +2892,7 @@
             <w:noProof/>
             <w:webHidden/>
           </w:rPr>
-          <w:instrText xml:space="preserve"> PAGEREF _Toc209622023 \h </w:instrText>
+          <w:instrText xml:space="preserve"> PAGEREF _Toc209623944 \h </w:instrText>
         </w:r>
         <w:r>
           <w:rPr>
@@ -2952,13 +2939,13 @@
           <w14:ligatures w14:val="standardContextual"/>
         </w:rPr>
       </w:pPr>
-      <w:hyperlink w:anchor="_Toc209622024" w:history="1">
+      <w:hyperlink w:anchor="_Toc209623945" w:history="1">
         <w:r>
           <w:rPr>
             <w:rStyle w:val="Hiperligao"/>
             <w:noProof/>
           </w:rPr>
-          <w:t>Figura 15 - Mapa de Gantt</w:t>
+          <w:t>Figura 12 - Mapa de Gantt</w:t>
         </w:r>
         <w:r>
           <w:rPr>
@@ -2979,7 +2966,7 @@
             <w:noProof/>
             <w:webHidden/>
           </w:rPr>
-          <w:instrText xml:space="preserve"> PAGEREF _Toc209622024 \h </w:instrText>
+          <w:instrText xml:space="preserve"> PAGEREF _Toc209623945 \h </w:instrText>
         </w:r>
         <w:r>
           <w:rPr>
@@ -3026,13 +3013,13 @@
           <w14:ligatures w14:val="standardContextual"/>
         </w:rPr>
       </w:pPr>
-      <w:hyperlink w:anchor="_Toc209622025" w:history="1">
+      <w:hyperlink w:anchor="_Toc209623946" w:history="1">
         <w:r>
           <w:rPr>
             <w:rStyle w:val="Hiperligao"/>
             <w:noProof/>
           </w:rPr>
-          <w:t>Figura 12 - AquaFinder</w:t>
+          <w:t>Figura 13 – AquaFinder</w:t>
         </w:r>
         <w:r>
           <w:rPr>
@@ -3053,7 +3040,7 @@
             <w:noProof/>
             <w:webHidden/>
           </w:rPr>
-          <w:instrText xml:space="preserve"> PAGEREF _Toc209622025 \h </w:instrText>
+          <w:instrText xml:space="preserve"> PAGEREF _Toc209623946 \h </w:instrText>
         </w:r>
         <w:r>
           <w:rPr>
@@ -3100,13 +3087,27 @@
           <w14:ligatures w14:val="standardContextual"/>
         </w:rPr>
       </w:pPr>
-      <w:hyperlink w:anchor="_Toc209622026" w:history="1">
+      <w:hyperlink w:anchor="_Toc209623947" w:history="1">
         <w:r>
           <w:rPr>
             <w:rStyle w:val="Hiperligao"/>
             <w:noProof/>
           </w:rPr>
-          <w:t>Figura 13 - H20 QUALITY</w:t>
+          <w:t>Figura</w:t>
+        </w:r>
+        <w:r>
+          <w:rPr>
+            <w:rStyle w:val="Hiperligao"/>
+            <w:noProof/>
+          </w:rPr>
+          <w:t xml:space="preserve"> </w:t>
+        </w:r>
+        <w:r>
+          <w:rPr>
+            <w:rStyle w:val="Hiperligao"/>
+            <w:noProof/>
+          </w:rPr>
+          <w:t>14A – H20 Quality</w:t>
         </w:r>
         <w:r>
           <w:rPr>
@@ -3127,7 +3128,7 @@
             <w:noProof/>
             <w:webHidden/>
           </w:rPr>
-          <w:instrText xml:space="preserve"> PAGEREF _Toc209622026 \h </w:instrText>
+          <w:instrText xml:space="preserve"> PAGEREF _Toc209623947 \h </w:instrText>
         </w:r>
         <w:r>
           <w:rPr>
@@ -3644,7 +3645,6 @@
         <w:t xml:space="preserve">, </w:t>
       </w:r>
       <w:proofErr w:type="spellStart"/>
-      <w:proofErr w:type="gramStart"/>
       <w:r>
         <w:rPr>
           <w:rFonts w:cs="Arial"/>
@@ -3670,7 +3670,6 @@
         </w:rPr>
         <w:t>.</w:t>
       </w:r>
-      <w:proofErr w:type="gramEnd"/>
     </w:p>
     <w:p>
       <w:pPr>
@@ -3742,15 +3741,7 @@
         <w:t xml:space="preserve">, </w:t>
       </w:r>
       <w:r>
-        <w:t xml:space="preserve">motivação, identificação do </w:t>
-      </w:r>
-      <w:proofErr w:type="gramStart"/>
-      <w:r>
-        <w:t>público alvo</w:t>
-      </w:r>
-      <w:proofErr w:type="gramEnd"/>
-      <w:r>
-        <w:t>,</w:t>
+        <w:t>motivação, identificação do público alvo,</w:t>
       </w:r>
       <w:r>
         <w:t xml:space="preserve"> </w:t>
@@ -4117,7 +4108,7 @@
               <w:pStyle w:val="Legenda"/>
               <w:jc w:val="center"/>
             </w:pPr>
-            <w:bookmarkStart w:id="5" w:name="_Toc209622013"/>
+            <w:bookmarkStart w:id="5" w:name="_Toc209623934"/>
             <w:r>
               <w:rPr>
                 <w:color w:val="auto"/>
@@ -4415,7 +4406,7 @@
                                       <w:szCs w:val="22"/>
                                     </w:rPr>
                                   </w:pPr>
-                                  <w:bookmarkStart w:id="6" w:name="_Toc209622014"/>
+                                  <w:bookmarkStart w:id="6" w:name="_Toc209623935"/>
                                   <w:r>
                                     <w:rPr>
                                       <w:color w:val="auto"/>
@@ -4500,7 +4491,7 @@
                                 <w:szCs w:val="22"/>
                               </w:rPr>
                             </w:pPr>
-                            <w:bookmarkStart w:id="7" w:name="_Toc209622014"/>
+                            <w:bookmarkStart w:id="7" w:name="_Toc209623935"/>
                             <w:r>
                               <w:rPr>
                                 <w:color w:val="auto"/>
@@ -4778,7 +4769,7 @@
                                       <w:szCs w:val="22"/>
                                     </w:rPr>
                                   </w:pPr>
-                                  <w:bookmarkStart w:id="8" w:name="_Toc209622015"/>
+                                  <w:bookmarkStart w:id="8" w:name="_Toc209623936"/>
                                   <w:r>
                                     <w:rPr>
                                       <w:color w:val="auto"/>
@@ -4853,7 +4844,7 @@
                                 <w:szCs w:val="22"/>
                               </w:rPr>
                             </w:pPr>
-                            <w:bookmarkStart w:id="9" w:name="_Toc209622015"/>
+                            <w:bookmarkStart w:id="9" w:name="_Toc209623936"/>
                             <w:r>
                               <w:rPr>
                                 <w:color w:val="auto"/>
@@ -5162,7 +5153,7 @@
                                       <w:szCs w:val="22"/>
                                     </w:rPr>
                                   </w:pPr>
-                                  <w:bookmarkStart w:id="10" w:name="_Toc209622016"/>
+                                  <w:bookmarkStart w:id="10" w:name="_Toc209623937"/>
                                   <w:r>
                                     <w:rPr>
                                       <w:color w:val="auto"/>
@@ -5245,7 +5236,7 @@
                                 <w:szCs w:val="22"/>
                               </w:rPr>
                             </w:pPr>
-                            <w:bookmarkStart w:id="11" w:name="_Toc209622016"/>
+                            <w:bookmarkStart w:id="11" w:name="_Toc209623937"/>
                             <w:r>
                               <w:rPr>
                                 <w:color w:val="auto"/>
@@ -5312,7 +5303,7 @@
                 <w14:ligatures w14:val="standardContextual"/>
               </w:rPr>
               <w:drawing>
-                <wp:inline distT="0" distB="0" distL="0" distR="0" wp14:anchorId="3908E548" wp14:editId="6907C31D">
+                <wp:inline distT="0" distB="0" distL="0" distR="0" wp14:anchorId="3908E548" wp14:editId="77311E50">
                   <wp:extent cx="1143000" cy="1279525"/>
                   <wp:effectExtent l="0" t="0" r="0" b="0"/>
                   <wp:docPr id="284558825" name="Imagem 8"/>
@@ -5591,7 +5582,7 @@
                                       <w:szCs w:val="22"/>
                                     </w:rPr>
                                   </w:pPr>
-                                  <w:bookmarkStart w:id="12" w:name="_Toc209622017"/>
+                                  <w:bookmarkStart w:id="12" w:name="_Toc209623938"/>
                                   <w:r>
                                     <w:rPr>
                                       <w:color w:val="auto"/>
@@ -5694,7 +5685,7 @@
                                 <w:szCs w:val="22"/>
                               </w:rPr>
                             </w:pPr>
-                            <w:bookmarkStart w:id="13" w:name="_Toc209622017"/>
+                            <w:bookmarkStart w:id="13" w:name="_Toc209623938"/>
                             <w:r>
                               <w:rPr>
                                 <w:color w:val="auto"/>
@@ -6067,7 +6058,7 @@
               </w:rPr>
               <w:t xml:space="preserve">    </w:t>
             </w:r>
-            <w:bookmarkStart w:id="14" w:name="_Toc209622018"/>
+            <w:bookmarkStart w:id="14" w:name="_Toc209623939"/>
             <w:r>
               <w:rPr>
                 <w:color w:val="auto"/>
@@ -6379,7 +6370,7 @@
                                       <w:szCs w:val="22"/>
                                     </w:rPr>
                                   </w:pPr>
-                                  <w:bookmarkStart w:id="15" w:name="_Toc209622019"/>
+                                  <w:bookmarkStart w:id="15" w:name="_Toc209623940"/>
                                   <w:r>
                                     <w:rPr>
                                       <w:color w:val="auto"/>
@@ -6469,7 +6460,7 @@
                                 <w:szCs w:val="22"/>
                               </w:rPr>
                             </w:pPr>
-                            <w:bookmarkStart w:id="16" w:name="_Toc209622019"/>
+                            <w:bookmarkStart w:id="16" w:name="_Toc209623940"/>
                             <w:r>
                               <w:rPr>
                                 <w:color w:val="auto"/>
@@ -6816,7 +6807,7 @@
                                       <w:szCs w:val="22"/>
                                     </w:rPr>
                                   </w:pPr>
-                                  <w:bookmarkStart w:id="17" w:name="_Toc209622020"/>
+                                  <w:bookmarkStart w:id="17" w:name="_Toc209623941"/>
                                   <w:r>
                                     <w:rPr>
                                       <w:color w:val="auto"/>
@@ -6895,7 +6886,7 @@
                                 <w:szCs w:val="22"/>
                               </w:rPr>
                             </w:pPr>
-                            <w:bookmarkStart w:id="18" w:name="_Toc209622020"/>
+                            <w:bookmarkStart w:id="18" w:name="_Toc209623941"/>
                             <w:r>
                               <w:rPr>
                                 <w:color w:val="auto"/>
@@ -7154,7 +7145,7 @@
                 <w14:ligatures w14:val="standardContextual"/>
               </w:rPr>
               <w:drawing>
-                <wp:inline distT="0" distB="0" distL="0" distR="0" wp14:anchorId="77DF8787" wp14:editId="5C9F5EE1">
+                <wp:inline distT="0" distB="0" distL="0" distR="0" wp14:anchorId="77DF8787" wp14:editId="2CDB6151">
                   <wp:extent cx="1282889" cy="1247775"/>
                   <wp:effectExtent l="0" t="0" r="0" b="0"/>
                   <wp:docPr id="26702981" name="Imagem 14" descr="Uma imagem com captura de ecrã, símbolo, Saturação de cores, quadrado&#10;&#10;Descrição gerada automaticamente"/>
@@ -7217,7 +7208,7 @@
               </w:rPr>
               <w:t xml:space="preserve">    </w:t>
             </w:r>
-            <w:bookmarkStart w:id="19" w:name="_Toc209622021"/>
+            <w:bookmarkStart w:id="19" w:name="_Toc209623942"/>
             <w:r>
               <w:rPr>
                 <w:color w:val="auto"/>
@@ -7426,7 +7417,7 @@
                 <w14:ligatures w14:val="standardContextual"/>
               </w:rPr>
               <w:drawing>
-                <wp:inline distT="0" distB="0" distL="0" distR="0" wp14:anchorId="6E695037" wp14:editId="09F37A16">
+                <wp:inline distT="0" distB="0" distL="0" distR="0" wp14:anchorId="6E695037" wp14:editId="32958350">
                   <wp:extent cx="1285079" cy="1249905"/>
                   <wp:effectExtent l="0" t="0" r="0" b="7620"/>
                   <wp:docPr id="894280412" name="Imagem 14"/>
@@ -7491,7 +7482,7 @@
               </w:rPr>
               <w:t xml:space="preserve">    </w:t>
             </w:r>
-            <w:bookmarkStart w:id="20" w:name="_Toc209622022"/>
+            <w:bookmarkStart w:id="20" w:name="_Toc209623943"/>
             <w:r>
               <w:rPr>
                 <w:color w:val="auto"/>
@@ -7890,7 +7881,7 @@
                             </w:pPr>
                             <w:bookmarkStart w:id="23" w:name="_Toc168938263"/>
                             <w:bookmarkStart w:id="24" w:name="_Toc169270204"/>
-                            <w:bookmarkStart w:id="25" w:name="_Toc209622023"/>
+                            <w:bookmarkStart w:id="25" w:name="_Toc209623944"/>
                             <w:r>
                               <w:rPr>
                                 <w:color w:val="auto"/>
@@ -7927,12 +7918,6 @@
                                 <w:color w:val="auto"/>
                               </w:rPr>
                               <w:fldChar w:fldCharType="end"/>
-                            </w:r>
-                            <w:r>
-                              <w:rPr>
-                                <w:color w:val="auto"/>
-                              </w:rPr>
-                              <w:t>4</w:t>
                             </w:r>
                             <w:r>
                               <w:rPr>
@@ -7999,7 +7984,7 @@
                       </w:pPr>
                       <w:bookmarkStart w:id="26" w:name="_Toc168938263"/>
                       <w:bookmarkStart w:id="27" w:name="_Toc169270204"/>
-                      <w:bookmarkStart w:id="28" w:name="_Toc209622023"/>
+                      <w:bookmarkStart w:id="28" w:name="_Toc209623944"/>
                       <w:r>
                         <w:rPr>
                           <w:color w:val="auto"/>
@@ -8036,12 +8021,6 @@
                           <w:color w:val="auto"/>
                         </w:rPr>
                         <w:fldChar w:fldCharType="end"/>
-                      </w:r>
-                      <w:r>
-                        <w:rPr>
-                          <w:color w:val="auto"/>
-                        </w:rPr>
-                        <w:t>4</w:t>
                       </w:r>
                       <w:r>
                         <w:rPr>
@@ -8228,7 +8207,7 @@
           <w:color w:val="auto"/>
         </w:rPr>
       </w:pPr>
-      <w:bookmarkStart w:id="29" w:name="_Toc209622024"/>
+      <w:bookmarkStart w:id="29" w:name="_Toc209623945"/>
       <w:r>
         <w:rPr>
           <w:color w:val="auto"/>
@@ -8245,7 +8224,7 @@
         <w:rPr>
           <w:color w:val="auto"/>
         </w:rPr>
-        <w:t>5</w:t>
+        <w:t>2</w:t>
       </w:r>
       <w:r>
         <w:rPr>
@@ -8308,21 +8287,7 @@
           <w:b/>
           <w:bCs/>
         </w:rPr>
-        <w:t>Aqua</w:t>
-      </w:r>
-      <w:r>
-        <w:rPr>
-          <w:b/>
-          <w:bCs/>
-        </w:rPr>
-        <w:t>F</w:t>
-      </w:r>
-      <w:r>
-        <w:rPr>
-          <w:b/>
-          <w:bCs/>
-        </w:rPr>
-        <w:t>inder</w:t>
+        <w:t>AquaFinder</w:t>
       </w:r>
       <w:proofErr w:type="spellEnd"/>
       <w:r>
@@ -8392,34 +8357,83 @@
       <w:pPr>
         <w:pStyle w:val="Legenda"/>
         <w:jc w:val="center"/>
-      </w:pPr>
-      <w:bookmarkStart w:id="31" w:name="_Toc209622025"/>
-      <w:r>
+        <w:rPr>
+          <w:color w:val="auto"/>
+        </w:rPr>
+      </w:pPr>
+      <w:r>
+        <w:rPr>
+          <w:color w:val="auto"/>
+        </w:rPr>
+        <w:t xml:space="preserve">    </w:t>
+      </w:r>
+      <w:bookmarkStart w:id="31" w:name="_Toc209623946"/>
+      <w:r>
+        <w:rPr>
+          <w:color w:val="auto"/>
+        </w:rPr>
         <w:t xml:space="preserve">Figura </w:t>
       </w:r>
       <w:r>
+        <w:rPr>
+          <w:color w:val="auto"/>
+        </w:rPr>
         <w:fldChar w:fldCharType="begin"/>
       </w:r>
       <w:r>
+        <w:rPr>
+          <w:color w:val="auto"/>
+        </w:rPr>
         <w:instrText xml:space="preserve"> SEQ Figura \* ARABIC </w:instrText>
       </w:r>
       <w:r>
+        <w:rPr>
+          <w:color w:val="auto"/>
+        </w:rPr>
         <w:fldChar w:fldCharType="separate"/>
       </w:r>
       <w:r>
         <w:rPr>
           <w:noProof/>
-        </w:rPr>
-        <w:t>12</w:t>
-      </w:r>
-      <w:r>
+          <w:color w:val="auto"/>
+        </w:rPr>
+        <w:t>1</w:t>
+      </w:r>
+      <w:r>
+        <w:rPr>
+          <w:color w:val="auto"/>
+        </w:rPr>
         <w:fldChar w:fldCharType="end"/>
       </w:r>
       <w:r>
-        <w:t xml:space="preserve"> - </w:t>
+        <w:rPr>
+          <w:color w:val="auto"/>
+        </w:rPr>
+        <w:t>3</w:t>
+      </w:r>
+      <w:r>
+        <w:rPr>
+          <w:color w:val="auto"/>
+        </w:rPr>
+        <w:t xml:space="preserve"> </w:t>
+      </w:r>
+      <w:r>
+        <w:rPr>
+          <w:color w:val="auto"/>
+        </w:rPr>
+        <w:t>–</w:t>
+      </w:r>
+      <w:r>
+        <w:rPr>
+          <w:color w:val="auto"/>
+        </w:rPr>
+        <w:t xml:space="preserve"> </w:t>
       </w:r>
       <w:proofErr w:type="spellStart"/>
       <w:r>
+        <w:rPr>
+          <w:color w:val="auto"/>
+        </w:rPr>
         <w:t>AquaFinder</w:t>
       </w:r>
       <w:bookmarkEnd w:id="31"/>
@@ -8510,33 +8524,93 @@
       <w:pPr>
         <w:pStyle w:val="Legenda"/>
         <w:jc w:val="center"/>
-      </w:pPr>
-      <w:bookmarkStart w:id="32" w:name="_Toc209622026"/>
-      <w:r>
+        <w:rPr>
+          <w:color w:val="auto"/>
+        </w:rPr>
+      </w:pPr>
+      <w:r>
+        <w:rPr>
+          <w:color w:val="auto"/>
+        </w:rPr>
+        <w:t xml:space="preserve">    </w:t>
+      </w:r>
+      <w:bookmarkStart w:id="32" w:name="_Toc209623947"/>
+      <w:r>
+        <w:rPr>
+          <w:color w:val="auto"/>
+        </w:rPr>
         <w:t xml:space="preserve">Figura </w:t>
       </w:r>
       <w:r>
+        <w:rPr>
+          <w:color w:val="auto"/>
+        </w:rPr>
         <w:fldChar w:fldCharType="begin"/>
       </w:r>
       <w:r>
+        <w:rPr>
+          <w:color w:val="auto"/>
+        </w:rPr>
         <w:instrText xml:space="preserve"> SEQ Figura \* ARABIC </w:instrText>
       </w:r>
       <w:r>
+        <w:rPr>
+          <w:color w:val="auto"/>
+        </w:rPr>
         <w:fldChar w:fldCharType="separate"/>
       </w:r>
       <w:r>
         <w:rPr>
           <w:noProof/>
-        </w:rPr>
-        <w:t>13</w:t>
-      </w:r>
-      <w:r>
+          <w:color w:val="auto"/>
+        </w:rPr>
+        <w:t>1</w:t>
+      </w:r>
+      <w:r>
+        <w:rPr>
+          <w:color w:val="auto"/>
+        </w:rPr>
         <w:fldChar w:fldCharType="end"/>
       </w:r>
       <w:r>
-        <w:t xml:space="preserve"> - H20 QUALITY</w:t>
+        <w:rPr>
+          <w:color w:val="auto"/>
+        </w:rPr>
+        <w:t>4</w:t>
+      </w:r>
+      <w:r>
+        <w:rPr>
+          <w:color w:val="auto"/>
+        </w:rPr>
+        <w:t xml:space="preserve"> </w:t>
+      </w:r>
+      <w:r>
+        <w:rPr>
+          <w:color w:val="auto"/>
+        </w:rPr>
+        <w:t>–</w:t>
+      </w:r>
+      <w:r>
+        <w:rPr>
+          <w:color w:val="auto"/>
+        </w:rPr>
+        <w:t xml:space="preserve"> </w:t>
+      </w:r>
+      <w:r>
+        <w:rPr>
+          <w:color w:val="auto"/>
+        </w:rPr>
+        <w:t xml:space="preserve">H20 </w:t>
+      </w:r>
+      <w:proofErr w:type="spellStart"/>
+      <w:r>
+        <w:rPr>
+          <w:color w:val="auto"/>
+        </w:rPr>
+        <w:t>Quality</w:t>
       </w:r>
       <w:bookmarkEnd w:id="32"/>
+      <w:proofErr w:type="spellEnd"/>
     </w:p>
     <w:p>
       <w:pPr>
@@ -8728,14 +8802,7 @@
           <w:b/>
           <w:bCs/>
         </w:rPr>
-        <w:t>Co</w:t>
-      </w:r>
-      <w:r>
-        <w:rPr>
-          <w:b/>
-          <w:bCs/>
-        </w:rPr>
-        <w:t>ndições</w:t>
+        <w:t>Condições</w:t>
       </w:r>
       <w:r>
         <w:t>:</w:t>
@@ -8980,13 +9047,7 @@
         <w:t>Objetivo</w:t>
       </w:r>
       <w:r>
-        <w:t xml:space="preserve">: Permitir que o utilizador </w:t>
-      </w:r>
-      <w:r>
-        <w:t xml:space="preserve">partilhe a sua opinião relativamente a um </w:t>
-      </w:r>
-      <w:r>
-        <w:t>bebedouro</w:t>
+        <w:t>: Permitir que o utilizador partilhe a sua opinião relativamente a um bebedouro</w:t>
       </w:r>
     </w:p>
     <w:p>
@@ -9108,13 +9169,7 @@
         </w:numPr>
       </w:pPr>
       <w:r>
-        <w:t>O utilizador clica em “</w:t>
-      </w:r>
-      <w:r>
-        <w:t>Dar opinião</w:t>
-      </w:r>
-      <w:r>
-        <w:t>”.</w:t>
+        <w:t>O utilizador clica em “Dar opinião”.</w:t>
       </w:r>
     </w:p>
     <w:p>
@@ -9126,26 +9181,7 @@
         </w:numPr>
       </w:pPr>
       <w:r>
-        <w:t xml:space="preserve">É dada a possibilidade ao utilizador de avaliar mediante o número de estrelas </w:t>
-      </w:r>
-      <w:proofErr w:type="gramStart"/>
-      <w:r>
-        <w:t>( 1</w:t>
-      </w:r>
-      <w:proofErr w:type="gramEnd"/>
-      <w:r>
-        <w:t xml:space="preserve"> a </w:t>
-      </w:r>
-      <w:proofErr w:type="gramStart"/>
-      <w:r>
-        <w:t>5 )</w:t>
-      </w:r>
-      <w:proofErr w:type="gramEnd"/>
-      <w:r>
-        <w:t>, adicionar um comentário e ainda marcar o bebedouro como avariado</w:t>
-      </w:r>
-      <w:r>
-        <w:t>.</w:t>
+        <w:t>É dada a possibilidade ao utilizador de avaliar mediante o número de estrelas ( 1 a 5 ), adicionar um comentário e ainda marcar o bebedouro como avariado.</w:t>
       </w:r>
     </w:p>
     <w:p>
@@ -9478,10 +9514,7 @@
         <w:t xml:space="preserve"> </w:t>
       </w:r>
       <w:r>
-        <w:t>Fazer registo na aplicação</w:t>
-      </w:r>
-      <w:r>
-        <w:t>.</w:t>
+        <w:t>Fazer registo na aplicação.</w:t>
       </w:r>
     </w:p>
     <w:p>
@@ -9543,10 +9576,7 @@
         </w:numPr>
       </w:pPr>
       <w:r>
-        <w:t>O utilizador deve abrir</w:t>
-      </w:r>
-      <w:r>
-        <w:t xml:space="preserve"> a aplicação.</w:t>
+        <w:t>O utilizador deve abrir a aplicação.</w:t>
       </w:r>
     </w:p>
     <w:p>
@@ -9570,10 +9600,7 @@
         </w:numPr>
       </w:pPr>
       <w:r>
-        <w:t>Clicar no botão de “Registar”</w:t>
-      </w:r>
-      <w:r>
-        <w:t>.</w:t>
+        <w:t>Clicar no botão de “Registar”.</w:t>
       </w:r>
     </w:p>
     <w:p>
@@ -9640,13 +9667,7 @@
         <w:t xml:space="preserve"> </w:t>
       </w:r>
       <w:r>
-        <w:t xml:space="preserve">Fazer </w:t>
-      </w:r>
-      <w:r>
-        <w:t>login</w:t>
-      </w:r>
-      <w:r>
-        <w:t xml:space="preserve"> na aplicação.</w:t>
+        <w:t>Fazer login na aplicação.</w:t>
       </w:r>
     </w:p>
     <w:p>
@@ -9740,13 +9761,7 @@
         </w:numPr>
       </w:pPr>
       <w:r>
-        <w:t>Clicar no botão de “</w:t>
-      </w:r>
-      <w:r>
-        <w:t>Login</w:t>
-      </w:r>
-      <w:r>
-        <w:t>”.</w:t>
+        <w:t>Clicar no botão de “Login”.</w:t>
       </w:r>
     </w:p>
     <w:p>
@@ -9792,55 +9807,11 @@
         <w:t xml:space="preserve"> </w:t>
       </w:r>
     </w:p>
-    <w:p>
-      <w:pPr>
-        <w:tabs>
-          <w:tab w:val="left" w:pos="1050"/>
-        </w:tabs>
-        <w:rPr>
-          <w:rFonts w:cs="Arial"/>
-          <w:sz w:val="24"/>
-          <w:szCs w:val="24"/>
-        </w:rPr>
-      </w:pPr>
-    </w:p>
-    <w:p>
-      <w:r>
-        <w:rPr>
-          <w:highlight w:val="yellow"/>
-        </w:rPr>
-        <w:t>Por fazer, gostava de ter mais uma aula de base de dados para perceber como</w:t>
-      </w:r>
-      <w:r>
-        <w:rPr>
-          <w:highlight w:val="yellow"/>
-        </w:rPr>
-        <w:t xml:space="preserve"> o</w:t>
-      </w:r>
-      <w:r>
-        <w:rPr>
-          <w:highlight w:val="yellow"/>
-        </w:rPr>
-        <w:t xml:space="preserve"> professor</w:t>
-      </w:r>
-      <w:r>
-        <w:rPr>
-          <w:highlight w:val="yellow"/>
-        </w:rPr>
-        <w:t xml:space="preserve"> </w:t>
-      </w:r>
-      <w:r>
-        <w:rPr>
-          <w:highlight w:val="yellow"/>
-        </w:rPr>
-        <w:t>trabalha, se não tivermos, eu tenho conhecimento, posso criar a base da base de dados e anexar aqui imagens e explicações</w:t>
-      </w:r>
-      <w:r>
-        <w:rPr>
-          <w:highlight w:val="yellow"/>
-        </w:rPr>
-        <w:t>.</w:t>
-      </w:r>
+    <w:p/>
+    <w:p>
+      <w:pPr>
+        <w:jc w:val="center"/>
+      </w:pPr>
       <w:r>
         <w:rPr>
           <w:rFonts w:cs="Arial"/>
@@ -16583,6 +16554,14 @@
 </file>
 
 <file path=customXml/item1.xml><?xml version="1.0" encoding="utf-8"?>
+<p:properties xmlns:p="http://schemas.microsoft.com/office/2006/metadata/properties" xmlns:xsi="http://www.w3.org/2001/XMLSchema-instance" xmlns:pc="http://schemas.microsoft.com/office/infopath/2007/PartnerControls">
+  <documentManagement>
+    <ReferenceId xmlns="b79bcf42-febc-42c8-bfd8-1799b06a158c" xsi:nil="true"/>
+  </documentManagement>
+</p:properties>
+</file>
+
+<file path=customXml/item2.xml><?xml version="1.0" encoding="utf-8"?>
 <?mso-contentType ?>
 <FormTemplates xmlns="http://schemas.microsoft.com/sharepoint/v3/contenttype/forms">
   <Display>DocumentLibraryForm</Display>
@@ -16591,88 +16570,7 @@
 </FormTemplates>
 </file>
 
-<file path=customXml/item2.xml><?xml version="1.0" encoding="utf-8"?>
-<p:properties xmlns:p="http://schemas.microsoft.com/office/2006/metadata/properties" xmlns:xsi="http://www.w3.org/2001/XMLSchema-instance" xmlns:pc="http://schemas.microsoft.com/office/infopath/2007/PartnerControls">
-  <documentManagement>
-    <ReferenceId xmlns="b79bcf42-febc-42c8-bfd8-1799b06a158c" xsi:nil="true"/>
-  </documentManagement>
-</p:properties>
-</file>
-
 <file path=customXml/item3.xml><?xml version="1.0" encoding="utf-8"?>
-<b:Sources xmlns:b="http://schemas.openxmlformats.org/officeDocument/2006/bibliography" xmlns="http://schemas.openxmlformats.org/officeDocument/2006/bibliography" SelectedStyle="\APASixthEditionOfficeOnline.xsl" StyleName="APA" Version="6">
-  <b:Source>
-    <b:Tag>Fre24</b:Tag>
-    <b:SourceType>InternetSite</b:SourceType>
-    <b:Guid>{56D46FD2-9AE4-40C5-8D0F-7E17FB01660C}</b:Guid>
-    <b:Title>Freepik</b:Title>
-    <b:Year>2024</b:Year>
-    <b:InternetSiteTitle>Freepik</b:InternetSiteTitle>
-    <b:Month>06</b:Month>
-    <b:Day>10</b:Day>
-    <b:URL>https://br.freepik.com</b:URL>
-    <b:RefOrder>1</b:RefOrder>
-  </b:Source>
-  <b:Source>
-    <b:Tag>Faz24</b:Tag>
-    <b:SourceType>InternetSite</b:SourceType>
-    <b:Guid>{BA574B26-CB47-4960-AD47-36693E6066C0}</b:Guid>
-    <b:Title>FazVerde</b:Title>
-    <b:InternetSiteTitle>FazVerde</b:InternetSiteTitle>
-    <b:Year>2024</b:Year>
-    <b:Month>06</b:Month>
-    <b:Day>10</b:Day>
-    <b:URL>https://www.fazverde.com.br/regar-plantas/</b:URL>
-    <b:RefOrder>2</b:RefOrder>
-  </b:Source>
-  <b:Source>
-    <b:Tag>Hel24</b:Tag>
-    <b:SourceType>InternetSite</b:SourceType>
-    <b:Guid>{AFCFF29E-4340-4BBE-8E0A-E2D3D776EE48}</b:Guid>
-    <b:Author>
-      <b:Author>
-        <b:NameList>
-          <b:Person>
-            <b:Last>Magalhães</b:Last>
-            <b:First>Helena</b:First>
-          </b:Person>
-        </b:NameList>
-      </b:Author>
-    </b:Author>
-    <b:Title>Observador</b:Title>
-    <b:InternetSiteTitle>Observador</b:InternetSiteTitle>
-    <b:Year>2024</b:Year>
-    <b:Month>06</b:Month>
-    <b:Day>10</b:Day>
-    <b:URL>https://observador.pt/2018/09/19/guia-para-cuidar-de-plantas-em-casa-e-as-10-mais-simples-de-manter/</b:URL>
-    <b:RefOrder>3</b:RefOrder>
-  </b:Source>
-  <b:Source>
-    <b:Tag>Sen26</b:Tag>
-    <b:SourceType>InternetSite</b:SourceType>
-    <b:Guid>{4D3172DA-820F-4047-B36A-22410829EEA1}</b:Guid>
-    <b:Year>2026</b:Year>
-    <b:Author>
-      <b:Author>
-        <b:NameList>
-          <b:Person>
-            <b:Last>Twillio</b:Last>
-            <b:First>SendGrid</b:First>
-            <b:Middle>&amp;</b:Middle>
-          </b:Person>
-        </b:NameList>
-      </b:Author>
-    </b:Author>
-    <b:InternetSiteTitle>Twilio SendGrid Docs</b:InternetSiteTitle>
-    <b:Month>06</b:Month>
-    <b:Day>18</b:Day>
-    <b:URL>https://www.twilio.com/docs/sendgrid</b:URL>
-    <b:RefOrder>4</b:RefOrder>
-  </b:Source>
-</b:Sources>
-</file>
-
-<file path=customXml/item4.xml><?xml version="1.0" encoding="utf-8"?>
 <ct:contentTypeSchema xmlns:ct="http://schemas.microsoft.com/office/2006/metadata/contentType" xmlns:ma="http://schemas.microsoft.com/office/2006/metadata/properties/metaAttributes" ct:_="" ma:_="" ma:contentTypeName="Documento" ma:contentTypeID="0x010100AAA014F07BA3524A9546F20DDB1EC572" ma:contentTypeVersion="7" ma:contentTypeDescription="Criar um novo documento." ma:contentTypeScope="" ma:versionID="60017212d7aeef75373f63e13daa027c">
   <xsd:schema xmlns:xsd="http://www.w3.org/2001/XMLSchema" xmlns:xs="http://www.w3.org/2001/XMLSchema" xmlns:p="http://schemas.microsoft.com/office/2006/metadata/properties" xmlns:ns2="b79bcf42-febc-42c8-bfd8-1799b06a158c" xmlns:ns3="cbc7956b-1ba7-4aac-a59d-60d58a1d6fec" targetNamespace="http://schemas.microsoft.com/office/2006/metadata/properties" ma:root="true" ma:fieldsID="fadcf7bc0ada00f1eeecbb0313ad9fb3" ns2:_="" ns3:_="">
     <xsd:import namespace="b79bcf42-febc-42c8-bfd8-1799b06a158c"/>
@@ -16855,15 +16753,80 @@
 </ct:contentTypeSchema>
 </file>
 
-<file path=customXml/itemProps1.xml><?xml version="1.0" encoding="utf-8"?>
-<ds:datastoreItem xmlns:ds="http://schemas.openxmlformats.org/officeDocument/2006/customXml" ds:itemID="{4B66BD3C-486A-429E-9611-507EE3A9E685}">
-  <ds:schemaRefs>
-    <ds:schemaRef ds:uri="http://schemas.microsoft.com/sharepoint/v3/contenttype/forms"/>
-  </ds:schemaRefs>
-</ds:datastoreItem>
+<file path=customXml/item4.xml><?xml version="1.0" encoding="utf-8"?>
+<b:Sources xmlns:b="http://schemas.openxmlformats.org/officeDocument/2006/bibliography" xmlns="http://schemas.openxmlformats.org/officeDocument/2006/bibliography" SelectedStyle="\APASixthEditionOfficeOnline.xsl" StyleName="APA" Version="6">
+  <b:Source>
+    <b:Tag>Fre24</b:Tag>
+    <b:SourceType>InternetSite</b:SourceType>
+    <b:Guid>{56D46FD2-9AE4-40C5-8D0F-7E17FB01660C}</b:Guid>
+    <b:Title>Freepik</b:Title>
+    <b:Year>2024</b:Year>
+    <b:InternetSiteTitle>Freepik</b:InternetSiteTitle>
+    <b:Month>06</b:Month>
+    <b:Day>10</b:Day>
+    <b:URL>https://br.freepik.com</b:URL>
+    <b:RefOrder>1</b:RefOrder>
+  </b:Source>
+  <b:Source>
+    <b:Tag>Faz24</b:Tag>
+    <b:SourceType>InternetSite</b:SourceType>
+    <b:Guid>{BA574B26-CB47-4960-AD47-36693E6066C0}</b:Guid>
+    <b:Title>FazVerde</b:Title>
+    <b:InternetSiteTitle>FazVerde</b:InternetSiteTitle>
+    <b:Year>2024</b:Year>
+    <b:Month>06</b:Month>
+    <b:Day>10</b:Day>
+    <b:URL>https://www.fazverde.com.br/regar-plantas/</b:URL>
+    <b:RefOrder>2</b:RefOrder>
+  </b:Source>
+  <b:Source>
+    <b:Tag>Hel24</b:Tag>
+    <b:SourceType>InternetSite</b:SourceType>
+    <b:Guid>{AFCFF29E-4340-4BBE-8E0A-E2D3D776EE48}</b:Guid>
+    <b:Author>
+      <b:Author>
+        <b:NameList>
+          <b:Person>
+            <b:Last>Magalhães</b:Last>
+            <b:First>Helena</b:First>
+          </b:Person>
+        </b:NameList>
+      </b:Author>
+    </b:Author>
+    <b:Title>Observador</b:Title>
+    <b:InternetSiteTitle>Observador</b:InternetSiteTitle>
+    <b:Year>2024</b:Year>
+    <b:Month>06</b:Month>
+    <b:Day>10</b:Day>
+    <b:URL>https://observador.pt/2018/09/19/guia-para-cuidar-de-plantas-em-casa-e-as-10-mais-simples-de-manter/</b:URL>
+    <b:RefOrder>3</b:RefOrder>
+  </b:Source>
+  <b:Source>
+    <b:Tag>Sen26</b:Tag>
+    <b:SourceType>InternetSite</b:SourceType>
+    <b:Guid>{4D3172DA-820F-4047-B36A-22410829EEA1}</b:Guid>
+    <b:Year>2026</b:Year>
+    <b:Author>
+      <b:Author>
+        <b:NameList>
+          <b:Person>
+            <b:Last>Twillio</b:Last>
+            <b:First>SendGrid</b:First>
+            <b:Middle>&amp;</b:Middle>
+          </b:Person>
+        </b:NameList>
+      </b:Author>
+    </b:Author>
+    <b:InternetSiteTitle>Twilio SendGrid Docs</b:InternetSiteTitle>
+    <b:Month>06</b:Month>
+    <b:Day>18</b:Day>
+    <b:URL>https://www.twilio.com/docs/sendgrid</b:URL>
+    <b:RefOrder>4</b:RefOrder>
+  </b:Source>
+</b:Sources>
 </file>
 
-<file path=customXml/itemProps2.xml><?xml version="1.0" encoding="utf-8"?>
+<file path=customXml/itemProps1.xml><?xml version="1.0" encoding="utf-8"?>
 <ds:datastoreItem xmlns:ds="http://schemas.openxmlformats.org/officeDocument/2006/customXml" ds:itemID="{BEF5F509-0E06-45EA-8AD8-18E0C4621101}">
   <ds:schemaRefs>
     <ds:schemaRef ds:uri="http://schemas.microsoft.com/office/2006/metadata/properties"/>
@@ -16873,15 +16836,15 @@
 </ds:datastoreItem>
 </file>
 
-<file path=customXml/itemProps3.xml><?xml version="1.0" encoding="utf-8"?>
-<ds:datastoreItem xmlns:ds="http://schemas.openxmlformats.org/officeDocument/2006/customXml" ds:itemID="{47BB612E-E190-474F-A2A8-3F5246722463}">
+<file path=customXml/itemProps2.xml><?xml version="1.0" encoding="utf-8"?>
+<ds:datastoreItem xmlns:ds="http://schemas.openxmlformats.org/officeDocument/2006/customXml" ds:itemID="{4B66BD3C-486A-429E-9611-507EE3A9E685}">
   <ds:schemaRefs>
-    <ds:schemaRef ds:uri="http://schemas.openxmlformats.org/officeDocument/2006/bibliography"/>
+    <ds:schemaRef ds:uri="http://schemas.microsoft.com/sharepoint/v3/contenttype/forms"/>
   </ds:schemaRefs>
 </ds:datastoreItem>
 </file>
 
-<file path=customXml/itemProps4.xml><?xml version="1.0" encoding="utf-8"?>
+<file path=customXml/itemProps3.xml><?xml version="1.0" encoding="utf-8"?>
 <ds:datastoreItem xmlns:ds="http://schemas.openxmlformats.org/officeDocument/2006/customXml" ds:itemID="{960F962C-5E5B-46C6-98BD-E8C121531E7C}">
   <ds:schemaRefs>
     <ds:schemaRef ds:uri="http://schemas.microsoft.com/office/2006/metadata/contentType"/>
@@ -16898,4 +16861,12 @@
     <ds:schemaRef ds:uri="http://schemas.microsoft.com/internal/obd"/>
   </ds:schemaRefs>
 </ds:datastoreItem>
+</file>
+
+<file path=customXml/itemProps4.xml><?xml version="1.0" encoding="utf-8"?>
+<ds:datastoreItem xmlns:ds="http://schemas.openxmlformats.org/officeDocument/2006/customXml" ds:itemID="{47BB612E-E190-474F-A2A8-3F5246722463}">
+  <ds:schemaRefs>
+    <ds:schemaRef ds:uri="http://schemas.openxmlformats.org/officeDocument/2006/bibliography"/>
+  </ds:schemaRefs>
+</ds:datastoreItem>
 </file>
</xml_diff>

<commit_message>
Mais alterações no relatório
</commit_message>
<xml_diff>
--- a/[Documentos]/Primeira Entrega/Relatorio_Aqua_Point.docx
+++ b/[Documentos]/Primeira Entrega/Relatorio_Aqua_Point.docx
@@ -267,7 +267,6 @@
           <w:szCs w:val="32"/>
         </w:rPr>
       </w:pPr>
-      <w:proofErr w:type="spellStart"/>
       <w:r>
         <w:rPr>
           <w:b/>
@@ -275,9 +274,8 @@
           <w:sz w:val="32"/>
           <w:szCs w:val="32"/>
         </w:rPr>
-        <w:t>Aqua</w:t>
-      </w:r>
-      <w:proofErr w:type="spellEnd"/>
+        <w:t xml:space="preserve">Aqua </w:t>
+      </w:r>
       <w:r>
         <w:rPr>
           <w:b/>
@@ -285,19 +283,8 @@
           <w:sz w:val="32"/>
           <w:szCs w:val="32"/>
         </w:rPr>
-        <w:t xml:space="preserve"> </w:t>
-      </w:r>
-      <w:proofErr w:type="spellStart"/>
-      <w:r>
-        <w:rPr>
-          <w:b/>
-          <w:bCs/>
-          <w:sz w:val="32"/>
-          <w:szCs w:val="32"/>
-        </w:rPr>
         <w:t>Point</w:t>
       </w:r>
-      <w:proofErr w:type="spellEnd"/>
     </w:p>
     <w:p>
       <w:pPr>
@@ -435,19 +422,8 @@
           <w:szCs w:val="24"/>
           <w14:ligatures w14:val="standardContextual"/>
         </w:rPr>
-        <w:t xml:space="preserve"> </w:t>
-      </w:r>
-      <w:proofErr w:type="spellStart"/>
-      <w:r>
-        <w:rPr>
-          <w:rFonts w:eastAsiaTheme="minorEastAsia" w:cs="Times New Roman"/>
-          <w:sz w:val="24"/>
-          <w:szCs w:val="24"/>
-          <w14:ligatures w14:val="standardContextual"/>
-        </w:rPr>
-        <w:t>Umba</w:t>
-      </w:r>
-      <w:proofErr w:type="spellEnd"/>
+        <w:t xml:space="preserve"> Umba</w:t>
+      </w:r>
     </w:p>
     <w:p>
       <w:pPr>
@@ -507,9 +483,8 @@
           <w:szCs w:val="24"/>
           <w14:ligatures w14:val="standardContextual"/>
         </w:rPr>
-        <w:t xml:space="preserve">Repositório </w:t>
-      </w:r>
-      <w:proofErr w:type="spellStart"/>
+        <w:t>Repositório Git</w:t>
+      </w:r>
       <w:r>
         <w:rPr>
           <w:rFonts w:eastAsiaTheme="minorHAnsi" w:cs="Times New Roman"/>
@@ -519,10 +494,52 @@
           <w:szCs w:val="24"/>
           <w14:ligatures w14:val="standardContextual"/>
         </w:rPr>
-        <w:t>Git</w:t>
-      </w:r>
-      <w:proofErr w:type="spellEnd"/>
-      <w:r>
+        <w:t>:</w:t>
+      </w:r>
+    </w:p>
+    <w:p>
+      <w:pPr>
+        <w:widowControl/>
+        <w:adjustRightInd w:val="0"/>
+        <w:ind w:left="6372"/>
+        <w:rPr>
+          <w:rFonts w:eastAsiaTheme="minorHAnsi" w:cs="Times New Roman"/>
+          <w:sz w:val="24"/>
+          <w:szCs w:val="24"/>
+          <w14:ligatures w14:val="standardContextual"/>
+        </w:rPr>
+      </w:pPr>
+      <w:hyperlink r:id="rId11" w:history="1">
+        <w:r>
+          <w:rPr>
+            <w:rStyle w:val="Hiperligao"/>
+            <w:rFonts w:eastAsiaTheme="minorHAnsi" w:cs="Times New Roman"/>
+            <w:sz w:val="24"/>
+            <w:szCs w:val="24"/>
+            <w14:ligatures w14:val="standardContextual"/>
+          </w:rPr>
+          <w:t>https://github.com/JoaoPedro92/Aqua-Finder/tree/main</w:t>
+        </w:r>
+      </w:hyperlink>
+    </w:p>
+    <w:p>
+      <w:pPr>
+        <w:widowControl/>
+        <w:adjustRightInd w:val="0"/>
+        <w:ind w:left="6372"/>
+        <w:rPr>
+          <w:rFonts w:eastAsiaTheme="minorHAnsi" w:cs="Times New Roman"/>
+          <w:sz w:val="24"/>
+          <w:szCs w:val="24"/>
+          <w14:ligatures w14:val="standardContextual"/>
+        </w:rPr>
+      </w:pPr>
+    </w:p>
+    <w:p>
+      <w:pPr>
+        <w:widowControl/>
+        <w:adjustRightInd w:val="0"/>
+        <w:ind w:left="6372"/>
         <w:rPr>
           <w:rFonts w:eastAsiaTheme="minorHAnsi" w:cs="Times New Roman"/>
           <w:b/>
@@ -531,52 +548,8 @@
           <w:szCs w:val="24"/>
           <w14:ligatures w14:val="standardContextual"/>
         </w:rPr>
-        <w:t>:</w:t>
-      </w:r>
-    </w:p>
-    <w:p>
-      <w:pPr>
-        <w:widowControl/>
-        <w:adjustRightInd w:val="0"/>
-        <w:ind w:left="6372"/>
-        <w:rPr>
-          <w:rFonts w:eastAsiaTheme="minorHAnsi" w:cs="Times New Roman"/>
-          <w:sz w:val="24"/>
-          <w:szCs w:val="24"/>
-          <w14:ligatures w14:val="standardContextual"/>
-        </w:rPr>
-      </w:pPr>
-      <w:hyperlink r:id="rId11" w:history="1">
-        <w:r>
-          <w:rPr>
-            <w:rStyle w:val="Hiperligao"/>
-            <w:rFonts w:eastAsiaTheme="minorHAnsi" w:cs="Times New Roman"/>
-            <w:sz w:val="24"/>
-            <w:szCs w:val="24"/>
-            <w14:ligatures w14:val="standardContextual"/>
-          </w:rPr>
-          <w:t>https://github.com/JoaoPedro92/Aqua-Finder/tree/main</w:t>
-        </w:r>
-      </w:hyperlink>
-    </w:p>
-    <w:p>
-      <w:pPr>
-        <w:widowControl/>
-        <w:adjustRightInd w:val="0"/>
-        <w:ind w:left="6372"/>
-        <w:rPr>
-          <w:rFonts w:eastAsiaTheme="minorHAnsi" w:cs="Times New Roman"/>
-          <w:sz w:val="24"/>
-          <w:szCs w:val="24"/>
-          <w14:ligatures w14:val="standardContextual"/>
-        </w:rPr>
-      </w:pPr>
-    </w:p>
-    <w:p>
-      <w:pPr>
-        <w:widowControl/>
-        <w:adjustRightInd w:val="0"/>
-        <w:ind w:left="6372"/>
+      </w:pPr>
+      <w:r>
         <w:rPr>
           <w:rFonts w:eastAsiaTheme="minorHAnsi" w:cs="Times New Roman"/>
           <w:b/>
@@ -585,16 +558,6 @@
           <w:szCs w:val="24"/>
           <w14:ligatures w14:val="standardContextual"/>
         </w:rPr>
-      </w:pPr>
-      <w:r>
-        <w:rPr>
-          <w:rFonts w:eastAsiaTheme="minorHAnsi" w:cs="Times New Roman"/>
-          <w:b/>
-          <w:bCs/>
-          <w:sz w:val="24"/>
-          <w:szCs w:val="24"/>
-          <w14:ligatures w14:val="standardContextual"/>
-        </w:rPr>
         <w:t>Palavras chave:</w:t>
       </w:r>
     </w:p>
@@ -617,27 +580,7 @@
           <w:szCs w:val="24"/>
           <w14:ligatures w14:val="standardContextual"/>
         </w:rPr>
-        <w:t xml:space="preserve">Água, </w:t>
-      </w:r>
-      <w:proofErr w:type="spellStart"/>
-      <w:r>
-        <w:rPr>
-          <w:rFonts w:eastAsiaTheme="minorHAnsi" w:cs="Times New Roman"/>
-          <w:sz w:val="24"/>
-          <w:szCs w:val="24"/>
-          <w14:ligatures w14:val="standardContextual"/>
-        </w:rPr>
-        <w:t>aqua</w:t>
-      </w:r>
-      <w:proofErr w:type="spellEnd"/>
-      <w:r>
-        <w:rPr>
-          <w:rFonts w:eastAsiaTheme="minorHAnsi" w:cs="Times New Roman"/>
-          <w:sz w:val="24"/>
-          <w:szCs w:val="24"/>
-          <w14:ligatures w14:val="standardContextual"/>
-        </w:rPr>
-        <w:t>, bebedouro, sede</w:t>
+        <w:t>Água, aqua, bebedouro, sede</w:t>
       </w:r>
     </w:p>
     <w:p>
@@ -3093,21 +3036,7 @@
             <w:rStyle w:val="Hiperligao"/>
             <w:noProof/>
           </w:rPr>
-          <w:t>Figura</w:t>
-        </w:r>
-        <w:r>
-          <w:rPr>
-            <w:rStyle w:val="Hiperligao"/>
-            <w:noProof/>
-          </w:rPr>
-          <w:t xml:space="preserve"> </w:t>
-        </w:r>
-        <w:r>
-          <w:rPr>
-            <w:rStyle w:val="Hiperligao"/>
-            <w:noProof/>
-          </w:rPr>
-          <w:t>14A – H20 Quality</w:t>
+          <w:t>Figura 14A – H20 Quality</w:t>
         </w:r>
         <w:r>
           <w:rPr>
@@ -3251,34 +3180,22 @@
           <w:rFonts w:cs="Arial"/>
         </w:rPr>
       </w:pPr>
-      <w:proofErr w:type="spellStart"/>
       <w:r>
         <w:rPr>
           <w:rFonts w:cs="Arial"/>
           <w:b/>
           <w:bCs/>
         </w:rPr>
-        <w:t>Aqua</w:t>
-      </w:r>
-      <w:proofErr w:type="spellEnd"/>
+        <w:t xml:space="preserve">Aqua </w:t>
+      </w:r>
       <w:r>
         <w:rPr>
           <w:rFonts w:cs="Arial"/>
           <w:b/>
           <w:bCs/>
         </w:rPr>
-        <w:t xml:space="preserve"> </w:t>
-      </w:r>
-      <w:proofErr w:type="spellStart"/>
-      <w:r>
-        <w:rPr>
-          <w:rFonts w:cs="Arial"/>
-          <w:b/>
-          <w:bCs/>
-        </w:rPr>
         <w:t>Point</w:t>
       </w:r>
-      <w:proofErr w:type="spellEnd"/>
       <w:r>
         <w:rPr>
           <w:rFonts w:cs="Arial"/>
@@ -3468,7 +3385,6 @@
           <w:lang w:val="en-US"/>
         </w:rPr>
       </w:pPr>
-      <w:proofErr w:type="spellStart"/>
       <w:r>
         <w:rPr>
           <w:rFonts w:cs="Arial"/>
@@ -3487,7 +3403,6 @@
         </w:rPr>
         <w:t>oftwares</w:t>
       </w:r>
-      <w:proofErr w:type="spellEnd"/>
       <w:r>
         <w:rPr>
           <w:rFonts w:cs="Arial"/>
@@ -3644,23 +3559,13 @@
         </w:rPr>
         <w:t xml:space="preserve">, </w:t>
       </w:r>
-      <w:proofErr w:type="spellStart"/>
       <w:r>
         <w:rPr>
           <w:rFonts w:cs="Arial"/>
           <w:i/>
           <w:iCs/>
         </w:rPr>
-        <w:t>MySQL</w:t>
-      </w:r>
-      <w:proofErr w:type="spellEnd"/>
-      <w:r>
-        <w:rPr>
-          <w:rFonts w:cs="Arial"/>
-          <w:i/>
-          <w:iCs/>
-        </w:rPr>
-        <w:t>.</w:t>
+        <w:t>MySQL.</w:t>
       </w:r>
       <w:r>
         <w:rPr>
@@ -3827,34 +3732,22 @@
         </w:rPr>
         <w:t xml:space="preserve">A ideia da aplicação </w:t>
       </w:r>
-      <w:proofErr w:type="spellStart"/>
       <w:r>
         <w:rPr>
           <w:rFonts w:cs="Arial"/>
           <w:b/>
           <w:bCs/>
         </w:rPr>
-        <w:t>Aqua</w:t>
-      </w:r>
-      <w:proofErr w:type="spellEnd"/>
+        <w:t xml:space="preserve">Aqua </w:t>
+      </w:r>
       <w:r>
         <w:rPr>
           <w:rFonts w:cs="Arial"/>
           <w:b/>
           <w:bCs/>
         </w:rPr>
-        <w:t xml:space="preserve"> </w:t>
-      </w:r>
-      <w:proofErr w:type="spellStart"/>
-      <w:r>
-        <w:rPr>
-          <w:rFonts w:cs="Arial"/>
-          <w:b/>
-          <w:bCs/>
-        </w:rPr>
         <w:t>Point</w:t>
       </w:r>
-      <w:proofErr w:type="spellEnd"/>
       <w:r>
         <w:rPr>
           <w:rFonts w:cs="Arial"/>
@@ -3925,31 +3818,20 @@
       <w:r>
         <w:t xml:space="preserve">Com o </w:t>
       </w:r>
-      <w:proofErr w:type="spellStart"/>
       <w:r>
         <w:rPr>
           <w:b/>
           <w:bCs/>
         </w:rPr>
-        <w:t>Aqua</w:t>
-      </w:r>
-      <w:proofErr w:type="spellEnd"/>
+        <w:t xml:space="preserve">Aqua </w:t>
+      </w:r>
       <w:r>
         <w:rPr>
           <w:b/>
           <w:bCs/>
         </w:rPr>
-        <w:t xml:space="preserve"> </w:t>
-      </w:r>
-      <w:proofErr w:type="spellStart"/>
-      <w:r>
-        <w:rPr>
-          <w:b/>
-          <w:bCs/>
-        </w:rPr>
         <w:t>Point</w:t>
       </w:r>
-      <w:proofErr w:type="spellEnd"/>
       <w:r>
         <w:t>, é possível verificar todos os bebedouros por perto, adicionar novos em caso de estarem em falta no mapa, adicionar opiniões relativas ao bebedouro sendo elas em prol da higiene ou até mesmo do funcionamento do dispositivo e além disso, conseguir gerir preferências pessoais no perfil da aplicação.</w:t>
       </w:r>
@@ -4150,31 +4032,9 @@
               <w:rPr>
                 <w:color w:val="auto"/>
               </w:rPr>
-              <w:t xml:space="preserve"> - Visual </w:t>
-            </w:r>
-            <w:proofErr w:type="spellStart"/>
-            <w:r>
-              <w:rPr>
-                <w:color w:val="auto"/>
-              </w:rPr>
-              <w:t>Studio</w:t>
-            </w:r>
-            <w:proofErr w:type="spellEnd"/>
-            <w:r>
-              <w:rPr>
-                <w:color w:val="auto"/>
-              </w:rPr>
-              <w:t xml:space="preserve"> </w:t>
-            </w:r>
-            <w:proofErr w:type="spellStart"/>
-            <w:r>
-              <w:rPr>
-                <w:color w:val="auto"/>
-              </w:rPr>
-              <w:t>Code</w:t>
+              <w:t xml:space="preserve"> - Visual Studio Code</w:t>
             </w:r>
             <w:bookmarkEnd w:id="5"/>
-            <w:proofErr w:type="spellEnd"/>
           </w:p>
         </w:tc>
         <w:tc>
@@ -4208,42 +4068,8 @@
                 <w:i/>
                 <w:iCs/>
               </w:rPr>
-              <w:t xml:space="preserve">Visual </w:t>
+              <w:t>Visual Studio Code</w:t>
             </w:r>
-            <w:proofErr w:type="spellStart"/>
-            <w:r>
-              <w:rPr>
-                <w:rFonts w:cs="Arial"/>
-                <w:b/>
-                <w:bCs/>
-                <w:i/>
-                <w:iCs/>
-              </w:rPr>
-              <w:t>Studio</w:t>
-            </w:r>
-            <w:proofErr w:type="spellEnd"/>
-            <w:r>
-              <w:rPr>
-                <w:rFonts w:cs="Arial"/>
-                <w:b/>
-                <w:bCs/>
-                <w:i/>
-                <w:iCs/>
-              </w:rPr>
-              <w:t xml:space="preserve"> </w:t>
-            </w:r>
-            <w:proofErr w:type="spellStart"/>
-            <w:r>
-              <w:rPr>
-                <w:rFonts w:cs="Arial"/>
-                <w:b/>
-                <w:bCs/>
-                <w:i/>
-                <w:iCs/>
-              </w:rPr>
-              <w:t>Code</w:t>
-            </w:r>
-            <w:proofErr w:type="spellEnd"/>
             <w:r>
               <w:rPr>
                 <w:rFonts w:cs="Arial"/>
@@ -4260,63 +4086,7 @@
               <w:rPr>
                 <w:rFonts w:cs="Arial"/>
               </w:rPr>
-              <w:t xml:space="preserve"> sendo ele um editor de código-fonte desenvolvido pela Microsoft para Windows, Linux e </w:t>
-            </w:r>
-            <w:proofErr w:type="spellStart"/>
-            <w:r>
-              <w:rPr>
-                <w:rFonts w:cs="Arial"/>
-              </w:rPr>
-              <w:t>macOS</w:t>
-            </w:r>
-            <w:proofErr w:type="spellEnd"/>
-            <w:r>
-              <w:rPr>
-                <w:rFonts w:cs="Arial"/>
-              </w:rPr>
-              <w:t xml:space="preserve">. Inclui suporte para depuração, controlo de versionamento </w:t>
-            </w:r>
-            <w:proofErr w:type="spellStart"/>
-            <w:r>
-              <w:rPr>
-                <w:rFonts w:cs="Arial"/>
-              </w:rPr>
-              <w:t>Git</w:t>
-            </w:r>
-            <w:proofErr w:type="spellEnd"/>
-            <w:r>
-              <w:rPr>
-                <w:rFonts w:cs="Arial"/>
-              </w:rPr>
-              <w:t xml:space="preserve"> incorporado, realce de sintaxe, complementação inteligente de código, </w:t>
-            </w:r>
-            <w:proofErr w:type="spellStart"/>
-            <w:r>
-              <w:rPr>
-                <w:rFonts w:cs="Arial"/>
-              </w:rPr>
-              <w:t>snippets</w:t>
-            </w:r>
-            <w:proofErr w:type="spellEnd"/>
-            <w:r>
-              <w:rPr>
-                <w:rFonts w:cs="Arial"/>
-              </w:rPr>
-              <w:t xml:space="preserve"> e </w:t>
-            </w:r>
-            <w:proofErr w:type="spellStart"/>
-            <w:r>
-              <w:rPr>
-                <w:rFonts w:cs="Arial"/>
-              </w:rPr>
-              <w:t>refatoração</w:t>
-            </w:r>
-            <w:proofErr w:type="spellEnd"/>
-            <w:r>
-              <w:rPr>
-                <w:rFonts w:cs="Arial"/>
-              </w:rPr>
-              <w:t xml:space="preserve"> de código. </w:t>
+              <w:t xml:space="preserve"> sendo ele um editor de código-fonte desenvolvido pela Microsoft para Windows, Linux e macOS. Inclui suporte para depuração, controlo de versionamento Git incorporado, realce de sintaxe, complementação inteligente de código, snippets e refatoração de código. </w:t>
             </w:r>
           </w:p>
         </w:tc>
@@ -4665,21 +4435,7 @@
               <w:rPr>
                 <w:rFonts w:cs="Arial"/>
               </w:rPr>
-              <w:t xml:space="preserve"> </w:t>
-            </w:r>
-            <w:proofErr w:type="spellStart"/>
-            <w:r>
-              <w:rPr>
-                <w:rFonts w:cs="Arial"/>
-              </w:rPr>
-              <w:t>MySQL</w:t>
-            </w:r>
-            <w:proofErr w:type="spellEnd"/>
-            <w:r>
-              <w:rPr>
-                <w:rFonts w:cs="Arial"/>
-              </w:rPr>
-              <w:t xml:space="preserve"> e Apache com suporte as linguagens PHP e Perl.</w:t>
+              <w:t xml:space="preserve"> MySQL e Apache com suporte as linguagens PHP e Perl.</w:t>
             </w:r>
           </w:p>
         </w:tc>
@@ -5004,21 +4760,7 @@
               <w:rPr>
                 <w:rFonts w:cs="Arial"/>
               </w:rPr>
-              <w:t xml:space="preserve"> de versão usando o </w:t>
-            </w:r>
-            <w:proofErr w:type="spellStart"/>
-            <w:r>
-              <w:rPr>
-                <w:rFonts w:cs="Arial"/>
-              </w:rPr>
-              <w:t>Git</w:t>
-            </w:r>
-            <w:proofErr w:type="spellEnd"/>
-            <w:r>
-              <w:rPr>
-                <w:rFonts w:cs="Arial"/>
-              </w:rPr>
-              <w:t xml:space="preserve">. </w:t>
+              <w:t xml:space="preserve"> de versão usando o Git. </w:t>
             </w:r>
             <w:r>
               <w:rPr>
@@ -5054,21 +4796,7 @@
               <w:rPr>
                 <w:rFonts w:cs="Arial"/>
               </w:rPr>
-              <w:t xml:space="preserve">na plataforma contribuam em projetos privados e/ou Open </w:t>
-            </w:r>
-            <w:proofErr w:type="spellStart"/>
-            <w:r>
-              <w:rPr>
-                <w:rFonts w:cs="Arial"/>
-              </w:rPr>
-              <w:t>Source</w:t>
-            </w:r>
-            <w:proofErr w:type="spellEnd"/>
-            <w:r>
-              <w:rPr>
-                <w:rFonts w:cs="Arial"/>
-              </w:rPr>
-              <w:t xml:space="preserve"> de qualquer lugar do mundo.</w:t>
+              <w:t>na plataforma contribuam em projetos privados e/ou Open Source de qualquer lugar do mundo.</w:t>
             </w:r>
           </w:p>
           <w:p/>
@@ -5303,7 +5031,7 @@
                 <w14:ligatures w14:val="standardContextual"/>
               </w:rPr>
               <w:drawing>
-                <wp:inline distT="0" distB="0" distL="0" distR="0" wp14:anchorId="3908E548" wp14:editId="77311E50">
+                <wp:inline distT="0" distB="0" distL="0" distR="0" wp14:anchorId="3908E548" wp14:editId="3EB87B41">
                   <wp:extent cx="1143000" cy="1279525"/>
                   <wp:effectExtent l="0" t="0" r="0" b="0"/>
                   <wp:docPr id="284558825" name="Imagem 8"/>
@@ -5411,35 +5139,7 @@
               <w:rPr>
                 <w:rFonts w:cs="Arial"/>
               </w:rPr>
-              <w:t xml:space="preserve">toda a criação do </w:t>
-            </w:r>
-            <w:proofErr w:type="spellStart"/>
-            <w:r>
-              <w:rPr>
-                <w:rFonts w:cs="Arial"/>
-              </w:rPr>
-              <w:t>back-end</w:t>
-            </w:r>
-            <w:proofErr w:type="spellEnd"/>
-            <w:r>
-              <w:rPr>
-                <w:rFonts w:cs="Arial"/>
-              </w:rPr>
-              <w:t xml:space="preserve"> deste projeto, mais concretamente para o </w:t>
-            </w:r>
-            <w:proofErr w:type="spellStart"/>
-            <w:r>
-              <w:rPr>
-                <w:rFonts w:cs="Arial"/>
-              </w:rPr>
-              <w:t>webservice</w:t>
-            </w:r>
-            <w:proofErr w:type="spellEnd"/>
-            <w:r>
-              <w:rPr>
-                <w:rFonts w:cs="Arial"/>
-              </w:rPr>
-              <w:t>.</w:t>
+              <w:t>toda a criação do back-end deste projeto, mais concretamente para o webservice.</w:t>
             </w:r>
           </w:p>
           <w:p>
@@ -5447,35 +5147,7 @@
               <w:rPr>
                 <w:rFonts w:cs="Arial"/>
               </w:rPr>
-              <w:t xml:space="preserve">É uma linguagem de programação compilada, orientada a </w:t>
-            </w:r>
-            <w:proofErr w:type="spellStart"/>
-            <w:r>
-              <w:rPr>
-                <w:rFonts w:cs="Arial"/>
-              </w:rPr>
-              <w:t>objectos</w:t>
-            </w:r>
-            <w:proofErr w:type="spellEnd"/>
-            <w:r>
-              <w:rPr>
-                <w:rFonts w:cs="Arial"/>
-              </w:rPr>
-              <w:t xml:space="preserve">, de alto nível com </w:t>
-            </w:r>
-            <w:proofErr w:type="spellStart"/>
-            <w:r>
-              <w:rPr>
-                <w:rFonts w:cs="Arial"/>
-              </w:rPr>
-              <w:t>tipagem</w:t>
-            </w:r>
-            <w:proofErr w:type="spellEnd"/>
-            <w:r>
-              <w:rPr>
-                <w:rFonts w:cs="Arial"/>
-              </w:rPr>
-              <w:t xml:space="preserve"> estática e forte. Utiliza a Máquina Virtual Java (</w:t>
+              <w:t>É uma linguagem de programação compilada, orientada a objectos, de alto nível com tipagem estática e forte. Utiliza a Máquina Virtual Java (</w:t>
             </w:r>
             <w:r>
               <w:rPr>
@@ -5642,17 +5314,9 @@
                                     <w:rPr>
                                       <w:color w:val="auto"/>
                                     </w:rPr>
-                                    <w:t xml:space="preserve">Android </w:t>
-                                  </w:r>
-                                  <w:proofErr w:type="spellStart"/>
-                                  <w:r>
-                                    <w:rPr>
-                                      <w:color w:val="auto"/>
-                                    </w:rPr>
-                                    <w:t>Studio</w:t>
+                                    <w:t>Android Studio</w:t>
                                   </w:r>
                                   <w:bookmarkEnd w:id="12"/>
-                                  <w:proofErr w:type="spellEnd"/>
                                 </w:p>
                               </w:txbxContent>
                             </wps:txbx>
@@ -5745,17 +5409,9 @@
                               <w:rPr>
                                 <w:color w:val="auto"/>
                               </w:rPr>
-                              <w:t xml:space="preserve">Android </w:t>
-                            </w:r>
-                            <w:proofErr w:type="spellStart"/>
-                            <w:r>
-                              <w:rPr>
-                                <w:color w:val="auto"/>
-                              </w:rPr>
-                              <w:t>Studio</w:t>
+                              <w:t>Android Studio</w:t>
                             </w:r>
                             <w:bookmarkEnd w:id="13"/>
-                            <w:proofErr w:type="spellEnd"/>
                           </w:p>
                         </w:txbxContent>
                       </v:textbox>
@@ -5870,20 +5526,8 @@
                 <w:i/>
                 <w:iCs/>
               </w:rPr>
-              <w:t xml:space="preserve">Android </w:t>
+              <w:t>Android Studio</w:t>
             </w:r>
-            <w:proofErr w:type="spellStart"/>
-            <w:r>
-              <w:rPr>
-                <w:rFonts w:cs="Arial"/>
-                <w:b/>
-                <w:bCs/>
-                <w:i/>
-                <w:iCs/>
-              </w:rPr>
-              <w:t>Studio</w:t>
-            </w:r>
-            <w:proofErr w:type="spellEnd"/>
             <w:r>
               <w:rPr>
                 <w:rFonts w:cs="Arial"/>
@@ -5921,21 +5565,7 @@
               <w:rPr>
                 <w:rFonts w:cs="Arial"/>
               </w:rPr>
-              <w:t xml:space="preserve">) utilizado para criar aplicações Android. Baseado no </w:t>
-            </w:r>
-            <w:proofErr w:type="spellStart"/>
-            <w:r>
-              <w:rPr>
-                <w:rFonts w:cs="Arial"/>
-              </w:rPr>
-              <w:t>IntelliJ</w:t>
-            </w:r>
-            <w:proofErr w:type="spellEnd"/>
-            <w:r>
-              <w:rPr>
-                <w:rFonts w:cs="Arial"/>
-              </w:rPr>
-              <w:t xml:space="preserve"> IDEA, oferece ferramentas para programação, interface gráfica, depuração e testes, sendo o ambiente oficial recomendado pelo Google.</w:t>
+              <w:t>) utilizado para criar aplicações Android. Baseado no IntelliJ IDEA, oferece ferramentas para programação, interface gráfica, depuração e testes, sendo o ambiente oficial recomendado pelo Google.</w:t>
             </w:r>
           </w:p>
         </w:tc>
@@ -6201,43 +5831,19 @@
             </w:r>
           </w:p>
           <w:p>
-            <w:proofErr w:type="spellStart"/>
             <w:r>
               <w:rPr>
                 <w:rFonts w:cs="Arial"/>
                 <w:b/>
                 <w:bCs/>
               </w:rPr>
-              <w:t>MySQL</w:t>
-            </w:r>
-            <w:proofErr w:type="spellEnd"/>
-            <w:r>
-              <w:rPr>
-                <w:rFonts w:cs="Arial"/>
-                <w:b/>
-                <w:bCs/>
-              </w:rPr>
-              <w:t xml:space="preserve"> Workbench</w:t>
+              <w:t>MySQL Workbench</w:t>
             </w:r>
             <w:r>
               <w:rPr>
                 <w:rFonts w:cs="Arial"/>
               </w:rPr>
-              <w:t xml:space="preserve"> é uma aplicação gráfica para trabalhar com bases de dados </w:t>
-            </w:r>
-            <w:proofErr w:type="spellStart"/>
-            <w:r>
-              <w:rPr>
-                <w:rFonts w:cs="Arial"/>
-              </w:rPr>
-              <w:t>MySQL</w:t>
-            </w:r>
-            <w:proofErr w:type="spellEnd"/>
-            <w:r>
-              <w:rPr>
-                <w:rFonts w:cs="Arial"/>
-              </w:rPr>
-              <w:t>, permitindo criar e modelar esquemas, executar consultas</w:t>
+              <w:t xml:space="preserve"> é uma aplicação gráfica para trabalhar com bases de dados MySQL, permitindo criar e modelar esquemas, executar consultas</w:t>
             </w:r>
             <w:r>
               <w:rPr>
@@ -6249,21 +5855,7 @@
               <w:rPr>
                 <w:rFonts w:cs="Arial"/>
               </w:rPr>
-              <w:t xml:space="preserve">SQL e administrar servidores. Também possibilita a </w:t>
-            </w:r>
-            <w:proofErr w:type="spellStart"/>
-            <w:r>
-              <w:rPr>
-                <w:rFonts w:cs="Arial"/>
-              </w:rPr>
-              <w:t>concepção</w:t>
-            </w:r>
-            <w:proofErr w:type="spellEnd"/>
-            <w:r>
-              <w:rPr>
-                <w:rFonts w:cs="Arial"/>
-              </w:rPr>
-              <w:t xml:space="preserve"> visual de tabelas e relações, facilitando a gestão e o desenvolvimento.</w:t>
+              <w:t>SQL e administrar servidores. Também possibilita a concepção visual de tabelas e relações, facilitando a gestão e o desenvolvimento.</w:t>
             </w:r>
           </w:p>
         </w:tc>
@@ -6414,7 +6006,6 @@
                                     </w:rPr>
                                     <w:t xml:space="preserve"> - </w:t>
                                   </w:r>
-                                  <w:proofErr w:type="spellStart"/>
                                   <w:r>
                                     <w:rPr>
                                       <w:color w:val="auto"/>
@@ -6428,7 +6019,6 @@
                                     <w:t>SQL</w:t>
                                   </w:r>
                                   <w:bookmarkEnd w:id="15"/>
-                                  <w:proofErr w:type="spellEnd"/>
                                 </w:p>
                               </w:txbxContent>
                             </wps:txbx>
@@ -6504,7 +6094,6 @@
                               </w:rPr>
                               <w:t xml:space="preserve"> - </w:t>
                             </w:r>
-                            <w:proofErr w:type="spellStart"/>
                             <w:r>
                               <w:rPr>
                                 <w:color w:val="auto"/>
@@ -6518,7 +6107,6 @@
                               <w:t>SQL</w:t>
                             </w:r>
                             <w:bookmarkEnd w:id="16"/>
-                            <w:proofErr w:type="spellEnd"/>
                           </w:p>
                         </w:txbxContent>
                       </v:textbox>
@@ -6617,7 +6205,6 @@
               </w:rPr>
               <w:t xml:space="preserve">A utilização de </w:t>
             </w:r>
-            <w:proofErr w:type="spellStart"/>
             <w:r>
               <w:rPr>
                 <w:rFonts w:cs="Arial"/>
@@ -6636,7 +6223,6 @@
               </w:rPr>
               <w:t>SQL</w:t>
             </w:r>
-            <w:proofErr w:type="spellEnd"/>
             <w:r>
               <w:rPr>
                 <w:rFonts w:cs="Arial"/>
@@ -6668,7 +6254,6 @@
                 <w:rFonts w:cs="Arial"/>
               </w:rPr>
             </w:pPr>
-            <w:proofErr w:type="spellStart"/>
             <w:r>
               <w:rPr>
                 <w:rFonts w:cs="Arial"/>
@@ -6677,7 +6262,6 @@
               </w:rPr>
               <w:t>MySQL</w:t>
             </w:r>
-            <w:proofErr w:type="spellEnd"/>
             <w:r>
               <w:rPr>
                 <w:rFonts w:cs="Arial"/>
@@ -7079,35 +6663,7 @@
               <w:rPr>
                 <w:rFonts w:cs="Arial"/>
               </w:rPr>
-              <w:t xml:space="preserve"> um software caracterizado como editor de imagens bidimensionais do tipo </w:t>
-            </w:r>
-            <w:proofErr w:type="spellStart"/>
-            <w:r>
-              <w:rPr>
-                <w:rFonts w:cs="Arial"/>
-              </w:rPr>
-              <w:t>raster</w:t>
-            </w:r>
-            <w:proofErr w:type="spellEnd"/>
-            <w:r>
-              <w:rPr>
-                <w:rFonts w:cs="Arial"/>
-              </w:rPr>
-              <w:t xml:space="preserve"> desenvolvido pela Adobe </w:t>
-            </w:r>
-            <w:proofErr w:type="spellStart"/>
-            <w:r>
-              <w:rPr>
-                <w:rFonts w:cs="Arial"/>
-              </w:rPr>
-              <w:t>Systems</w:t>
-            </w:r>
-            <w:proofErr w:type="spellEnd"/>
-            <w:r>
-              <w:rPr>
-                <w:rFonts w:cs="Arial"/>
-              </w:rPr>
-              <w:t>. É considerado o líder no mercado dos editores de imagem profissionais, assim como o programa de facto para edição profissional de imagens digitais e trabalhos de pré-impressão.</w:t>
+              <w:t xml:space="preserve"> um software caracterizado como editor de imagens bidimensionais do tipo raster desenvolvido pela Adobe Systems. É considerado o líder no mercado dos editores de imagem profissionais, assim como o programa de facto para edição profissional de imagens digitais e trabalhos de pré-impressão.</w:t>
             </w:r>
           </w:p>
           <w:p>
@@ -7145,7 +6701,7 @@
                 <w14:ligatures w14:val="standardContextual"/>
               </w:rPr>
               <w:drawing>
-                <wp:inline distT="0" distB="0" distL="0" distR="0" wp14:anchorId="77DF8787" wp14:editId="2CDB6151">
+                <wp:inline distT="0" distB="0" distL="0" distR="0" wp14:anchorId="77DF8787" wp14:editId="1C352AD2">
                   <wp:extent cx="1282889" cy="1247775"/>
                   <wp:effectExtent l="0" t="0" r="0" b="0"/>
                   <wp:docPr id="26702981" name="Imagem 14" descr="Uma imagem com captura de ecrã, símbolo, Saturação de cores, quadrado&#10;&#10;Descrição gerada automaticamente"/>
@@ -7305,21 +6861,7 @@
               <w:rPr>
                 <w:rFonts w:cs="Arial"/>
               </w:rPr>
-              <w:t xml:space="preserve"> Foi utilizado para a criação do Mapa de </w:t>
-            </w:r>
-            <w:proofErr w:type="spellStart"/>
-            <w:r>
-              <w:rPr>
-                <w:rFonts w:cs="Arial"/>
-              </w:rPr>
-              <w:t>Gantt</w:t>
-            </w:r>
-            <w:proofErr w:type="spellEnd"/>
-            <w:r>
-              <w:rPr>
-                <w:rFonts w:cs="Arial"/>
-              </w:rPr>
-              <w:t>.</w:t>
+              <w:t xml:space="preserve"> Foi utilizado para a criação do Mapa de Gantt.</w:t>
             </w:r>
           </w:p>
           <w:p>
@@ -7338,21 +6880,7 @@
               <w:rPr>
                 <w:rFonts w:cs="Arial"/>
               </w:rPr>
-              <w:t xml:space="preserve"> um editor de planilhas produzido pela Microsoft para computadores que utilizam o sistema operacional Microsoft Windows, além de computadores Macintosh da Apple Inc. e dispositivos móveis como o Windows </w:t>
-            </w:r>
-            <w:proofErr w:type="spellStart"/>
-            <w:r>
-              <w:rPr>
-                <w:rFonts w:cs="Arial"/>
-              </w:rPr>
-              <w:t>Phone</w:t>
-            </w:r>
-            <w:proofErr w:type="spellEnd"/>
-            <w:r>
-              <w:rPr>
-                <w:rFonts w:cs="Arial"/>
-              </w:rPr>
-              <w:t>, Android ou o iOS.</w:t>
+              <w:t xml:space="preserve"> um editor de planilhas produzido pela Microsoft para computadores que utilizam o sistema operacional Microsoft Windows, além de computadores Macintosh da Apple Inc. e dispositivos móveis como o Windows Phone, Android ou o iOS.</w:t>
             </w:r>
           </w:p>
           <w:p>
@@ -7417,7 +6945,7 @@
                 <w14:ligatures w14:val="standardContextual"/>
               </w:rPr>
               <w:drawing>
-                <wp:inline distT="0" distB="0" distL="0" distR="0" wp14:anchorId="6E695037" wp14:editId="32958350">
+                <wp:inline distT="0" distB="0" distL="0" distR="0" wp14:anchorId="6E695037" wp14:editId="55904F0B">
                   <wp:extent cx="1285079" cy="1249905"/>
                   <wp:effectExtent l="0" t="0" r="0" b="7620"/>
                   <wp:docPr id="894280412" name="Imagem 14"/>
@@ -7538,7 +7066,6 @@
               </w:rPr>
               <w:t xml:space="preserve"> </w:t>
             </w:r>
-            <w:proofErr w:type="spellStart"/>
             <w:r>
               <w:rPr>
                 <w:color w:val="auto"/>
@@ -7546,7 +7073,6 @@
               <w:t>Figma</w:t>
             </w:r>
             <w:bookmarkEnd w:id="20"/>
-            <w:proofErr w:type="spellEnd"/>
           </w:p>
           <w:p>
             <w:pPr>
@@ -7602,7 +7128,6 @@
               </w:rPr>
               <w:t xml:space="preserve">O </w:t>
             </w:r>
-            <w:proofErr w:type="spellStart"/>
             <w:r>
               <w:rPr>
                 <w:rFonts w:cs="Arial"/>
@@ -7613,40 +7138,11 @@
               </w:rPr>
               <w:t>Figma</w:t>
             </w:r>
-            <w:proofErr w:type="spellEnd"/>
             <w:r>
               <w:rPr>
                 <w:rFonts w:cs="Arial"/>
               </w:rPr>
-              <w:t xml:space="preserve"> foi utilizado para a criação de toda a parte </w:t>
-            </w:r>
-            <w:proofErr w:type="spellStart"/>
-            <w:r>
-              <w:rPr>
-                <w:rFonts w:cs="Arial"/>
-              </w:rPr>
-              <w:t>gráfia</w:t>
-            </w:r>
-            <w:proofErr w:type="spellEnd"/>
-            <w:r>
-              <w:rPr>
-                <w:rFonts w:cs="Arial"/>
-              </w:rPr>
-              <w:t xml:space="preserve"> a aplicação em </w:t>
-            </w:r>
-            <w:proofErr w:type="spellStart"/>
-            <w:r>
-              <w:rPr>
-                <w:rFonts w:cs="Arial"/>
-              </w:rPr>
-              <w:t>mockup</w:t>
-            </w:r>
-            <w:proofErr w:type="spellEnd"/>
-            <w:r>
-              <w:rPr>
-                <w:rFonts w:cs="Arial"/>
-              </w:rPr>
-              <w:t xml:space="preserve">, sendo o responsável por toda a base ideológica gráfica do projeto. </w:t>
+              <w:t xml:space="preserve"> foi utilizado para a criação de toda a parte gráfia a aplicação em mockup, sendo o responsável por toda a base ideológica gráfica do projeto. </w:t>
             </w:r>
           </w:p>
           <w:p>
@@ -7655,7 +7151,6 @@
                 <w:rFonts w:cs="Arial"/>
               </w:rPr>
             </w:pPr>
-            <w:proofErr w:type="spellStart"/>
             <w:r>
               <w:rPr>
                 <w:rFonts w:cs="Arial"/>
@@ -7664,7 +7159,6 @@
               </w:rPr>
               <w:t>Figma</w:t>
             </w:r>
-            <w:proofErr w:type="spellEnd"/>
             <w:r>
               <w:rPr>
                 <w:rFonts w:cs="Arial"/>
@@ -7751,15 +7245,10 @@
       <w:bookmarkStart w:id="21" w:name="_Toc169544882"/>
       <w:bookmarkStart w:id="22" w:name="_Toc209622005"/>
       <w:r>
-        <w:t xml:space="preserve">Mapa de </w:t>
-      </w:r>
-      <w:proofErr w:type="spellStart"/>
-      <w:r>
-        <w:t>Gantt</w:t>
+        <w:t>Mapa de Gantt</w:t>
       </w:r>
       <w:bookmarkEnd w:id="21"/>
       <w:bookmarkEnd w:id="22"/>
-      <w:proofErr w:type="spellEnd"/>
     </w:p>
     <w:p>
       <w:r>
@@ -7770,45 +7259,25 @@
           <w:b/>
           <w:bCs/>
         </w:rPr>
-        <w:t xml:space="preserve">Mapa de </w:t>
-      </w:r>
-      <w:proofErr w:type="spellStart"/>
+        <w:t>Mapa de Gantt</w:t>
+      </w:r>
+      <w:r>
+        <w:t xml:space="preserve"> do projeto </w:t>
+      </w:r>
       <w:r>
         <w:rPr>
           <w:b/>
           <w:bCs/>
         </w:rPr>
-        <w:t>Gantt</w:t>
-      </w:r>
-      <w:proofErr w:type="spellEnd"/>
-      <w:r>
-        <w:t xml:space="preserve"> do projeto </w:t>
-      </w:r>
-      <w:proofErr w:type="spellStart"/>
+        <w:t xml:space="preserve">Aqua </w:t>
+      </w:r>
       <w:r>
         <w:rPr>
           <w:b/>
           <w:bCs/>
         </w:rPr>
-        <w:t>Aqua</w:t>
-      </w:r>
-      <w:proofErr w:type="spellEnd"/>
-      <w:r>
-        <w:rPr>
-          <w:b/>
-          <w:bCs/>
-        </w:rPr>
-        <w:t xml:space="preserve"> </w:t>
-      </w:r>
-      <w:proofErr w:type="spellStart"/>
-      <w:r>
-        <w:rPr>
-          <w:b/>
-          <w:bCs/>
-        </w:rPr>
         <w:t>Point</w:t>
       </w:r>
-      <w:proofErr w:type="spellEnd"/>
       <w:r>
         <w:rPr>
           <w:b/>
@@ -8122,15 +7591,7 @@
     <w:p/>
     <w:p>
       <w:r>
-        <w:t xml:space="preserve">Na figura seguinte, é apresentado o cronograma do projeto seguindo a planificação do Mapa de </w:t>
-      </w:r>
-      <w:proofErr w:type="spellStart"/>
-      <w:r>
-        <w:t>Gantt</w:t>
-      </w:r>
-      <w:proofErr w:type="spellEnd"/>
-      <w:r>
-        <w:t>.</w:t>
+        <w:t>Na figura seguinte, é apresentado o cronograma do projeto seguindo a planificação do Mapa de Gantt.</w:t>
       </w:r>
     </w:p>
     <w:p/>
@@ -8230,17 +7691,9 @@
         <w:rPr>
           <w:color w:val="auto"/>
         </w:rPr>
-        <w:t xml:space="preserve"> - Mapa de </w:t>
-      </w:r>
-      <w:proofErr w:type="spellStart"/>
-      <w:r>
-        <w:rPr>
-          <w:color w:val="auto"/>
-        </w:rPr>
-        <w:t>Gantt</w:t>
+        <w:t xml:space="preserve"> - Mapa de Gantt</w:t>
       </w:r>
       <w:bookmarkEnd w:id="29"/>
-      <w:proofErr w:type="spellEnd"/>
     </w:p>
     <w:p>
       <w:pPr>
@@ -8281,7 +7734,6 @@
     </w:p>
     <w:p/>
     <w:p>
-      <w:proofErr w:type="spellStart"/>
       <w:r>
         <w:rPr>
           <w:b/>
@@ -8289,7 +7741,6 @@
         </w:rPr>
         <w:t>AquaFinder</w:t>
       </w:r>
-      <w:proofErr w:type="spellEnd"/>
       <w:r>
         <w:t>: Uma aplicação colaborativa que mostra um mapa com pontos onde é possível encher a garrafa, muitas vezes incluindo bebedouros públicos e pontos de água em cidades de todo o mundo.</w:t>
       </w:r>
@@ -8429,7 +7880,6 @@
         </w:rPr>
         <w:t xml:space="preserve"> </w:t>
       </w:r>
-      <w:proofErr w:type="spellStart"/>
       <w:r>
         <w:rPr>
           <w:color w:val="auto"/>
@@ -8437,7 +7887,6 @@
         <w:t>AquaFinder</w:t>
       </w:r>
       <w:bookmarkEnd w:id="31"/>
-      <w:proofErr w:type="spellEnd"/>
     </w:p>
     <w:p>
       <w:pPr>
@@ -8600,17 +8049,9 @@
         <w:rPr>
           <w:color w:val="auto"/>
         </w:rPr>
-        <w:t xml:space="preserve">H20 </w:t>
-      </w:r>
-      <w:proofErr w:type="spellStart"/>
-      <w:r>
-        <w:rPr>
-          <w:color w:val="auto"/>
-        </w:rPr>
-        <w:t>Quality</w:t>
+        <w:t>H20 Quality</w:t>
       </w:r>
       <w:bookmarkEnd w:id="32"/>
-      <w:proofErr w:type="spellEnd"/>
     </w:p>
     <w:p>
       <w:pPr>
@@ -8654,20 +8095,13 @@
         <w:ind w:left="284"/>
       </w:pPr>
       <w:bookmarkStart w:id="33" w:name="_Toc209622007"/>
-      <w:proofErr w:type="spellStart"/>
-      <w:r>
-        <w:t>Aqua</w:t>
-      </w:r>
-      <w:proofErr w:type="spellEnd"/>
-      <w:r>
-        <w:t xml:space="preserve"> </w:t>
-      </w:r>
-      <w:proofErr w:type="spellStart"/>
+      <w:r>
+        <w:t xml:space="preserve">Aqua </w:t>
+      </w:r>
       <w:r>
         <w:t>Point</w:t>
       </w:r>
       <w:bookmarkEnd w:id="33"/>
-      <w:proofErr w:type="spellEnd"/>
     </w:p>
     <w:p>
       <w:pPr>
@@ -9842,11 +9276,9 @@
         </w:numPr>
         <w:ind w:left="284"/>
       </w:pPr>
-      <w:bookmarkStart w:id="37" w:name="_Toc209622010"/>
-      <w:r>
-        <w:t>Aplicação</w:t>
-      </w:r>
-      <w:bookmarkEnd w:id="37"/>
+      <w:r>
+        <w:t>Mockups e interfaces</w:t>
+      </w:r>
     </w:p>
     <w:p>
       <w:r>
@@ -9875,34 +9307,127 @@
         <w:t>aplicação</w:t>
       </w:r>
       <w:r>
-        <w:t>, assim como a sua aparência, recomendações de uso e partes de código relacionadas.</w:t>
-      </w:r>
-    </w:p>
-    <w:p/>
-    <w:p>
-      <w:bookmarkStart w:id="38" w:name="_Hlk209283990"/>
-      <w:r>
-        <w:rPr>
-          <w:highlight w:val="yellow"/>
-        </w:rPr>
-        <w:t xml:space="preserve">Por fazer, </w:t>
-      </w:r>
-      <w:proofErr w:type="spellStart"/>
-      <w:r>
-        <w:rPr>
-          <w:highlight w:val="yellow"/>
-        </w:rPr>
-        <w:t>mockup</w:t>
-      </w:r>
-      <w:proofErr w:type="spellEnd"/>
-      <w:r>
-        <w:rPr>
-          <w:highlight w:val="yellow"/>
-        </w:rPr>
-        <w:t xml:space="preserve"> dava jeito</w:t>
-      </w:r>
-    </w:p>
-    <w:bookmarkEnd w:id="38"/>
+        <w:t xml:space="preserve"> dividida por mockups.</w:t>
+      </w:r>
+    </w:p>
+    <w:p>
+      <w:r>
+        <w:drawing>
+          <wp:inline distT="0" distB="0" distL="0" distR="0" wp14:anchorId="65C37DAC" wp14:editId="17B91E02">
+            <wp:extent cx="2034716" cy="4625741"/>
+            <wp:effectExtent l="0" t="0" r="3810" b="3810"/>
+            <wp:docPr id="916689233" name="Imagem 1"/>
+            <wp:cNvGraphicFramePr>
+              <a:graphicFrameLocks xmlns:a="http://schemas.openxmlformats.org/drawingml/2006/main" noChangeAspect="1"/>
+            </wp:cNvGraphicFramePr>
+            <a:graphic xmlns:a="http://schemas.openxmlformats.org/drawingml/2006/main">
+              <a:graphicData uri="http://schemas.openxmlformats.org/drawingml/2006/picture">
+                <pic:pic xmlns:pic="http://schemas.openxmlformats.org/drawingml/2006/picture">
+                  <pic:nvPicPr>
+                    <pic:cNvPr id="916689233" name=""/>
+                    <pic:cNvPicPr/>
+                  </pic:nvPicPr>
+                  <pic:blipFill>
+                    <a:blip r:embed="rId30"/>
+                    <a:stretch>
+                      <a:fillRect/>
+                    </a:stretch>
+                  </pic:blipFill>
+                  <pic:spPr>
+                    <a:xfrm>
+                      <a:off x="0" y="0"/>
+                      <a:ext cx="2034716" cy="4625741"/>
+                    </a:xfrm>
+                    <a:prstGeom prst="rect">
+                      <a:avLst/>
+                    </a:prstGeom>
+                  </pic:spPr>
+                </pic:pic>
+              </a:graphicData>
+            </a:graphic>
+          </wp:inline>
+        </w:drawing>
+      </w:r>
+      <w:r>
+        <w:drawing>
+          <wp:inline distT="0" distB="0" distL="0" distR="0" wp14:anchorId="0B96BA08" wp14:editId="306B8BCA">
+            <wp:extent cx="2004234" cy="4595258"/>
+            <wp:effectExtent l="0" t="0" r="0" b="0"/>
+            <wp:docPr id="1219820445" name="Imagem 1"/>
+            <wp:cNvGraphicFramePr>
+              <a:graphicFrameLocks xmlns:a="http://schemas.openxmlformats.org/drawingml/2006/main" noChangeAspect="1"/>
+            </wp:cNvGraphicFramePr>
+            <a:graphic xmlns:a="http://schemas.openxmlformats.org/drawingml/2006/main">
+              <a:graphicData uri="http://schemas.openxmlformats.org/drawingml/2006/picture">
+                <pic:pic xmlns:pic="http://schemas.openxmlformats.org/drawingml/2006/picture">
+                  <pic:nvPicPr>
+                    <pic:cNvPr id="1219820445" name=""/>
+                    <pic:cNvPicPr/>
+                  </pic:nvPicPr>
+                  <pic:blipFill>
+                    <a:blip r:embed="rId31"/>
+                    <a:stretch>
+                      <a:fillRect/>
+                    </a:stretch>
+                  </pic:blipFill>
+                  <pic:spPr>
+                    <a:xfrm>
+                      <a:off x="0" y="0"/>
+                      <a:ext cx="2004234" cy="4595258"/>
+                    </a:xfrm>
+                    <a:prstGeom prst="rect">
+                      <a:avLst/>
+                    </a:prstGeom>
+                  </pic:spPr>
+                </pic:pic>
+              </a:graphicData>
+            </a:graphic>
+          </wp:inline>
+        </w:drawing>
+      </w:r>
+      <w:r>
+        <w:lastRenderedPageBreak/>
+        <w:drawing>
+          <wp:inline distT="0" distB="0" distL="0" distR="0" wp14:anchorId="2EC6F07E" wp14:editId="2104F0A3">
+            <wp:extent cx="2034716" cy="4595258"/>
+            <wp:effectExtent l="0" t="0" r="3810" b="0"/>
+            <wp:docPr id="101380612" name="Imagem 1"/>
+            <wp:cNvGraphicFramePr>
+              <a:graphicFrameLocks xmlns:a="http://schemas.openxmlformats.org/drawingml/2006/main" noChangeAspect="1"/>
+            </wp:cNvGraphicFramePr>
+            <a:graphic xmlns:a="http://schemas.openxmlformats.org/drawingml/2006/main">
+              <a:graphicData uri="http://schemas.openxmlformats.org/drawingml/2006/picture">
+                <pic:pic xmlns:pic="http://schemas.openxmlformats.org/drawingml/2006/picture">
+                  <pic:nvPicPr>
+                    <pic:cNvPr id="101380612" name=""/>
+                    <pic:cNvPicPr/>
+                  </pic:nvPicPr>
+                  <pic:blipFill>
+                    <a:blip r:embed="rId32"/>
+                    <a:stretch>
+                      <a:fillRect/>
+                    </a:stretch>
+                  </pic:blipFill>
+                  <pic:spPr>
+                    <a:xfrm>
+                      <a:off x="0" y="0"/>
+                      <a:ext cx="2034716" cy="4595258"/>
+                    </a:xfrm>
+                    <a:prstGeom prst="rect">
+                      <a:avLst/>
+                    </a:prstGeom>
+                  </pic:spPr>
+                </pic:pic>
+              </a:graphicData>
+            </a:graphic>
+          </wp:inline>
+        </w:drawing>
+      </w:r>
+    </w:p>
+    <w:p>
+      <w:bookmarkStart w:id="37" w:name="_Hlk209283990"/>
+    </w:p>
+    <w:bookmarkEnd w:id="37"/>
     <w:p/>
     <w:p/>
     <w:p>
@@ -9945,41 +9470,30 @@
         </w:numPr>
         <w:ind w:left="360" w:hanging="360"/>
       </w:pPr>
-      <w:bookmarkStart w:id="39" w:name="_Toc209622011"/>
+      <w:bookmarkStart w:id="38" w:name="_Toc209622011"/>
       <w:r>
         <w:t>Conclusão</w:t>
       </w:r>
-      <w:bookmarkEnd w:id="39"/>
+      <w:bookmarkEnd w:id="38"/>
     </w:p>
     <w:p>
       <w:r>
         <w:t xml:space="preserve">O projeto </w:t>
       </w:r>
-      <w:proofErr w:type="spellStart"/>
       <w:r>
         <w:rPr>
           <w:b/>
           <w:bCs/>
         </w:rPr>
-        <w:t>Aqua</w:t>
-      </w:r>
-      <w:proofErr w:type="spellEnd"/>
+        <w:t xml:space="preserve">Aqua </w:t>
+      </w:r>
       <w:r>
         <w:rPr>
           <w:b/>
           <w:bCs/>
         </w:rPr>
-        <w:t xml:space="preserve"> </w:t>
-      </w:r>
-      <w:proofErr w:type="spellStart"/>
-      <w:r>
-        <w:rPr>
-          <w:b/>
-          <w:bCs/>
-        </w:rPr>
         <w:t>Point</w:t>
       </w:r>
-      <w:proofErr w:type="spellEnd"/>
       <w:r>
         <w:t xml:space="preserve"> encontra-se atualmente em fase de desenvolvimento, representando um desafio significativo no âmbito da engenharia informática e do desenvolvimento de aplicações móveis. </w:t>
       </w:r>
@@ -10009,21 +9523,11 @@
         <w:t>E</w:t>
       </w:r>
       <w:r>
-        <w:t xml:space="preserve">ste relatório serve como um guia estratégico e um ponto de partida para o desenvolvimento do </w:t>
-      </w:r>
-      <w:proofErr w:type="spellStart"/>
-      <w:r>
-        <w:t>Aqua</w:t>
-      </w:r>
-      <w:proofErr w:type="spellEnd"/>
-      <w:r>
-        <w:t xml:space="preserve"> </w:t>
-      </w:r>
-      <w:proofErr w:type="spellStart"/>
+        <w:t xml:space="preserve">ste relatório serve como um guia estratégico e um ponto de partida para o desenvolvimento do Aqua </w:t>
+      </w:r>
       <w:r>
         <w:t>Point</w:t>
       </w:r>
-      <w:proofErr w:type="spellEnd"/>
       <w:r>
         <w:t xml:space="preserve">. Os próximos passos envolverão a execução prática deste planeamento, superando os desafios técnicos e conceptuais identificados, com o objetivo final de entregar uma aplicação </w:t>
       </w:r>
@@ -10104,7 +9608,7 @@
         </w:numPr>
         <w:ind w:left="360" w:hanging="360"/>
       </w:pPr>
-      <w:bookmarkStart w:id="40" w:name="_Toc209622012"/>
+      <w:bookmarkStart w:id="39" w:name="_Toc209622012"/>
       <w:r>
         <w:t xml:space="preserve">Referências </w:t>
       </w:r>
@@ -10114,7 +9618,7 @@
       <w:r>
         <w:t>ibliográficas</w:t>
       </w:r>
-      <w:bookmarkEnd w:id="40"/>
+      <w:bookmarkEnd w:id="39"/>
       <w:r>
         <w:t xml:space="preserve"> </w:t>
       </w:r>
@@ -10388,34 +9892,14 @@
         <w:szCs w:val="21"/>
       </w:rPr>
     </w:pPr>
-    <w:proofErr w:type="spellStart"/>
     <w:r>
       <w:rPr>
         <w:rFonts w:ascii="Calibri" w:hAnsi="Calibri" w:cs="Calibri"/>
         <w:sz w:val="21"/>
         <w:szCs w:val="21"/>
       </w:rPr>
-      <w:t>Aqua</w:t>
+      <w:t>Aqua Point</w:t>
     </w:r>
-    <w:proofErr w:type="spellEnd"/>
-    <w:r>
-      <w:rPr>
-        <w:rFonts w:ascii="Calibri" w:hAnsi="Calibri" w:cs="Calibri"/>
-        <w:sz w:val="21"/>
-        <w:szCs w:val="21"/>
-      </w:rPr>
-      <w:t xml:space="preserve"> </w:t>
-    </w:r>
-    <w:proofErr w:type="spellStart"/>
-    <w:r>
-      <w:rPr>
-        <w:rFonts w:ascii="Calibri" w:hAnsi="Calibri" w:cs="Calibri"/>
-        <w:sz w:val="21"/>
-        <w:szCs w:val="21"/>
-      </w:rPr>
-      <w:t>Point</w:t>
-    </w:r>
-    <w:proofErr w:type="spellEnd"/>
   </w:p>
 </w:hdr>
 </file>
@@ -16554,14 +16038,6 @@
 </file>
 
 <file path=customXml/item1.xml><?xml version="1.0" encoding="utf-8"?>
-<p:properties xmlns:p="http://schemas.microsoft.com/office/2006/metadata/properties" xmlns:xsi="http://www.w3.org/2001/XMLSchema-instance" xmlns:pc="http://schemas.microsoft.com/office/infopath/2007/PartnerControls">
-  <documentManagement>
-    <ReferenceId xmlns="b79bcf42-febc-42c8-bfd8-1799b06a158c" xsi:nil="true"/>
-  </documentManagement>
-</p:properties>
-</file>
-
-<file path=customXml/item2.xml><?xml version="1.0" encoding="utf-8"?>
 <?mso-contentType ?>
 <FormTemplates xmlns="http://schemas.microsoft.com/sharepoint/v3/contenttype/forms">
   <Display>DocumentLibraryForm</Display>
@@ -16570,7 +16046,88 @@
 </FormTemplates>
 </file>
 
+<file path=customXml/item2.xml><?xml version="1.0" encoding="utf-8"?>
+<p:properties xmlns:p="http://schemas.microsoft.com/office/2006/metadata/properties" xmlns:xsi="http://www.w3.org/2001/XMLSchema-instance" xmlns:pc="http://schemas.microsoft.com/office/infopath/2007/PartnerControls">
+  <documentManagement>
+    <ReferenceId xmlns="b79bcf42-febc-42c8-bfd8-1799b06a158c" xsi:nil="true"/>
+  </documentManagement>
+</p:properties>
+</file>
+
 <file path=customXml/item3.xml><?xml version="1.0" encoding="utf-8"?>
+<b:Sources xmlns:b="http://schemas.openxmlformats.org/officeDocument/2006/bibliography" xmlns="http://schemas.openxmlformats.org/officeDocument/2006/bibliography" SelectedStyle="\APASixthEditionOfficeOnline.xsl" StyleName="APA" Version="6">
+  <b:Source>
+    <b:Tag>Fre24</b:Tag>
+    <b:SourceType>InternetSite</b:SourceType>
+    <b:Guid>{56D46FD2-9AE4-40C5-8D0F-7E17FB01660C}</b:Guid>
+    <b:Title>Freepik</b:Title>
+    <b:Year>2024</b:Year>
+    <b:InternetSiteTitle>Freepik</b:InternetSiteTitle>
+    <b:Month>06</b:Month>
+    <b:Day>10</b:Day>
+    <b:URL>https://br.freepik.com</b:URL>
+    <b:RefOrder>1</b:RefOrder>
+  </b:Source>
+  <b:Source>
+    <b:Tag>Faz24</b:Tag>
+    <b:SourceType>InternetSite</b:SourceType>
+    <b:Guid>{BA574B26-CB47-4960-AD47-36693E6066C0}</b:Guid>
+    <b:Title>FazVerde</b:Title>
+    <b:InternetSiteTitle>FazVerde</b:InternetSiteTitle>
+    <b:Year>2024</b:Year>
+    <b:Month>06</b:Month>
+    <b:Day>10</b:Day>
+    <b:URL>https://www.fazverde.com.br/regar-plantas/</b:URL>
+    <b:RefOrder>2</b:RefOrder>
+  </b:Source>
+  <b:Source>
+    <b:Tag>Hel24</b:Tag>
+    <b:SourceType>InternetSite</b:SourceType>
+    <b:Guid>{AFCFF29E-4340-4BBE-8E0A-E2D3D776EE48}</b:Guid>
+    <b:Author>
+      <b:Author>
+        <b:NameList>
+          <b:Person>
+            <b:Last>Magalhães</b:Last>
+            <b:First>Helena</b:First>
+          </b:Person>
+        </b:NameList>
+      </b:Author>
+    </b:Author>
+    <b:Title>Observador</b:Title>
+    <b:InternetSiteTitle>Observador</b:InternetSiteTitle>
+    <b:Year>2024</b:Year>
+    <b:Month>06</b:Month>
+    <b:Day>10</b:Day>
+    <b:URL>https://observador.pt/2018/09/19/guia-para-cuidar-de-plantas-em-casa-e-as-10-mais-simples-de-manter/</b:URL>
+    <b:RefOrder>3</b:RefOrder>
+  </b:Source>
+  <b:Source>
+    <b:Tag>Sen26</b:Tag>
+    <b:SourceType>InternetSite</b:SourceType>
+    <b:Guid>{4D3172DA-820F-4047-B36A-22410829EEA1}</b:Guid>
+    <b:Year>2026</b:Year>
+    <b:Author>
+      <b:Author>
+        <b:NameList>
+          <b:Person>
+            <b:Last>Twillio</b:Last>
+            <b:First>SendGrid</b:First>
+            <b:Middle>&amp;</b:Middle>
+          </b:Person>
+        </b:NameList>
+      </b:Author>
+    </b:Author>
+    <b:InternetSiteTitle>Twilio SendGrid Docs</b:InternetSiteTitle>
+    <b:Month>06</b:Month>
+    <b:Day>18</b:Day>
+    <b:URL>https://www.twilio.com/docs/sendgrid</b:URL>
+    <b:RefOrder>4</b:RefOrder>
+  </b:Source>
+</b:Sources>
+</file>
+
+<file path=customXml/item4.xml><?xml version="1.0" encoding="utf-8"?>
 <ct:contentTypeSchema xmlns:ct="http://schemas.microsoft.com/office/2006/metadata/contentType" xmlns:ma="http://schemas.microsoft.com/office/2006/metadata/properties/metaAttributes" ct:_="" ma:_="" ma:contentTypeName="Documento" ma:contentTypeID="0x010100AAA014F07BA3524A9546F20DDB1EC572" ma:contentTypeVersion="7" ma:contentTypeDescription="Criar um novo documento." ma:contentTypeScope="" ma:versionID="60017212d7aeef75373f63e13daa027c">
   <xsd:schema xmlns:xsd="http://www.w3.org/2001/XMLSchema" xmlns:xs="http://www.w3.org/2001/XMLSchema" xmlns:p="http://schemas.microsoft.com/office/2006/metadata/properties" xmlns:ns2="b79bcf42-febc-42c8-bfd8-1799b06a158c" xmlns:ns3="cbc7956b-1ba7-4aac-a59d-60d58a1d6fec" targetNamespace="http://schemas.microsoft.com/office/2006/metadata/properties" ma:root="true" ma:fieldsID="fadcf7bc0ada00f1eeecbb0313ad9fb3" ns2:_="" ns3:_="">
     <xsd:import namespace="b79bcf42-febc-42c8-bfd8-1799b06a158c"/>
@@ -16753,80 +16310,15 @@
 </ct:contentTypeSchema>
 </file>
 
-<file path=customXml/item4.xml><?xml version="1.0" encoding="utf-8"?>
-<b:Sources xmlns:b="http://schemas.openxmlformats.org/officeDocument/2006/bibliography" xmlns="http://schemas.openxmlformats.org/officeDocument/2006/bibliography" SelectedStyle="\APASixthEditionOfficeOnline.xsl" StyleName="APA" Version="6">
-  <b:Source>
-    <b:Tag>Fre24</b:Tag>
-    <b:SourceType>InternetSite</b:SourceType>
-    <b:Guid>{56D46FD2-9AE4-40C5-8D0F-7E17FB01660C}</b:Guid>
-    <b:Title>Freepik</b:Title>
-    <b:Year>2024</b:Year>
-    <b:InternetSiteTitle>Freepik</b:InternetSiteTitle>
-    <b:Month>06</b:Month>
-    <b:Day>10</b:Day>
-    <b:URL>https://br.freepik.com</b:URL>
-    <b:RefOrder>1</b:RefOrder>
-  </b:Source>
-  <b:Source>
-    <b:Tag>Faz24</b:Tag>
-    <b:SourceType>InternetSite</b:SourceType>
-    <b:Guid>{BA574B26-CB47-4960-AD47-36693E6066C0}</b:Guid>
-    <b:Title>FazVerde</b:Title>
-    <b:InternetSiteTitle>FazVerde</b:InternetSiteTitle>
-    <b:Year>2024</b:Year>
-    <b:Month>06</b:Month>
-    <b:Day>10</b:Day>
-    <b:URL>https://www.fazverde.com.br/regar-plantas/</b:URL>
-    <b:RefOrder>2</b:RefOrder>
-  </b:Source>
-  <b:Source>
-    <b:Tag>Hel24</b:Tag>
-    <b:SourceType>InternetSite</b:SourceType>
-    <b:Guid>{AFCFF29E-4340-4BBE-8E0A-E2D3D776EE48}</b:Guid>
-    <b:Author>
-      <b:Author>
-        <b:NameList>
-          <b:Person>
-            <b:Last>Magalhães</b:Last>
-            <b:First>Helena</b:First>
-          </b:Person>
-        </b:NameList>
-      </b:Author>
-    </b:Author>
-    <b:Title>Observador</b:Title>
-    <b:InternetSiteTitle>Observador</b:InternetSiteTitle>
-    <b:Year>2024</b:Year>
-    <b:Month>06</b:Month>
-    <b:Day>10</b:Day>
-    <b:URL>https://observador.pt/2018/09/19/guia-para-cuidar-de-plantas-em-casa-e-as-10-mais-simples-de-manter/</b:URL>
-    <b:RefOrder>3</b:RefOrder>
-  </b:Source>
-  <b:Source>
-    <b:Tag>Sen26</b:Tag>
-    <b:SourceType>InternetSite</b:SourceType>
-    <b:Guid>{4D3172DA-820F-4047-B36A-22410829EEA1}</b:Guid>
-    <b:Year>2026</b:Year>
-    <b:Author>
-      <b:Author>
-        <b:NameList>
-          <b:Person>
-            <b:Last>Twillio</b:Last>
-            <b:First>SendGrid</b:First>
-            <b:Middle>&amp;</b:Middle>
-          </b:Person>
-        </b:NameList>
-      </b:Author>
-    </b:Author>
-    <b:InternetSiteTitle>Twilio SendGrid Docs</b:InternetSiteTitle>
-    <b:Month>06</b:Month>
-    <b:Day>18</b:Day>
-    <b:URL>https://www.twilio.com/docs/sendgrid</b:URL>
-    <b:RefOrder>4</b:RefOrder>
-  </b:Source>
-</b:Sources>
+<file path=customXml/itemProps1.xml><?xml version="1.0" encoding="utf-8"?>
+<ds:datastoreItem xmlns:ds="http://schemas.openxmlformats.org/officeDocument/2006/customXml" ds:itemID="{4B66BD3C-486A-429E-9611-507EE3A9E685}">
+  <ds:schemaRefs>
+    <ds:schemaRef ds:uri="http://schemas.microsoft.com/sharepoint/v3/contenttype/forms"/>
+  </ds:schemaRefs>
+</ds:datastoreItem>
 </file>
 
-<file path=customXml/itemProps1.xml><?xml version="1.0" encoding="utf-8"?>
+<file path=customXml/itemProps2.xml><?xml version="1.0" encoding="utf-8"?>
 <ds:datastoreItem xmlns:ds="http://schemas.openxmlformats.org/officeDocument/2006/customXml" ds:itemID="{BEF5F509-0E06-45EA-8AD8-18E0C4621101}">
   <ds:schemaRefs>
     <ds:schemaRef ds:uri="http://schemas.microsoft.com/office/2006/metadata/properties"/>
@@ -16836,15 +16328,15 @@
 </ds:datastoreItem>
 </file>
 
-<file path=customXml/itemProps2.xml><?xml version="1.0" encoding="utf-8"?>
-<ds:datastoreItem xmlns:ds="http://schemas.openxmlformats.org/officeDocument/2006/customXml" ds:itemID="{4B66BD3C-486A-429E-9611-507EE3A9E685}">
+<file path=customXml/itemProps3.xml><?xml version="1.0" encoding="utf-8"?>
+<ds:datastoreItem xmlns:ds="http://schemas.openxmlformats.org/officeDocument/2006/customXml" ds:itemID="{47BB612E-E190-474F-A2A8-3F5246722463}">
   <ds:schemaRefs>
-    <ds:schemaRef ds:uri="http://schemas.microsoft.com/sharepoint/v3/contenttype/forms"/>
+    <ds:schemaRef ds:uri="http://schemas.openxmlformats.org/officeDocument/2006/bibliography"/>
   </ds:schemaRefs>
 </ds:datastoreItem>
 </file>
 
-<file path=customXml/itemProps3.xml><?xml version="1.0" encoding="utf-8"?>
+<file path=customXml/itemProps4.xml><?xml version="1.0" encoding="utf-8"?>
 <ds:datastoreItem xmlns:ds="http://schemas.openxmlformats.org/officeDocument/2006/customXml" ds:itemID="{960F962C-5E5B-46C6-98BD-E8C121531E7C}">
   <ds:schemaRefs>
     <ds:schemaRef ds:uri="http://schemas.microsoft.com/office/2006/metadata/contentType"/>
@@ -16861,12 +16353,4 @@
     <ds:schemaRef ds:uri="http://schemas.microsoft.com/internal/obd"/>
   </ds:schemaRefs>
 </ds:datastoreItem>
-</file>
-
-<file path=customXml/itemProps4.xml><?xml version="1.0" encoding="utf-8"?>
-<ds:datastoreItem xmlns:ds="http://schemas.openxmlformats.org/officeDocument/2006/customXml" ds:itemID="{47BB612E-E190-474F-A2A8-3F5246722463}">
-  <ds:schemaRefs>
-    <ds:schemaRef ds:uri="http://schemas.openxmlformats.org/officeDocument/2006/bibliography"/>
-  </ds:schemaRefs>
-</ds:datastoreItem>
 </file>
</xml_diff>

<commit_message>
Ajustes na formatação do relatório
</commit_message>
<xml_diff>
--- a/[Documentos]/Primeira Entrega/Relatorio_Aqua_Point.docx
+++ b/[Documentos]/Primeira Entrega/Relatorio_Aqua_Point.docx
@@ -5557,7 +5557,7 @@
                 <w14:ligatures w14:val="standardContextual"/>
               </w:rPr>
               <w:drawing>
-                <wp:inline distT="0" distB="0" distL="0" distR="0" wp14:anchorId="3908E548" wp14:editId="7B699956">
+                <wp:inline distT="0" distB="0" distL="0" distR="0" wp14:anchorId="3908E548" wp14:editId="12438616">
                   <wp:extent cx="1143000" cy="1279525"/>
                   <wp:effectExtent l="0" t="0" r="0" b="0"/>
                   <wp:docPr id="284558825" name="Imagem 8"/>
@@ -7000,7 +7000,7 @@
                 <w14:ligatures w14:val="standardContextual"/>
               </w:rPr>
               <w:drawing>
-                <wp:inline distT="0" distB="0" distL="0" distR="0" wp14:anchorId="77DF8787" wp14:editId="1698B522">
+                <wp:inline distT="0" distB="0" distL="0" distR="0" wp14:anchorId="77DF8787" wp14:editId="76541200">
                   <wp:extent cx="1282889" cy="1247775"/>
                   <wp:effectExtent l="0" t="0" r="0" b="0"/>
                   <wp:docPr id="26702981" name="Imagem 14" descr="Uma imagem com captura de ecrã, símbolo, Saturação de cores, quadrado&#10;&#10;Descrição gerada automaticamente"/>
@@ -7262,7 +7262,7 @@
                 <w14:ligatures w14:val="standardContextual"/>
               </w:rPr>
               <w:drawing>
-                <wp:inline distT="0" distB="0" distL="0" distR="0" wp14:anchorId="6E695037" wp14:editId="1C698179">
+                <wp:inline distT="0" distB="0" distL="0" distR="0" wp14:anchorId="6E695037" wp14:editId="3C67D49B">
                   <wp:extent cx="1285079" cy="1249905"/>
                   <wp:effectExtent l="0" t="0" r="0" b="7620"/>
                   <wp:docPr id="894280412" name="Imagem 14"/>
@@ -8750,8 +8750,14 @@
           <w:ilvl w:val="0"/>
           <w:numId w:val="7"/>
         </w:numPr>
-      </w:pPr>
-      <w:r>
+        <w:rPr>
+          <w:rFonts w:ascii="Arial" w:hAnsi="Arial" w:cs="Arial"/>
+        </w:rPr>
+      </w:pPr>
+      <w:r>
+        <w:rPr>
+          <w:rFonts w:ascii="Arial" w:hAnsi="Arial" w:cs="Arial"/>
+        </w:rPr>
         <w:t>O utilizador abre a aplicação.</w:t>
       </w:r>
     </w:p>
@@ -8762,14 +8768,26 @@
           <w:ilvl w:val="0"/>
           <w:numId w:val="7"/>
         </w:numPr>
-      </w:pPr>
-      <w:r>
+        <w:rPr>
+          <w:rFonts w:ascii="Arial" w:hAnsi="Arial" w:cs="Arial"/>
+        </w:rPr>
+      </w:pPr>
+      <w:r>
+        <w:rPr>
+          <w:rFonts w:ascii="Arial" w:hAnsi="Arial" w:cs="Arial"/>
+        </w:rPr>
         <w:t xml:space="preserve">A </w:t>
       </w:r>
       <w:r>
+        <w:rPr>
+          <w:rFonts w:ascii="Arial" w:hAnsi="Arial" w:cs="Arial"/>
+        </w:rPr>
         <w:t>aplicação</w:t>
       </w:r>
       <w:r>
+        <w:rPr>
+          <w:rFonts w:ascii="Arial" w:hAnsi="Arial" w:cs="Arial"/>
+        </w:rPr>
         <w:t xml:space="preserve"> pede permissão para aceder à localização do dispositivo.</w:t>
       </w:r>
     </w:p>
@@ -8780,8 +8798,14 @@
           <w:ilvl w:val="0"/>
           <w:numId w:val="7"/>
         </w:numPr>
-      </w:pPr>
-      <w:r>
+        <w:rPr>
+          <w:rFonts w:ascii="Arial" w:hAnsi="Arial" w:cs="Arial"/>
+        </w:rPr>
+      </w:pPr>
+      <w:r>
+        <w:rPr>
+          <w:rFonts w:ascii="Arial" w:hAnsi="Arial" w:cs="Arial"/>
+        </w:rPr>
         <w:t>O utilizador aceita o pedido de permissão.</w:t>
       </w:r>
     </w:p>
@@ -8792,8 +8816,14 @@
           <w:ilvl w:val="0"/>
           <w:numId w:val="7"/>
         </w:numPr>
-      </w:pPr>
-      <w:r>
+        <w:rPr>
+          <w:rFonts w:ascii="Arial" w:hAnsi="Arial" w:cs="Arial"/>
+        </w:rPr>
+      </w:pPr>
+      <w:r>
+        <w:rPr>
+          <w:rFonts w:ascii="Arial" w:hAnsi="Arial" w:cs="Arial"/>
+        </w:rPr>
         <w:t>A app mostra no mapa a localização do utilizador.</w:t>
       </w:r>
     </w:p>
@@ -8804,14 +8834,26 @@
           <w:ilvl w:val="0"/>
           <w:numId w:val="7"/>
         </w:numPr>
-      </w:pPr>
-      <w:r>
+        <w:rPr>
+          <w:rFonts w:ascii="Arial" w:hAnsi="Arial" w:cs="Arial"/>
+        </w:rPr>
+      </w:pPr>
+      <w:r>
+        <w:rPr>
+          <w:rFonts w:ascii="Arial" w:hAnsi="Arial" w:cs="Arial"/>
+        </w:rPr>
         <w:t>A app procura bebedouros próximos e exibe</w:t>
       </w:r>
       <w:r>
+        <w:rPr>
+          <w:rFonts w:ascii="Arial" w:hAnsi="Arial" w:cs="Arial"/>
+        </w:rPr>
         <w:t xml:space="preserve"> os respetivos</w:t>
       </w:r>
       <w:r>
+        <w:rPr>
+          <w:rFonts w:ascii="Arial" w:hAnsi="Arial" w:cs="Arial"/>
+        </w:rPr>
         <w:t xml:space="preserve"> ícones no mapa.</w:t>
       </w:r>
     </w:p>
@@ -8822,8 +8864,14 @@
           <w:ilvl w:val="0"/>
           <w:numId w:val="7"/>
         </w:numPr>
-      </w:pPr>
-      <w:r>
+        <w:rPr>
+          <w:rFonts w:ascii="Arial" w:hAnsi="Arial" w:cs="Arial"/>
+        </w:rPr>
+      </w:pPr>
+      <w:r>
+        <w:rPr>
+          <w:rFonts w:ascii="Arial" w:hAnsi="Arial" w:cs="Arial"/>
+        </w:rPr>
         <w:t>O utilizador toca no ícone de um bebedouro.</w:t>
       </w:r>
     </w:p>
@@ -8834,20 +8882,38 @@
           <w:ilvl w:val="0"/>
           <w:numId w:val="7"/>
         </w:numPr>
-      </w:pPr>
-      <w:r>
+        <w:rPr>
+          <w:rFonts w:ascii="Arial" w:hAnsi="Arial" w:cs="Arial"/>
+        </w:rPr>
+      </w:pPr>
+      <w:r>
+        <w:rPr>
+          <w:rFonts w:ascii="Arial" w:hAnsi="Arial" w:cs="Arial"/>
+        </w:rPr>
         <w:t>A app mostra detalhes (</w:t>
       </w:r>
       <w:r>
+        <w:rPr>
+          <w:rFonts w:ascii="Arial" w:hAnsi="Arial" w:cs="Arial"/>
+        </w:rPr>
         <w:t>localização</w:t>
       </w:r>
       <w:r>
+        <w:rPr>
+          <w:rFonts w:ascii="Arial" w:hAnsi="Arial" w:cs="Arial"/>
+        </w:rPr>
         <w:t>, distância</w:t>
       </w:r>
       <w:r>
+        <w:rPr>
+          <w:rFonts w:ascii="Arial" w:hAnsi="Arial" w:cs="Arial"/>
+        </w:rPr>
         <w:t xml:space="preserve"> e opiniões de outros utilizadores</w:t>
       </w:r>
       <w:r>
+        <w:rPr>
+          <w:rFonts w:ascii="Arial" w:hAnsi="Arial" w:cs="Arial"/>
+        </w:rPr>
         <w:t>).</w:t>
       </w:r>
     </w:p>
@@ -8858,8 +8924,14 @@
           <w:ilvl w:val="0"/>
           <w:numId w:val="7"/>
         </w:numPr>
-      </w:pPr>
-      <w:r>
+        <w:rPr>
+          <w:rFonts w:ascii="Arial" w:hAnsi="Arial" w:cs="Arial"/>
+        </w:rPr>
+      </w:pPr>
+      <w:r>
+        <w:rPr>
+          <w:rFonts w:ascii="Arial" w:hAnsi="Arial" w:cs="Arial"/>
+        </w:rPr>
         <w:t>O utilizador clica em “Obter Direções”.</w:t>
       </w:r>
     </w:p>
@@ -8870,11 +8942,20 @@
           <w:ilvl w:val="0"/>
           <w:numId w:val="7"/>
         </w:numPr>
-      </w:pPr>
-      <w:r>
+        <w:rPr>
+          <w:rFonts w:ascii="Arial" w:hAnsi="Arial" w:cs="Arial"/>
+        </w:rPr>
+      </w:pPr>
+      <w:r>
+        <w:rPr>
+          <w:rFonts w:ascii="Arial" w:hAnsi="Arial" w:cs="Arial"/>
+        </w:rPr>
         <w:t>A app abre o trajeto no mapa</w:t>
       </w:r>
       <w:r>
+        <w:rPr>
+          <w:rFonts w:ascii="Arial" w:hAnsi="Arial" w:cs="Arial"/>
+        </w:rPr>
         <w:t>.</w:t>
       </w:r>
     </w:p>
@@ -9014,8 +9095,14 @@
           <w:ilvl w:val="0"/>
           <w:numId w:val="8"/>
         </w:numPr>
-      </w:pPr>
-      <w:r>
+        <w:rPr>
+          <w:rFonts w:ascii="Arial" w:hAnsi="Arial" w:cs="Arial"/>
+        </w:rPr>
+      </w:pPr>
+      <w:r>
+        <w:rPr>
+          <w:rFonts w:ascii="Arial" w:hAnsi="Arial" w:cs="Arial"/>
+        </w:rPr>
         <w:t>O utilizador abre a aplicação.</w:t>
       </w:r>
     </w:p>
@@ -9026,8 +9113,14 @@
           <w:ilvl w:val="0"/>
           <w:numId w:val="8"/>
         </w:numPr>
-      </w:pPr>
-      <w:r>
+        <w:rPr>
+          <w:rFonts w:ascii="Arial" w:hAnsi="Arial" w:cs="Arial"/>
+        </w:rPr>
+      </w:pPr>
+      <w:r>
+        <w:rPr>
+          <w:rFonts w:ascii="Arial" w:hAnsi="Arial" w:cs="Arial"/>
+        </w:rPr>
         <w:t>A app mostra no mapa a localização do utilizador.</w:t>
       </w:r>
     </w:p>
@@ -9038,8 +9131,14 @@
           <w:ilvl w:val="0"/>
           <w:numId w:val="8"/>
         </w:numPr>
-      </w:pPr>
-      <w:r>
+        <w:rPr>
+          <w:rFonts w:ascii="Arial" w:hAnsi="Arial" w:cs="Arial"/>
+        </w:rPr>
+      </w:pPr>
+      <w:r>
+        <w:rPr>
+          <w:rFonts w:ascii="Arial" w:hAnsi="Arial" w:cs="Arial"/>
+        </w:rPr>
         <w:t>A app procura bebedouros próximos e exibe os respetivos ícones no mapa.</w:t>
       </w:r>
     </w:p>
@@ -9050,8 +9149,14 @@
           <w:ilvl w:val="0"/>
           <w:numId w:val="8"/>
         </w:numPr>
-      </w:pPr>
-      <w:r>
+        <w:rPr>
+          <w:rFonts w:ascii="Arial" w:hAnsi="Arial" w:cs="Arial"/>
+        </w:rPr>
+      </w:pPr>
+      <w:r>
+        <w:rPr>
+          <w:rFonts w:ascii="Arial" w:hAnsi="Arial" w:cs="Arial"/>
+        </w:rPr>
         <w:t>O utilizador toca no ícone de um bebedouro.</w:t>
       </w:r>
     </w:p>
@@ -9062,8 +9167,14 @@
           <w:ilvl w:val="0"/>
           <w:numId w:val="8"/>
         </w:numPr>
-      </w:pPr>
-      <w:r>
+        <w:rPr>
+          <w:rFonts w:ascii="Arial" w:hAnsi="Arial" w:cs="Arial"/>
+        </w:rPr>
+      </w:pPr>
+      <w:r>
+        <w:rPr>
+          <w:rFonts w:ascii="Arial" w:hAnsi="Arial" w:cs="Arial"/>
+        </w:rPr>
         <w:t>A app mostra detalhes (localização, distância e opiniões de outros utilizadores).</w:t>
       </w:r>
     </w:p>
@@ -9074,8 +9185,14 @@
           <w:ilvl w:val="0"/>
           <w:numId w:val="8"/>
         </w:numPr>
-      </w:pPr>
-      <w:r>
+        <w:rPr>
+          <w:rFonts w:ascii="Arial" w:hAnsi="Arial" w:cs="Arial"/>
+        </w:rPr>
+      </w:pPr>
+      <w:r>
+        <w:rPr>
+          <w:rFonts w:ascii="Arial" w:hAnsi="Arial" w:cs="Arial"/>
+        </w:rPr>
         <w:t>O utilizador clica em “Dar opinião”.</w:t>
       </w:r>
     </w:p>
@@ -9086,24 +9203,42 @@
           <w:ilvl w:val="0"/>
           <w:numId w:val="8"/>
         </w:numPr>
-      </w:pPr>
-      <w:r>
+        <w:rPr>
+          <w:rFonts w:ascii="Arial" w:hAnsi="Arial" w:cs="Arial"/>
+        </w:rPr>
+      </w:pPr>
+      <w:r>
+        <w:rPr>
+          <w:rFonts w:ascii="Arial" w:hAnsi="Arial" w:cs="Arial"/>
+        </w:rPr>
         <w:t xml:space="preserve">É dada a possibilidade ao utilizador de avaliar mediante o número de estrelas </w:t>
       </w:r>
       <w:proofErr w:type="gramStart"/>
       <w:r>
+        <w:rPr>
+          <w:rFonts w:ascii="Arial" w:hAnsi="Arial" w:cs="Arial"/>
+        </w:rPr>
         <w:t>( 1</w:t>
       </w:r>
       <w:proofErr w:type="gramEnd"/>
       <w:r>
+        <w:rPr>
+          <w:rFonts w:ascii="Arial" w:hAnsi="Arial" w:cs="Arial"/>
+        </w:rPr>
         <w:t xml:space="preserve"> a </w:t>
       </w:r>
       <w:proofErr w:type="gramStart"/>
       <w:r>
+        <w:rPr>
+          <w:rFonts w:ascii="Arial" w:hAnsi="Arial" w:cs="Arial"/>
+        </w:rPr>
         <w:t>5 )</w:t>
       </w:r>
       <w:proofErr w:type="gramEnd"/>
       <w:r>
+        <w:rPr>
+          <w:rFonts w:ascii="Arial" w:hAnsi="Arial" w:cs="Arial"/>
+        </w:rPr>
         <w:t>, adicionar um comentário e ainda marcar o bebedouro como avariado.</w:t>
       </w:r>
     </w:p>
@@ -9114,11 +9249,20 @@
           <w:ilvl w:val="0"/>
           <w:numId w:val="8"/>
         </w:numPr>
-      </w:pPr>
-      <w:r>
+        <w:rPr>
+          <w:rFonts w:ascii="Arial" w:hAnsi="Arial" w:cs="Arial"/>
+        </w:rPr>
+      </w:pPr>
+      <w:r>
+        <w:rPr>
+          <w:rFonts w:ascii="Arial" w:hAnsi="Arial" w:cs="Arial"/>
+        </w:rPr>
         <w:t>A aplicação guarda a opinião do utilizador, recalculando a média de avaliação do bebedouro</w:t>
       </w:r>
       <w:r>
+        <w:rPr>
+          <w:rFonts w:ascii="Arial" w:hAnsi="Arial" w:cs="Arial"/>
+        </w:rPr>
         <w:t>.</w:t>
       </w:r>
     </w:p>
@@ -9129,8 +9273,14 @@
           <w:ilvl w:val="0"/>
           <w:numId w:val="8"/>
         </w:numPr>
-      </w:pPr>
-      <w:r>
+        <w:rPr>
+          <w:rFonts w:ascii="Arial" w:hAnsi="Arial" w:cs="Arial"/>
+        </w:rPr>
+      </w:pPr>
+      <w:r>
+        <w:rPr>
+          <w:rFonts w:ascii="Arial" w:hAnsi="Arial" w:cs="Arial"/>
+        </w:rPr>
         <w:t>O utilizador vê a sua opinião refletida na aplicação em tempo real.</w:t>
       </w:r>
     </w:p>
@@ -9265,17 +9415,32 @@
           <w:ilvl w:val="0"/>
           <w:numId w:val="9"/>
         </w:numPr>
-      </w:pPr>
-      <w:r>
+        <w:rPr>
+          <w:rFonts w:ascii="Arial" w:hAnsi="Arial" w:cs="Arial"/>
+        </w:rPr>
+      </w:pPr>
+      <w:r>
+        <w:rPr>
+          <w:rFonts w:ascii="Arial" w:hAnsi="Arial" w:cs="Arial"/>
+        </w:rPr>
         <w:t xml:space="preserve">O </w:t>
       </w:r>
       <w:r>
+        <w:rPr>
+          <w:rFonts w:ascii="Arial" w:hAnsi="Arial" w:cs="Arial"/>
+        </w:rPr>
         <w:t xml:space="preserve">utilizador </w:t>
       </w:r>
       <w:r>
+        <w:rPr>
+          <w:rFonts w:ascii="Arial" w:hAnsi="Arial" w:cs="Arial"/>
+        </w:rPr>
         <w:t>vai até ao bebedouro</w:t>
       </w:r>
       <w:r>
+        <w:rPr>
+          <w:rFonts w:ascii="Arial" w:hAnsi="Arial" w:cs="Arial"/>
+        </w:rPr>
         <w:t>.</w:t>
       </w:r>
     </w:p>
@@ -9286,11 +9451,20 @@
           <w:ilvl w:val="0"/>
           <w:numId w:val="9"/>
         </w:numPr>
-      </w:pPr>
-      <w:r>
+        <w:rPr>
+          <w:rFonts w:ascii="Arial" w:hAnsi="Arial" w:cs="Arial"/>
+        </w:rPr>
+      </w:pPr>
+      <w:r>
+        <w:rPr>
+          <w:rFonts w:ascii="Arial" w:hAnsi="Arial" w:cs="Arial"/>
+        </w:rPr>
         <w:t>Abre a aplicação</w:t>
       </w:r>
       <w:r>
+        <w:rPr>
+          <w:rFonts w:ascii="Arial" w:hAnsi="Arial" w:cs="Arial"/>
+        </w:rPr>
         <w:t>.</w:t>
       </w:r>
     </w:p>
@@ -9301,8 +9475,14 @@
           <w:ilvl w:val="0"/>
           <w:numId w:val="9"/>
         </w:numPr>
-      </w:pPr>
-      <w:r>
+        <w:rPr>
+          <w:rFonts w:ascii="Arial" w:hAnsi="Arial" w:cs="Arial"/>
+        </w:rPr>
+      </w:pPr>
+      <w:r>
+        <w:rPr>
+          <w:rFonts w:ascii="Arial" w:hAnsi="Arial" w:cs="Arial"/>
+        </w:rPr>
         <w:t>A app procura bebedouros próximos e exibe os respetivos ícones no mapa.</w:t>
       </w:r>
     </w:p>
@@ -9313,14 +9493,26 @@
           <w:ilvl w:val="0"/>
           <w:numId w:val="9"/>
         </w:numPr>
-      </w:pPr>
-      <w:r>
+        <w:rPr>
+          <w:rFonts w:ascii="Arial" w:hAnsi="Arial" w:cs="Arial"/>
+        </w:rPr>
+      </w:pPr>
+      <w:r>
+        <w:rPr>
+          <w:rFonts w:ascii="Arial" w:hAnsi="Arial" w:cs="Arial"/>
+        </w:rPr>
         <w:t>O utilizador toca n</w:t>
       </w:r>
       <w:r>
+        <w:rPr>
+          <w:rFonts w:ascii="Arial" w:hAnsi="Arial" w:cs="Arial"/>
+        </w:rPr>
         <w:t>a funcionalidade de “Adicionar Bebedouro”</w:t>
       </w:r>
       <w:r>
+        <w:rPr>
+          <w:rFonts w:ascii="Arial" w:hAnsi="Arial" w:cs="Arial"/>
+        </w:rPr>
         <w:t>.</w:t>
       </w:r>
     </w:p>
@@ -9331,11 +9523,20 @@
           <w:ilvl w:val="0"/>
           <w:numId w:val="9"/>
         </w:numPr>
-      </w:pPr>
-      <w:r>
+        <w:rPr>
+          <w:rFonts w:ascii="Arial" w:hAnsi="Arial" w:cs="Arial"/>
+        </w:rPr>
+      </w:pPr>
+      <w:r>
+        <w:rPr>
+          <w:rFonts w:ascii="Arial" w:hAnsi="Arial" w:cs="Arial"/>
+        </w:rPr>
         <w:t>Um novo menu aparece com objetivo de pedir informações ao utilizador sobre o novo bebedouro</w:t>
       </w:r>
       <w:r>
+        <w:rPr>
+          <w:rFonts w:ascii="Arial" w:hAnsi="Arial" w:cs="Arial"/>
+        </w:rPr>
         <w:t>.</w:t>
       </w:r>
     </w:p>
@@ -9346,8 +9547,14 @@
           <w:ilvl w:val="0"/>
           <w:numId w:val="9"/>
         </w:numPr>
-      </w:pPr>
-      <w:r>
+        <w:rPr>
+          <w:rFonts w:ascii="Arial" w:hAnsi="Arial" w:cs="Arial"/>
+        </w:rPr>
+      </w:pPr>
+      <w:r>
+        <w:rPr>
+          <w:rFonts w:ascii="Arial" w:hAnsi="Arial" w:cs="Arial"/>
+        </w:rPr>
         <w:t>Utilizador clica no botão de “Submeter”.</w:t>
       </w:r>
     </w:p>
@@ -9358,8 +9565,14 @@
           <w:ilvl w:val="0"/>
           <w:numId w:val="9"/>
         </w:numPr>
-      </w:pPr>
-      <w:r>
+        <w:rPr>
+          <w:rFonts w:ascii="Arial" w:hAnsi="Arial" w:cs="Arial"/>
+        </w:rPr>
+      </w:pPr>
+      <w:r>
+        <w:rPr>
+          <w:rFonts w:ascii="Arial" w:hAnsi="Arial" w:cs="Arial"/>
+        </w:rPr>
         <w:t>O bebedouro é adicionado ao mapa com base na localização atual do utilizador.</w:t>
       </w:r>
     </w:p>
@@ -9370,14 +9583,60 @@
           <w:ilvl w:val="0"/>
           <w:numId w:val="9"/>
         </w:numPr>
-      </w:pPr>
-      <w:r>
+        <w:rPr>
+          <w:rFonts w:ascii="Arial" w:hAnsi="Arial" w:cs="Arial"/>
+        </w:rPr>
+      </w:pPr>
+      <w:r>
+        <w:rPr>
+          <w:rFonts w:ascii="Arial" w:hAnsi="Arial" w:cs="Arial"/>
+        </w:rPr>
         <w:t>O utilizador vê as suas ações refletidas em tempo real.</w:t>
       </w:r>
     </w:p>
     <w:p>
       <w:pPr>
         <w:pStyle w:val="PargrafodaLista"/>
+        <w:tabs>
+          <w:tab w:val="left" w:pos="7788"/>
+        </w:tabs>
+        <w:rPr>
+          <w:b/>
+          <w:bCs/>
+          <w:sz w:val="24"/>
+          <w:szCs w:val="24"/>
+        </w:rPr>
+      </w:pPr>
+      <w:r>
+        <w:rPr>
+          <w:b/>
+          <w:bCs/>
+          <w:sz w:val="24"/>
+          <w:szCs w:val="24"/>
+        </w:rPr>
+        <w:tab/>
+      </w:r>
+    </w:p>
+    <w:p>
+      <w:pPr>
+        <w:pStyle w:val="PargrafodaLista"/>
+        <w:tabs>
+          <w:tab w:val="left" w:pos="7788"/>
+        </w:tabs>
+        <w:rPr>
+          <w:b/>
+          <w:bCs/>
+          <w:sz w:val="24"/>
+          <w:szCs w:val="24"/>
+        </w:rPr>
+      </w:pPr>
+    </w:p>
+    <w:p>
+      <w:pPr>
+        <w:pStyle w:val="PargrafodaLista"/>
+        <w:tabs>
+          <w:tab w:val="left" w:pos="7788"/>
+        </w:tabs>
         <w:rPr>
           <w:b/>
           <w:bCs/>
@@ -9497,8 +9756,14 @@
           <w:ilvl w:val="0"/>
           <w:numId w:val="10"/>
         </w:numPr>
-      </w:pPr>
-      <w:r>
+        <w:rPr>
+          <w:rFonts w:ascii="Arial" w:hAnsi="Arial" w:cs="Arial"/>
+        </w:rPr>
+      </w:pPr>
+      <w:r>
+        <w:rPr>
+          <w:rFonts w:ascii="Arial" w:hAnsi="Arial" w:cs="Arial"/>
+        </w:rPr>
         <w:t>O utilizador deve abrir a aplicação.</w:t>
       </w:r>
     </w:p>
@@ -9509,8 +9774,14 @@
           <w:ilvl w:val="0"/>
           <w:numId w:val="10"/>
         </w:numPr>
-      </w:pPr>
-      <w:r>
+        <w:rPr>
+          <w:rFonts w:ascii="Arial" w:hAnsi="Arial" w:cs="Arial"/>
+        </w:rPr>
+      </w:pPr>
+      <w:r>
+        <w:rPr>
+          <w:rFonts w:ascii="Arial" w:hAnsi="Arial" w:cs="Arial"/>
+        </w:rPr>
         <w:t>Clicar no ícone de perfil.</w:t>
       </w:r>
     </w:p>
@@ -9521,8 +9792,14 @@
           <w:ilvl w:val="0"/>
           <w:numId w:val="10"/>
         </w:numPr>
-      </w:pPr>
-      <w:r>
+        <w:rPr>
+          <w:rFonts w:ascii="Arial" w:hAnsi="Arial" w:cs="Arial"/>
+        </w:rPr>
+      </w:pPr>
+      <w:r>
+        <w:rPr>
+          <w:rFonts w:ascii="Arial" w:hAnsi="Arial" w:cs="Arial"/>
+        </w:rPr>
         <w:t>Clicar no botão de “Registar”.</w:t>
       </w:r>
     </w:p>
@@ -9533,8 +9810,14 @@
           <w:ilvl w:val="0"/>
           <w:numId w:val="10"/>
         </w:numPr>
-      </w:pPr>
-      <w:r>
+        <w:rPr>
+          <w:rFonts w:ascii="Arial" w:hAnsi="Arial" w:cs="Arial"/>
+        </w:rPr>
+      </w:pPr>
+      <w:r>
+        <w:rPr>
+          <w:rFonts w:ascii="Arial" w:hAnsi="Arial" w:cs="Arial"/>
+        </w:rPr>
         <w:t>Preencher os campos com as suas informações.</w:t>
       </w:r>
     </w:p>
@@ -9658,8 +9941,14 @@
           <w:ilvl w:val="0"/>
           <w:numId w:val="11"/>
         </w:numPr>
-      </w:pPr>
-      <w:r>
+        <w:rPr>
+          <w:rFonts w:ascii="Arial" w:hAnsi="Arial" w:cs="Arial"/>
+        </w:rPr>
+      </w:pPr>
+      <w:r>
+        <w:rPr>
+          <w:rFonts w:ascii="Arial" w:hAnsi="Arial" w:cs="Arial"/>
+        </w:rPr>
         <w:t>O utilizador deve abrir a aplicação.</w:t>
       </w:r>
     </w:p>
@@ -9670,8 +9959,14 @@
           <w:ilvl w:val="0"/>
           <w:numId w:val="11"/>
         </w:numPr>
-      </w:pPr>
-      <w:r>
+        <w:rPr>
+          <w:rFonts w:ascii="Arial" w:hAnsi="Arial" w:cs="Arial"/>
+        </w:rPr>
+      </w:pPr>
+      <w:r>
+        <w:rPr>
+          <w:rFonts w:ascii="Arial" w:hAnsi="Arial" w:cs="Arial"/>
+        </w:rPr>
         <w:t>Clicar no ícone de perfil.</w:t>
       </w:r>
     </w:p>
@@ -9682,8 +9977,14 @@
           <w:ilvl w:val="0"/>
           <w:numId w:val="11"/>
         </w:numPr>
-      </w:pPr>
-      <w:r>
+        <w:rPr>
+          <w:rFonts w:ascii="Arial" w:hAnsi="Arial" w:cs="Arial"/>
+        </w:rPr>
+      </w:pPr>
+      <w:r>
+        <w:rPr>
+          <w:rFonts w:ascii="Arial" w:hAnsi="Arial" w:cs="Arial"/>
+        </w:rPr>
         <w:t>Clicar no botão de “Login”.</w:t>
       </w:r>
     </w:p>
@@ -9694,8 +9995,14 @@
           <w:ilvl w:val="0"/>
           <w:numId w:val="11"/>
         </w:numPr>
-      </w:pPr>
-      <w:r>
+        <w:rPr>
+          <w:rFonts w:ascii="Arial" w:hAnsi="Arial" w:cs="Arial"/>
+        </w:rPr>
+      </w:pPr>
+      <w:r>
+        <w:rPr>
+          <w:rFonts w:ascii="Arial" w:hAnsi="Arial" w:cs="Arial"/>
+        </w:rPr>
         <w:t>Preencher os campos com as suas informações.</w:t>
       </w:r>
     </w:p>
@@ -9775,11 +10082,15 @@
         <w:ind w:left="360"/>
         <w:rPr>
           <w:rFonts w:ascii="Arial" w:hAnsi="Arial" w:cs="Arial"/>
+          <w:sz w:val="22"/>
+          <w:szCs w:val="22"/>
         </w:rPr>
       </w:pPr>
       <w:r>
         <w:rPr>
           <w:rFonts w:ascii="Arial" w:hAnsi="Arial" w:cs="Arial"/>
+          <w:sz w:val="22"/>
+          <w:szCs w:val="22"/>
         </w:rPr>
         <w:t>Com base nos objetivos do sistema, foram definidos os seguintes requisitos funcionais:</w:t>
       </w:r>
@@ -9828,11 +10139,15 @@
         <w:jc w:val="left"/>
         <w:rPr>
           <w:rFonts w:ascii="Arial" w:hAnsi="Arial" w:cs="Arial"/>
+          <w:sz w:val="22"/>
+          <w:szCs w:val="22"/>
         </w:rPr>
       </w:pPr>
       <w:r>
         <w:rPr>
           <w:rFonts w:ascii="Arial" w:hAnsi="Arial" w:cs="Arial"/>
+          <w:sz w:val="22"/>
+          <w:szCs w:val="22"/>
         </w:rPr>
         <w:t>O sistema deve mostrar, em um mapa interativo, os bebedouros próximos ao utilizador, com base na sua localização via GPS.</w:t>
       </w:r>
@@ -9856,41 +10171,55 @@
         <w:jc w:val="left"/>
         <w:rPr>
           <w:rFonts w:ascii="Arial" w:hAnsi="Arial" w:cs="Arial"/>
+          <w:sz w:val="22"/>
+          <w:szCs w:val="22"/>
         </w:rPr>
       </w:pPr>
       <w:r>
         <w:rPr>
           <w:rFonts w:ascii="Arial" w:hAnsi="Arial" w:cs="Arial"/>
+          <w:sz w:val="22"/>
+          <w:szCs w:val="22"/>
         </w:rPr>
         <w:t xml:space="preserve">Fazer com que o </w:t>
       </w:r>
       <w:r>
         <w:rPr>
           <w:rFonts w:ascii="Arial" w:hAnsi="Arial" w:cs="Arial"/>
+          <w:sz w:val="22"/>
+          <w:szCs w:val="22"/>
         </w:rPr>
         <w:t xml:space="preserve">utilizador </w:t>
       </w:r>
       <w:r>
         <w:rPr>
           <w:rFonts w:ascii="Arial" w:hAnsi="Arial" w:cs="Arial"/>
+          <w:sz w:val="22"/>
+          <w:szCs w:val="22"/>
         </w:rPr>
         <w:t xml:space="preserve">consiga </w:t>
       </w:r>
       <w:r>
         <w:rPr>
           <w:rFonts w:ascii="Arial" w:hAnsi="Arial" w:cs="Arial"/>
+          <w:sz w:val="22"/>
+          <w:szCs w:val="22"/>
         </w:rPr>
         <w:t>obte</w:t>
       </w:r>
       <w:r>
         <w:rPr>
           <w:rFonts w:ascii="Arial" w:hAnsi="Arial" w:cs="Arial"/>
+          <w:sz w:val="22"/>
+          <w:szCs w:val="22"/>
         </w:rPr>
         <w:t>r</w:t>
       </w:r>
       <w:r>
         <w:rPr>
           <w:rFonts w:ascii="Arial" w:hAnsi="Arial" w:cs="Arial"/>
+          <w:sz w:val="22"/>
+          <w:szCs w:val="22"/>
         </w:rPr>
         <w:t xml:space="preserve"> direções até ao bebedouro selecionado.</w:t>
       </w:r>
@@ -9939,17 +10268,23 @@
         <w:jc w:val="left"/>
         <w:rPr>
           <w:rFonts w:ascii="Arial" w:hAnsi="Arial" w:cs="Arial"/>
+          <w:sz w:val="22"/>
+          <w:szCs w:val="22"/>
         </w:rPr>
       </w:pPr>
       <w:r>
         <w:rPr>
           <w:rFonts w:ascii="Arial" w:hAnsi="Arial" w:cs="Arial"/>
+          <w:sz w:val="22"/>
+          <w:szCs w:val="22"/>
         </w:rPr>
         <w:t>Permitir</w:t>
       </w:r>
       <w:r>
         <w:rPr>
           <w:rFonts w:ascii="Arial" w:hAnsi="Arial" w:cs="Arial"/>
+          <w:sz w:val="22"/>
+          <w:szCs w:val="22"/>
         </w:rPr>
         <w:t xml:space="preserve"> que os utilizadores adicionem opiniões, comentários e classificações (de 1 a 5 estrelas) sobre os bebedouros.</w:t>
       </w:r>
@@ -9973,20 +10308,42 @@
         <w:jc w:val="left"/>
         <w:rPr>
           <w:rFonts w:ascii="Arial" w:hAnsi="Arial" w:cs="Arial"/>
+          <w:sz w:val="22"/>
+          <w:szCs w:val="22"/>
         </w:rPr>
       </w:pPr>
       <w:r>
         <w:rPr>
           <w:rFonts w:ascii="Arial" w:hAnsi="Arial" w:cs="Arial"/>
+          <w:sz w:val="22"/>
+          <w:szCs w:val="22"/>
         </w:rPr>
         <w:t>Permitir</w:t>
       </w:r>
       <w:r>
         <w:rPr>
           <w:rFonts w:ascii="Arial" w:hAnsi="Arial" w:cs="Arial"/>
+          <w:sz w:val="22"/>
+          <w:szCs w:val="22"/>
         </w:rPr>
         <w:t xml:space="preserve"> que um utilizador marque um bebedouro como avariado ou em más condições.</w:t>
       </w:r>
+    </w:p>
+    <w:p>
+      <w:pPr>
+        <w:pStyle w:val="NormalWeb"/>
+        <w:widowControl/>
+        <w:autoSpaceDE/>
+        <w:autoSpaceDN/>
+        <w:spacing w:before="100" w:beforeAutospacing="1" w:after="100" w:afterAutospacing="1" w:line="240" w:lineRule="auto"/>
+        <w:ind w:left="1080"/>
+        <w:jc w:val="left"/>
+        <w:rPr>
+          <w:rFonts w:ascii="Arial" w:hAnsi="Arial" w:cs="Arial"/>
+          <w:sz w:val="22"/>
+          <w:szCs w:val="22"/>
+        </w:rPr>
+      </w:pPr>
     </w:p>
     <w:p>
       <w:pPr>
@@ -10023,17 +10380,23 @@
         <w:jc w:val="left"/>
         <w:rPr>
           <w:rFonts w:ascii="Arial" w:hAnsi="Arial" w:cs="Arial"/>
+          <w:sz w:val="22"/>
+          <w:szCs w:val="22"/>
         </w:rPr>
       </w:pPr>
       <w:r>
         <w:rPr>
           <w:rFonts w:ascii="Arial" w:hAnsi="Arial" w:cs="Arial"/>
+          <w:sz w:val="22"/>
+          <w:szCs w:val="22"/>
         </w:rPr>
         <w:t>P</w:t>
       </w:r>
       <w:r>
         <w:rPr>
           <w:rFonts w:ascii="Arial" w:hAnsi="Arial" w:cs="Arial"/>
+          <w:sz w:val="22"/>
+          <w:szCs w:val="22"/>
         </w:rPr>
         <w:t>ossibilitar a adição de novos bebedouros ao mapa.</w:t>
       </w:r>
@@ -10057,20 +10420,42 @@
         <w:jc w:val="left"/>
         <w:rPr>
           <w:rFonts w:ascii="Arial" w:hAnsi="Arial" w:cs="Arial"/>
+          <w:sz w:val="22"/>
+          <w:szCs w:val="22"/>
         </w:rPr>
       </w:pPr>
       <w:r>
         <w:rPr>
           <w:rFonts w:ascii="Arial" w:hAnsi="Arial" w:cs="Arial"/>
+          <w:sz w:val="22"/>
+          <w:szCs w:val="22"/>
         </w:rPr>
         <w:t>Atualizar</w:t>
       </w:r>
       <w:r>
         <w:rPr>
           <w:rFonts w:ascii="Arial" w:hAnsi="Arial" w:cs="Arial"/>
+          <w:sz w:val="22"/>
+          <w:szCs w:val="22"/>
         </w:rPr>
         <w:t xml:space="preserve"> em tempo real a base de dados com informações fornecidas pelos utilizadores.</w:t>
       </w:r>
+    </w:p>
+    <w:p>
+      <w:pPr>
+        <w:pStyle w:val="NormalWeb"/>
+        <w:widowControl/>
+        <w:autoSpaceDE/>
+        <w:autoSpaceDN/>
+        <w:spacing w:before="100" w:beforeAutospacing="1" w:after="100" w:afterAutospacing="1" w:line="240" w:lineRule="auto"/>
+        <w:ind w:left="1080"/>
+        <w:jc w:val="left"/>
+        <w:rPr>
+          <w:rFonts w:ascii="Arial" w:hAnsi="Arial" w:cs="Arial"/>
+          <w:sz w:val="22"/>
+          <w:szCs w:val="22"/>
+        </w:rPr>
+      </w:pPr>
     </w:p>
     <w:p>
       <w:pPr>
@@ -10117,16 +10502,12 @@
         <w:jc w:val="left"/>
         <w:rPr>
           <w:rFonts w:eastAsia="Times New Roman" w:cs="Arial"/>
-          <w:sz w:val="24"/>
-          <w:szCs w:val="24"/>
           <w:lang w:eastAsia="pt-PT"/>
         </w:rPr>
       </w:pPr>
       <w:r>
         <w:rPr>
           <w:rFonts w:eastAsia="Times New Roman" w:cs="Arial"/>
-          <w:sz w:val="24"/>
-          <w:szCs w:val="24"/>
           <w:lang w:eastAsia="pt-PT"/>
         </w:rPr>
         <w:t>Permitir</w:t>
@@ -10134,8 +10515,6 @@
       <w:r>
         <w:rPr>
           <w:rFonts w:eastAsia="Times New Roman" w:cs="Arial"/>
-          <w:sz w:val="24"/>
-          <w:szCs w:val="24"/>
           <w:lang w:eastAsia="pt-PT"/>
         </w:rPr>
         <w:t xml:space="preserve"> que o utilizador crie uma conta (registo) e autentique-se (login).</w:t>
@@ -10159,20 +10538,30 @@
         <w:jc w:val="left"/>
         <w:rPr>
           <w:rFonts w:eastAsia="Times New Roman" w:cs="Arial"/>
-          <w:sz w:val="24"/>
-          <w:szCs w:val="24"/>
           <w:lang w:eastAsia="pt-PT"/>
         </w:rPr>
       </w:pPr>
       <w:r>
         <w:rPr>
           <w:rFonts w:eastAsia="Times New Roman" w:cs="Arial"/>
-          <w:sz w:val="24"/>
-          <w:szCs w:val="24"/>
           <w:lang w:eastAsia="pt-PT"/>
         </w:rPr>
         <w:t>O sistema deve permitir a gestão de preferências no perfil do utilizador.</w:t>
       </w:r>
+    </w:p>
+    <w:p>
+      <w:pPr>
+        <w:widowControl/>
+        <w:autoSpaceDE/>
+        <w:autoSpaceDN/>
+        <w:spacing w:before="100" w:beforeAutospacing="1" w:after="100" w:afterAutospacing="1" w:line="240" w:lineRule="auto"/>
+        <w:ind w:left="1080"/>
+        <w:jc w:val="left"/>
+        <w:rPr>
+          <w:rFonts w:eastAsia="Times New Roman" w:cs="Arial"/>
+          <w:lang w:eastAsia="pt-PT"/>
+        </w:rPr>
+      </w:pPr>
     </w:p>
     <w:p>
       <w:pPr>
@@ -10219,16 +10608,12 @@
         <w:jc w:val="left"/>
         <w:rPr>
           <w:rFonts w:eastAsia="Times New Roman" w:cs="Arial"/>
-          <w:sz w:val="24"/>
-          <w:szCs w:val="24"/>
           <w:lang w:eastAsia="pt-PT"/>
         </w:rPr>
       </w:pPr>
       <w:r>
         <w:rPr>
           <w:rFonts w:eastAsia="Times New Roman" w:cs="Arial"/>
-          <w:sz w:val="24"/>
-          <w:szCs w:val="24"/>
           <w:lang w:eastAsia="pt-PT"/>
         </w:rPr>
         <w:t xml:space="preserve">Apresentar </w:t>
@@ -10236,12 +10621,52 @@
       <w:r>
         <w:rPr>
           <w:rFonts w:eastAsia="Times New Roman" w:cs="Arial"/>
-          <w:sz w:val="24"/>
-          <w:szCs w:val="24"/>
           <w:lang w:eastAsia="pt-PT"/>
         </w:rPr>
         <w:t>trajetos até ao bebedouro escolhido, integrando-se com serviços de mapas.</w:t>
       </w:r>
+    </w:p>
+    <w:p>
+      <w:pPr>
+        <w:widowControl/>
+        <w:autoSpaceDE/>
+        <w:autoSpaceDN/>
+        <w:spacing w:before="100" w:beforeAutospacing="1" w:after="100" w:afterAutospacing="1" w:line="240" w:lineRule="auto"/>
+        <w:ind w:left="1080"/>
+        <w:jc w:val="left"/>
+        <w:rPr>
+          <w:rFonts w:eastAsia="Times New Roman" w:cs="Arial"/>
+          <w:lang w:eastAsia="pt-PT"/>
+        </w:rPr>
+      </w:pPr>
+    </w:p>
+    <w:p>
+      <w:pPr>
+        <w:widowControl/>
+        <w:autoSpaceDE/>
+        <w:autoSpaceDN/>
+        <w:spacing w:before="100" w:beforeAutospacing="1" w:after="100" w:afterAutospacing="1" w:line="240" w:lineRule="auto"/>
+        <w:ind w:left="1080"/>
+        <w:jc w:val="left"/>
+        <w:rPr>
+          <w:rFonts w:eastAsia="Times New Roman" w:cs="Arial"/>
+          <w:lang w:eastAsia="pt-PT"/>
+        </w:rPr>
+      </w:pPr>
+    </w:p>
+    <w:p>
+      <w:pPr>
+        <w:widowControl/>
+        <w:autoSpaceDE/>
+        <w:autoSpaceDN/>
+        <w:spacing w:before="100" w:beforeAutospacing="1" w:after="100" w:afterAutospacing="1" w:line="240" w:lineRule="auto"/>
+        <w:ind w:left="1080"/>
+        <w:jc w:val="left"/>
+        <w:rPr>
+          <w:rFonts w:eastAsia="Times New Roman" w:cs="Arial"/>
+          <w:lang w:eastAsia="pt-PT"/>
+        </w:rPr>
+      </w:pPr>
     </w:p>
     <w:p>
       <w:pPr>
@@ -10288,16 +10713,12 @@
         <w:jc w:val="left"/>
         <w:rPr>
           <w:rFonts w:eastAsia="Times New Roman" w:cs="Arial"/>
-          <w:sz w:val="24"/>
-          <w:szCs w:val="24"/>
           <w:lang w:eastAsia="pt-PT"/>
         </w:rPr>
       </w:pPr>
       <w:r>
         <w:rPr>
           <w:rFonts w:eastAsia="Times New Roman" w:cs="Arial"/>
-          <w:sz w:val="24"/>
-          <w:szCs w:val="24"/>
           <w:lang w:eastAsia="pt-PT"/>
         </w:rPr>
         <w:t>O sistema deve disponibilizar ecrãs de boas-vindas, login, registo, página inicial (</w:t>
@@ -10308,8 +10729,6 @@
           <w:rFonts w:eastAsia="Times New Roman" w:cs="Arial"/>
           <w:i/>
           <w:iCs/>
-          <w:sz w:val="24"/>
-          <w:szCs w:val="24"/>
           <w:lang w:eastAsia="pt-PT"/>
         </w:rPr>
         <w:t>home</w:t>
@@ -10318,8 +10737,6 @@
       <w:r>
         <w:rPr>
           <w:rFonts w:eastAsia="Times New Roman" w:cs="Arial"/>
-          <w:sz w:val="24"/>
-          <w:szCs w:val="24"/>
           <w:lang w:eastAsia="pt-PT"/>
         </w:rPr>
         <w:t>) e pesquisa.</w:t>
@@ -10339,7 +10756,6 @@
         </w:numPr>
       </w:pPr>
       <w:r>
-        <w:lastRenderedPageBreak/>
         <w:t xml:space="preserve"> </w:t>
       </w:r>
       <w:bookmarkStart w:id="37" w:name="_Toc210388521"/>
@@ -10409,16 +10825,12 @@
         <w:jc w:val="left"/>
         <w:rPr>
           <w:rFonts w:eastAsia="Times New Roman" w:cs="Arial"/>
-          <w:sz w:val="24"/>
-          <w:szCs w:val="24"/>
           <w:lang w:eastAsia="pt-PT"/>
         </w:rPr>
       </w:pPr>
       <w:r>
         <w:rPr>
           <w:rFonts w:eastAsia="Times New Roman" w:cs="Arial"/>
-          <w:sz w:val="24"/>
-          <w:szCs w:val="24"/>
           <w:lang w:eastAsia="pt-PT"/>
         </w:rPr>
         <w:t>A interface deve ser simples e intuitiva, adequada para utilizadores entre 8 e 60 anos.</w:t>
@@ -10442,20 +10854,30 @@
         <w:jc w:val="left"/>
         <w:rPr>
           <w:rFonts w:eastAsia="Times New Roman" w:cs="Arial"/>
-          <w:sz w:val="24"/>
-          <w:szCs w:val="24"/>
           <w:lang w:eastAsia="pt-PT"/>
         </w:rPr>
       </w:pPr>
       <w:r>
         <w:rPr>
           <w:rFonts w:eastAsia="Times New Roman" w:cs="Arial"/>
-          <w:sz w:val="24"/>
-          <w:szCs w:val="24"/>
           <w:lang w:eastAsia="pt-PT"/>
         </w:rPr>
         <w:t>A navegação deve ser rápida e clara, com ícones facilmente identificáveis.</w:t>
       </w:r>
+    </w:p>
+    <w:p>
+      <w:pPr>
+        <w:widowControl/>
+        <w:autoSpaceDE/>
+        <w:autoSpaceDN/>
+        <w:spacing w:before="100" w:beforeAutospacing="1" w:after="100" w:afterAutospacing="1" w:line="240" w:lineRule="auto"/>
+        <w:ind w:left="1080"/>
+        <w:jc w:val="left"/>
+        <w:rPr>
+          <w:rFonts w:eastAsia="Times New Roman" w:cs="Arial"/>
+          <w:lang w:eastAsia="pt-PT"/>
+        </w:rPr>
+      </w:pPr>
     </w:p>
     <w:p>
       <w:pPr>
@@ -10502,16 +10924,12 @@
         <w:jc w:val="left"/>
         <w:rPr>
           <w:rFonts w:eastAsia="Times New Roman" w:cs="Arial"/>
-          <w:sz w:val="24"/>
-          <w:szCs w:val="24"/>
           <w:lang w:eastAsia="pt-PT"/>
         </w:rPr>
       </w:pPr>
       <w:r>
         <w:rPr>
           <w:rFonts w:eastAsia="Times New Roman" w:cs="Arial"/>
-          <w:sz w:val="24"/>
-          <w:szCs w:val="24"/>
           <w:lang w:eastAsia="pt-PT"/>
         </w:rPr>
         <w:t>Responder</w:t>
@@ -10519,8 +10937,6 @@
       <w:r>
         <w:rPr>
           <w:rFonts w:eastAsia="Times New Roman" w:cs="Arial"/>
-          <w:sz w:val="24"/>
-          <w:szCs w:val="24"/>
           <w:lang w:eastAsia="pt-PT"/>
         </w:rPr>
         <w:t xml:space="preserve"> em tempo real à pesquisa de bebedouros.</w:t>
@@ -10544,16 +10960,12 @@
         <w:jc w:val="left"/>
         <w:rPr>
           <w:rFonts w:eastAsia="Times New Roman" w:cs="Arial"/>
-          <w:sz w:val="24"/>
-          <w:szCs w:val="24"/>
           <w:lang w:eastAsia="pt-PT"/>
         </w:rPr>
       </w:pPr>
       <w:r>
         <w:rPr>
           <w:rFonts w:eastAsia="Times New Roman" w:cs="Arial"/>
-          <w:sz w:val="24"/>
-          <w:szCs w:val="24"/>
           <w:lang w:eastAsia="pt-PT"/>
         </w:rPr>
         <w:t>O carregamento do mapa e dos dados deve ocorrer de forma rápida.</w:t>
@@ -10620,16 +11032,12 @@
         <w:jc w:val="left"/>
         <w:rPr>
           <w:rFonts w:eastAsia="Times New Roman" w:cs="Arial"/>
-          <w:sz w:val="24"/>
-          <w:szCs w:val="24"/>
           <w:lang w:eastAsia="pt-PT"/>
         </w:rPr>
       </w:pPr>
       <w:r>
         <w:rPr>
           <w:rFonts w:eastAsia="Times New Roman" w:cs="Arial"/>
-          <w:sz w:val="24"/>
-          <w:szCs w:val="24"/>
           <w:lang w:eastAsia="pt-PT"/>
         </w:rPr>
         <w:t>G</w:t>
@@ -10637,8 +11045,6 @@
       <w:r>
         <w:rPr>
           <w:rFonts w:eastAsia="Times New Roman" w:cs="Arial"/>
-          <w:sz w:val="24"/>
-          <w:szCs w:val="24"/>
           <w:lang w:eastAsia="pt-PT"/>
         </w:rPr>
         <w:t>arantir que os dados inseridos pelos utilizadores (avaliações e novos bebedouros) sejam armazenados corretamente.</w:t>
@@ -10662,16 +11068,12 @@
         <w:jc w:val="left"/>
         <w:rPr>
           <w:rFonts w:eastAsia="Times New Roman" w:cs="Arial"/>
-          <w:sz w:val="24"/>
-          <w:szCs w:val="24"/>
           <w:lang w:eastAsia="pt-PT"/>
         </w:rPr>
       </w:pPr>
       <w:r>
         <w:rPr>
           <w:rFonts w:eastAsia="Times New Roman" w:cs="Arial"/>
-          <w:sz w:val="24"/>
-          <w:szCs w:val="24"/>
           <w:lang w:eastAsia="pt-PT"/>
         </w:rPr>
         <w:t>Apresentar</w:t>
@@ -10679,12 +11081,24 @@
       <w:r>
         <w:rPr>
           <w:rFonts w:eastAsia="Times New Roman" w:cs="Arial"/>
-          <w:sz w:val="24"/>
-          <w:szCs w:val="24"/>
           <w:lang w:eastAsia="pt-PT"/>
         </w:rPr>
         <w:t xml:space="preserve"> disponibilidade estável em condições normais de uso.</w:t>
       </w:r>
+    </w:p>
+    <w:p>
+      <w:pPr>
+        <w:widowControl/>
+        <w:autoSpaceDE/>
+        <w:autoSpaceDN/>
+        <w:spacing w:before="100" w:beforeAutospacing="1" w:after="100" w:afterAutospacing="1" w:line="240" w:lineRule="auto"/>
+        <w:ind w:left="1080"/>
+        <w:jc w:val="left"/>
+        <w:rPr>
+          <w:rFonts w:eastAsia="Times New Roman" w:cs="Arial"/>
+          <w:lang w:eastAsia="pt-PT"/>
+        </w:rPr>
+      </w:pPr>
     </w:p>
     <w:p>
       <w:pPr>
@@ -10731,16 +11145,12 @@
         <w:jc w:val="left"/>
         <w:rPr>
           <w:rFonts w:eastAsia="Times New Roman" w:cs="Arial"/>
-          <w:sz w:val="24"/>
-          <w:szCs w:val="24"/>
           <w:lang w:eastAsia="pt-PT"/>
         </w:rPr>
       </w:pPr>
       <w:r>
         <w:rPr>
           <w:rFonts w:eastAsia="Times New Roman" w:cs="Arial"/>
-          <w:sz w:val="24"/>
-          <w:szCs w:val="24"/>
           <w:lang w:eastAsia="pt-PT"/>
         </w:rPr>
         <w:t>Os dados dos utilizadores (login e perfil) devem ser armazenados de forma segura.</w:t>
@@ -10764,16 +11174,12 @@
         <w:jc w:val="left"/>
         <w:rPr>
           <w:rFonts w:eastAsia="Times New Roman" w:cs="Arial"/>
-          <w:sz w:val="24"/>
-          <w:szCs w:val="24"/>
           <w:lang w:eastAsia="pt-PT"/>
         </w:rPr>
       </w:pPr>
       <w:r>
         <w:rPr>
           <w:rFonts w:eastAsia="Times New Roman" w:cs="Arial"/>
-          <w:sz w:val="24"/>
-          <w:szCs w:val="24"/>
           <w:lang w:eastAsia="pt-PT"/>
         </w:rPr>
         <w:t>Deve</w:t>
@@ -10781,12 +11187,24 @@
       <w:r>
         <w:rPr>
           <w:rFonts w:eastAsia="Times New Roman" w:cs="Arial"/>
-          <w:sz w:val="24"/>
-          <w:szCs w:val="24"/>
           <w:lang w:eastAsia="pt-PT"/>
         </w:rPr>
         <w:t xml:space="preserve"> respeitar as permissões de acesso ao GPS e aos dados pessoais.</w:t>
       </w:r>
+    </w:p>
+    <w:p>
+      <w:pPr>
+        <w:widowControl/>
+        <w:autoSpaceDE/>
+        <w:autoSpaceDN/>
+        <w:spacing w:before="100" w:beforeAutospacing="1" w:after="100" w:afterAutospacing="1" w:line="240" w:lineRule="auto"/>
+        <w:ind w:left="1080"/>
+        <w:jc w:val="left"/>
+        <w:rPr>
+          <w:rFonts w:eastAsia="Times New Roman" w:cs="Arial"/>
+          <w:lang w:eastAsia="pt-PT"/>
+        </w:rPr>
+      </w:pPr>
     </w:p>
     <w:p>
       <w:pPr>
@@ -10833,20 +11251,56 @@
         <w:jc w:val="left"/>
         <w:rPr>
           <w:rFonts w:eastAsia="Times New Roman" w:cs="Arial"/>
-          <w:sz w:val="24"/>
-          <w:szCs w:val="24"/>
           <w:lang w:eastAsia="pt-PT"/>
         </w:rPr>
       </w:pPr>
       <w:r>
         <w:rPr>
           <w:rFonts w:eastAsia="Times New Roman" w:cs="Arial"/>
-          <w:sz w:val="24"/>
-          <w:szCs w:val="24"/>
           <w:lang w:eastAsia="pt-PT"/>
         </w:rPr>
         <w:t>A aplicação deve funcionar em dispositivos Android, com possibilidade futura de expansão para iOS.</w:t>
       </w:r>
+    </w:p>
+    <w:p>
+      <w:pPr>
+        <w:widowControl/>
+        <w:autoSpaceDE/>
+        <w:autoSpaceDN/>
+        <w:spacing w:before="100" w:beforeAutospacing="1" w:after="100" w:afterAutospacing="1" w:line="240" w:lineRule="auto"/>
+        <w:jc w:val="left"/>
+        <w:rPr>
+          <w:rFonts w:eastAsia="Times New Roman" w:cs="Arial"/>
+          <w:lang w:eastAsia="pt-PT"/>
+        </w:rPr>
+      </w:pPr>
+    </w:p>
+    <w:p>
+      <w:pPr>
+        <w:widowControl/>
+        <w:autoSpaceDE/>
+        <w:autoSpaceDN/>
+        <w:spacing w:before="100" w:beforeAutospacing="1" w:after="100" w:afterAutospacing="1" w:line="240" w:lineRule="auto"/>
+        <w:jc w:val="left"/>
+        <w:rPr>
+          <w:rFonts w:eastAsia="Times New Roman" w:cs="Arial"/>
+          <w:lang w:eastAsia="pt-PT"/>
+        </w:rPr>
+      </w:pPr>
+    </w:p>
+    <w:p>
+      <w:pPr>
+        <w:widowControl/>
+        <w:autoSpaceDE/>
+        <w:autoSpaceDN/>
+        <w:spacing w:before="100" w:beforeAutospacing="1" w:after="100" w:afterAutospacing="1" w:line="240" w:lineRule="auto"/>
+        <w:ind w:left="1080"/>
+        <w:jc w:val="left"/>
+        <w:rPr>
+          <w:rFonts w:eastAsia="Times New Roman" w:cs="Arial"/>
+          <w:lang w:eastAsia="pt-PT"/>
+        </w:rPr>
+      </w:pPr>
     </w:p>
     <w:p>
       <w:pPr>
@@ -10895,16 +11349,12 @@
         <w:jc w:val="left"/>
         <w:rPr>
           <w:rFonts w:eastAsia="Times New Roman" w:cs="Arial"/>
-          <w:sz w:val="24"/>
-          <w:szCs w:val="24"/>
           <w:lang w:eastAsia="pt-PT"/>
         </w:rPr>
       </w:pPr>
       <w:r>
         <w:rPr>
           <w:rFonts w:eastAsia="Times New Roman" w:cs="Arial"/>
-          <w:sz w:val="24"/>
-          <w:szCs w:val="24"/>
           <w:lang w:eastAsia="pt-PT"/>
         </w:rPr>
         <w:t>A base de dados deve ser capaz de suportar um número crescente de utilizadores e bebedouros.</w:t>
@@ -10912,77 +11362,25 @@
     </w:p>
     <w:p>
       <w:pPr>
-        <w:tabs>
-          <w:tab w:val="left" w:pos="1050"/>
-        </w:tabs>
-        <w:rPr>
-          <w:rFonts w:eastAsia="Times New Roman" w:cs="Arial"/>
-          <w:sz w:val="24"/>
-          <w:szCs w:val="24"/>
-          <w:lang w:eastAsia="pt-PT"/>
-        </w:rPr>
-      </w:pPr>
-    </w:p>
-    <w:p>
-      <w:pPr>
-        <w:tabs>
-          <w:tab w:val="left" w:pos="1050"/>
-        </w:tabs>
-        <w:rPr>
-          <w:rFonts w:eastAsia="Times New Roman" w:cs="Arial"/>
-          <w:sz w:val="24"/>
-          <w:szCs w:val="24"/>
-          <w:lang w:eastAsia="pt-PT"/>
-        </w:rPr>
-      </w:pPr>
-    </w:p>
-    <w:p>
-      <w:pPr>
-        <w:tabs>
-          <w:tab w:val="left" w:pos="1050"/>
-        </w:tabs>
+        <w:widowControl/>
+        <w:autoSpaceDE/>
+        <w:autoSpaceDN/>
+        <w:spacing w:after="160" w:line="259" w:lineRule="auto"/>
+        <w:jc w:val="left"/>
         <w:rPr>
           <w:rFonts w:cs="Arial"/>
           <w:sz w:val="24"/>
           <w:szCs w:val="24"/>
         </w:rPr>
       </w:pPr>
-    </w:p>
-    <w:p>
-      <w:pPr>
-        <w:tabs>
-          <w:tab w:val="left" w:pos="1050"/>
-        </w:tabs>
+      <w:r>
         <w:rPr>
           <w:rFonts w:cs="Arial"/>
           <w:sz w:val="24"/>
           <w:szCs w:val="24"/>
         </w:rPr>
-      </w:pPr>
-    </w:p>
-    <w:p>
-      <w:pPr>
-        <w:tabs>
-          <w:tab w:val="left" w:pos="1050"/>
-        </w:tabs>
-        <w:rPr>
-          <w:rFonts w:cs="Arial"/>
-          <w:sz w:val="24"/>
-          <w:szCs w:val="24"/>
-        </w:rPr>
-      </w:pPr>
-    </w:p>
-    <w:p>
-      <w:pPr>
-        <w:tabs>
-          <w:tab w:val="left" w:pos="1050"/>
-        </w:tabs>
-        <w:rPr>
-          <w:rFonts w:cs="Arial"/>
-          <w:sz w:val="24"/>
-          <w:szCs w:val="24"/>
-        </w:rPr>
-      </w:pPr>
+        <w:br w:type="page"/>
+      </w:r>
     </w:p>
     <w:p>
       <w:pPr>
@@ -11120,36 +11518,28 @@
     </w:p>
     <w:p>
       <w:pPr>
-        <w:jc w:val="center"/>
-        <w:rPr>
-          <w:noProof/>
-          <w:lang w:eastAsia="pt-PT"/>
-        </w:rPr>
-      </w:pPr>
-    </w:p>
-    <w:p>
-      <w:pPr>
         <w:rPr>
           <w:b/>
           <w:noProof/>
           <w:lang w:eastAsia="pt-PT"/>
         </w:rPr>
       </w:pPr>
-      <w:r>
+    </w:p>
+    <w:p>
+      <w:pPr>
         <w:rPr>
           <w:b/>
           <w:noProof/>
           <w:lang w:eastAsia="pt-PT"/>
         </w:rPr>
-        <w:t>Ecrã</w:t>
-      </w:r>
+      </w:pPr>
       <w:r>
         <w:rPr>
           <w:b/>
           <w:noProof/>
           <w:lang w:eastAsia="pt-PT"/>
         </w:rPr>
-        <w:t xml:space="preserve"> de </w:t>
+        <w:t>Ecrã</w:t>
       </w:r>
       <w:r>
         <w:rPr>
@@ -11157,24 +11547,32 @@
           <w:noProof/>
           <w:lang w:eastAsia="pt-PT"/>
         </w:rPr>
-        <w:t>Registo</w:t>
-      </w:r>
-    </w:p>
-    <w:p>
-      <w:pPr>
-        <w:jc w:val="center"/>
-        <w:rPr>
+        <w:t xml:space="preserve"> de </w:t>
+      </w:r>
+      <w:r>
+        <w:rPr>
+          <w:b/>
           <w:noProof/>
           <w:lang w:eastAsia="pt-PT"/>
         </w:rPr>
-      </w:pPr>
-      <w:r>
+        <w:t>Registo</w:t>
+      </w:r>
+    </w:p>
+    <w:p>
+      <w:pPr>
+        <w:jc w:val="center"/>
         <w:rPr>
           <w:noProof/>
           <w:lang w:eastAsia="pt-PT"/>
         </w:rPr>
+      </w:pPr>
+      <w:r>
+        <w:rPr>
+          <w:noProof/>
+          <w:lang w:eastAsia="pt-PT"/>
+        </w:rPr>
         <w:drawing>
-          <wp:inline distT="0" distB="0" distL="0" distR="0" wp14:anchorId="417355BD" wp14:editId="4176F387">
+          <wp:inline distT="0" distB="0" distL="0" distR="0" wp14:anchorId="417355BD" wp14:editId="27C13ED7">
             <wp:extent cx="5400270" cy="2700000"/>
             <wp:effectExtent l="0" t="0" r="0" b="5715"/>
             <wp:docPr id="8" name="Imagem 8" descr="C:\Users\Administrador\AppData\Local\Microsoft\Windows\INetCache\Content.Word\Group 471.png"/>
@@ -17152,6 +17550,14 @@
 </file>
 
 <file path=customXml/item1.xml><?xml version="1.0" encoding="utf-8"?>
+<p:properties xmlns:p="http://schemas.microsoft.com/office/2006/metadata/properties" xmlns:xsi="http://www.w3.org/2001/XMLSchema-instance" xmlns:pc="http://schemas.microsoft.com/office/infopath/2007/PartnerControls">
+  <documentManagement>
+    <ReferenceId xmlns="b79bcf42-febc-42c8-bfd8-1799b06a158c" xsi:nil="true"/>
+  </documentManagement>
+</p:properties>
+</file>
+
+<file path=customXml/item2.xml><?xml version="1.0" encoding="utf-8"?>
 <b:Sources xmlns:b="http://schemas.openxmlformats.org/officeDocument/2006/bibliography" xmlns="http://schemas.openxmlformats.org/officeDocument/2006/bibliography" SelectedStyle="\APASixthEditionOfficeOnline.xsl" StyleName="APA" Version="6">
   <b:Source>
     <b:Tag>Faz24</b:Tag>
@@ -17306,15 +17712,16 @@
 </b:Sources>
 </file>
 
-<file path=customXml/item2.xml><?xml version="1.0" encoding="utf-8"?>
-<p:properties xmlns:p="http://schemas.microsoft.com/office/2006/metadata/properties" xmlns:xsi="http://www.w3.org/2001/XMLSchema-instance" xmlns:pc="http://schemas.microsoft.com/office/infopath/2007/PartnerControls">
-  <documentManagement>
-    <ReferenceId xmlns="b79bcf42-febc-42c8-bfd8-1799b06a158c" xsi:nil="true"/>
-  </documentManagement>
-</p:properties>
+<file path=customXml/item3.xml><?xml version="1.0" encoding="utf-8"?>
+<?mso-contentType ?>
+<FormTemplates xmlns="http://schemas.microsoft.com/sharepoint/v3/contenttype/forms">
+  <Display>DocumentLibraryForm</Display>
+  <Edit>DocumentLibraryForm</Edit>
+  <New>DocumentLibraryForm</New>
+</FormTemplates>
 </file>
 
-<file path=customXml/item3.xml><?xml version="1.0" encoding="utf-8"?>
+<file path=customXml/item4.xml><?xml version="1.0" encoding="utf-8"?>
 <ct:contentTypeSchema xmlns:ct="http://schemas.microsoft.com/office/2006/metadata/contentType" xmlns:ma="http://schemas.microsoft.com/office/2006/metadata/properties/metaAttributes" ct:_="" ma:_="" ma:contentTypeName="Documento" ma:contentTypeID="0x010100AAA014F07BA3524A9546F20DDB1EC572" ma:contentTypeVersion="7" ma:contentTypeDescription="Criar um novo documento." ma:contentTypeScope="" ma:versionID="60017212d7aeef75373f63e13daa027c">
   <xsd:schema xmlns:xsd="http://www.w3.org/2001/XMLSchema" xmlns:xs="http://www.w3.org/2001/XMLSchema" xmlns:p="http://schemas.microsoft.com/office/2006/metadata/properties" xmlns:ns2="b79bcf42-febc-42c8-bfd8-1799b06a158c" xmlns:ns3="cbc7956b-1ba7-4aac-a59d-60d58a1d6fec" targetNamespace="http://schemas.microsoft.com/office/2006/metadata/properties" ma:root="true" ma:fieldsID="fadcf7bc0ada00f1eeecbb0313ad9fb3" ns2:_="" ns3:_="">
     <xsd:import namespace="b79bcf42-febc-42c8-bfd8-1799b06a158c"/>
@@ -17497,24 +17904,7 @@
 </ct:contentTypeSchema>
 </file>
 
-<file path=customXml/item4.xml><?xml version="1.0" encoding="utf-8"?>
-<?mso-contentType ?>
-<FormTemplates xmlns="http://schemas.microsoft.com/sharepoint/v3/contenttype/forms">
-  <Display>DocumentLibraryForm</Display>
-  <Edit>DocumentLibraryForm</Edit>
-  <New>DocumentLibraryForm</New>
-</FormTemplates>
-</file>
-
 <file path=customXml/itemProps1.xml><?xml version="1.0" encoding="utf-8"?>
-<ds:datastoreItem xmlns:ds="http://schemas.openxmlformats.org/officeDocument/2006/customXml" ds:itemID="{09F58E44-45FC-4BA2-8E9B-EC7DD706E6FF}">
-  <ds:schemaRefs>
-    <ds:schemaRef ds:uri="http://schemas.openxmlformats.org/officeDocument/2006/bibliography"/>
-  </ds:schemaRefs>
-</ds:datastoreItem>
-</file>
-
-<file path=customXml/itemProps2.xml><?xml version="1.0" encoding="utf-8"?>
 <ds:datastoreItem xmlns:ds="http://schemas.openxmlformats.org/officeDocument/2006/customXml" ds:itemID="{BEF5F509-0E06-45EA-8AD8-18E0C4621101}">
   <ds:schemaRefs>
     <ds:schemaRef ds:uri="http://schemas.microsoft.com/office/2006/metadata/properties"/>
@@ -17524,7 +17914,23 @@
 </ds:datastoreItem>
 </file>
 
+<file path=customXml/itemProps2.xml><?xml version="1.0" encoding="utf-8"?>
+<ds:datastoreItem xmlns:ds="http://schemas.openxmlformats.org/officeDocument/2006/customXml" ds:itemID="{09F58E44-45FC-4BA2-8E9B-EC7DD706E6FF}">
+  <ds:schemaRefs>
+    <ds:schemaRef ds:uri="http://schemas.openxmlformats.org/officeDocument/2006/bibliography"/>
+  </ds:schemaRefs>
+</ds:datastoreItem>
+</file>
+
 <file path=customXml/itemProps3.xml><?xml version="1.0" encoding="utf-8"?>
+<ds:datastoreItem xmlns:ds="http://schemas.openxmlformats.org/officeDocument/2006/customXml" ds:itemID="{4B66BD3C-486A-429E-9611-507EE3A9E685}">
+  <ds:schemaRefs>
+    <ds:schemaRef ds:uri="http://schemas.microsoft.com/sharepoint/v3/contenttype/forms"/>
+  </ds:schemaRefs>
+</ds:datastoreItem>
+</file>
+
+<file path=customXml/itemProps4.xml><?xml version="1.0" encoding="utf-8"?>
 <ds:datastoreItem xmlns:ds="http://schemas.openxmlformats.org/officeDocument/2006/customXml" ds:itemID="{960F962C-5E5B-46C6-98BD-E8C121531E7C}">
   <ds:schemaRefs>
     <ds:schemaRef ds:uri="http://schemas.microsoft.com/office/2006/metadata/contentType"/>
@@ -17541,12 +17947,4 @@
     <ds:schemaRef ds:uri="http://schemas.microsoft.com/internal/obd"/>
   </ds:schemaRefs>
 </ds:datastoreItem>
-</file>
-
-<file path=customXml/itemProps4.xml><?xml version="1.0" encoding="utf-8"?>
-<ds:datastoreItem xmlns:ds="http://schemas.openxmlformats.org/officeDocument/2006/customXml" ds:itemID="{4B66BD3C-486A-429E-9611-507EE3A9E685}">
-  <ds:schemaRefs>
-    <ds:schemaRef ds:uri="http://schemas.microsoft.com/sharepoint/v3/contenttype/forms"/>
-  </ds:schemaRefs>
-</ds:datastoreItem>
 </file>
</xml_diff>

<commit_message>
Ajustes no mapa de gantt, relatorio, criação da apresentação e readme
</commit_message>
<xml_diff>
--- a/[Documentos]/Primeira Entrega/Relatorio_Aqua_Point.docx
+++ b/[Documentos]/Primeira Entrega/Relatorio_Aqua_Point.docx
@@ -585,38 +585,38 @@
         <w:widowControl/>
         <w:adjustRightInd w:val="0"/>
         <w:ind w:left="6372"/>
-        <w:rPr>
-          <w:rFonts w:eastAsiaTheme="minorHAnsi" w:cs="Times New Roman"/>
-          <w:sz w:val="24"/>
-          <w:szCs w:val="24"/>
-          <w14:ligatures w14:val="standardContextual"/>
-        </w:rPr>
       </w:pPr>
       <w:hyperlink r:id="rId12" w:history="1">
+        <w:proofErr w:type="spellStart"/>
         <w:r>
           <w:rPr>
             <w:rStyle w:val="Hiperligao"/>
-            <w:rFonts w:eastAsiaTheme="minorHAnsi" w:cs="Times New Roman"/>
-            <w:sz w:val="24"/>
-            <w:szCs w:val="24"/>
-            <w14:ligatures w14:val="standardContextual"/>
-          </w:rPr>
-          <w:t>https://github.com/JoaoPedro92/Aqua-Finder/tree/main</w:t>
+          </w:rPr>
+          <w:t>Aqua-Point</w:t>
+        </w:r>
+        <w:proofErr w:type="spellEnd"/>
+        <w:r>
+          <w:rPr>
+            <w:rStyle w:val="Hiperligao"/>
+          </w:rPr>
+          <w:t xml:space="preserve">: </w:t>
+        </w:r>
+        <w:r>
+          <w:rPr>
+            <w:rStyle w:val="Hiperligao"/>
+          </w:rPr>
+          <w:t>P</w:t>
+        </w:r>
+        <w:r>
+          <w:rPr>
+            <w:rStyle w:val="Hiperligao"/>
+          </w:rPr>
+          <w:t>rojeto Mobile - IADE</w:t>
         </w:r>
       </w:hyperlink>
-    </w:p>
-    <w:p>
-      <w:pPr>
-        <w:widowControl/>
-        <w:adjustRightInd w:val="0"/>
-        <w:ind w:left="6372"/>
-        <w:rPr>
-          <w:rFonts w:eastAsiaTheme="minorHAnsi" w:cs="Times New Roman"/>
-          <w:sz w:val="24"/>
-          <w:szCs w:val="24"/>
-          <w14:ligatures w14:val="standardContextual"/>
-        </w:rPr>
-      </w:pPr>
+      <w:r>
+        <w:br/>
+      </w:r>
     </w:p>
     <w:p>
       <w:pPr>
@@ -5557,7 +5557,7 @@
                 <w14:ligatures w14:val="standardContextual"/>
               </w:rPr>
               <w:drawing>
-                <wp:inline distT="0" distB="0" distL="0" distR="0" wp14:anchorId="3908E548" wp14:editId="12438616">
+                <wp:inline distT="0" distB="0" distL="0" distR="0" wp14:anchorId="3908E548" wp14:editId="00ECDDE7">
                   <wp:extent cx="1143000" cy="1279525"/>
                   <wp:effectExtent l="0" t="0" r="0" b="0"/>
                   <wp:docPr id="284558825" name="Imagem 8"/>
@@ -7000,7 +7000,7 @@
                 <w14:ligatures w14:val="standardContextual"/>
               </w:rPr>
               <w:drawing>
-                <wp:inline distT="0" distB="0" distL="0" distR="0" wp14:anchorId="77DF8787" wp14:editId="76541200">
+                <wp:inline distT="0" distB="0" distL="0" distR="0" wp14:anchorId="77DF8787" wp14:editId="2E013F79">
                   <wp:extent cx="1282889" cy="1247775"/>
                   <wp:effectExtent l="0" t="0" r="0" b="0"/>
                   <wp:docPr id="26702981" name="Imagem 14" descr="Uma imagem com captura de ecrã, símbolo, Saturação de cores, quadrado&#10;&#10;Descrição gerada automaticamente"/>
@@ -7262,7 +7262,7 @@
                 <w14:ligatures w14:val="standardContextual"/>
               </w:rPr>
               <w:drawing>
-                <wp:inline distT="0" distB="0" distL="0" distR="0" wp14:anchorId="6E695037" wp14:editId="3C67D49B">
+                <wp:inline distT="0" distB="0" distL="0" distR="0" wp14:anchorId="6E695037" wp14:editId="4BE86897">
                   <wp:extent cx="1285079" cy="1249905"/>
                   <wp:effectExtent l="0" t="0" r="0" b="7620"/>
                   <wp:docPr id="894280412" name="Imagem 14"/>
@@ -7883,9 +7883,9 @@
           <w:lang w:eastAsia="pt-PT"/>
         </w:rPr>
         <w:drawing>
-          <wp:inline distT="0" distB="0" distL="0" distR="0" wp14:anchorId="3DCD1BB6" wp14:editId="6379D0FA">
-            <wp:extent cx="5821680" cy="2120265"/>
-            <wp:effectExtent l="76200" t="76200" r="140970" b="127635"/>
+          <wp:inline distT="0" distB="0" distL="0" distR="0" wp14:anchorId="3DCD1BB6" wp14:editId="13EB7B5D">
+            <wp:extent cx="5762625" cy="2120265"/>
+            <wp:effectExtent l="76200" t="76200" r="142875" b="127635"/>
             <wp:docPr id="389757430" name="Imagem 86"/>
             <wp:cNvGraphicFramePr>
               <a:graphicFrameLocks xmlns:a="http://schemas.openxmlformats.org/drawingml/2006/main" noChangeAspect="1"/>
@@ -7912,7 +7912,7 @@
                   <pic:spPr>
                     <a:xfrm>
                       <a:off x="0" y="0"/>
-                      <a:ext cx="5823122" cy="2120790"/>
+                      <a:ext cx="5764055" cy="2120791"/>
                     </a:xfrm>
                     <a:prstGeom prst="rect">
                       <a:avLst/>
@@ -7964,9 +7964,9 @@
           <w:lang w:eastAsia="pt-PT"/>
         </w:rPr>
         <w:drawing>
-          <wp:inline distT="0" distB="0" distL="0" distR="0" wp14:anchorId="031358CE" wp14:editId="5C9DEEB6">
-            <wp:extent cx="5943600" cy="2532380"/>
-            <wp:effectExtent l="76200" t="76200" r="133350" b="134620"/>
+          <wp:inline distT="0" distB="0" distL="0" distR="0" wp14:anchorId="031358CE" wp14:editId="44782585">
+            <wp:extent cx="5821680" cy="2540635"/>
+            <wp:effectExtent l="76200" t="76200" r="140970" b="126365"/>
             <wp:docPr id="838716927" name="Imagem 86"/>
             <wp:cNvGraphicFramePr>
               <a:graphicFrameLocks xmlns:a="http://schemas.openxmlformats.org/drawingml/2006/main" noChangeAspect="1"/>
@@ -7993,7 +7993,7 @@
                   <pic:spPr>
                     <a:xfrm>
                       <a:off x="0" y="0"/>
-                      <a:ext cx="5964442" cy="2541260"/>
+                      <a:ext cx="5823113" cy="2541260"/>
                     </a:xfrm>
                     <a:prstGeom prst="rect">
                       <a:avLst/>
@@ -9211,35 +9211,7 @@
         <w:rPr>
           <w:rFonts w:ascii="Arial" w:hAnsi="Arial" w:cs="Arial"/>
         </w:rPr>
-        <w:t xml:space="preserve">É dada a possibilidade ao utilizador de avaliar mediante o número de estrelas </w:t>
-      </w:r>
-      <w:proofErr w:type="gramStart"/>
-      <w:r>
-        <w:rPr>
-          <w:rFonts w:ascii="Arial" w:hAnsi="Arial" w:cs="Arial"/>
-        </w:rPr>
-        <w:t>( 1</w:t>
-      </w:r>
-      <w:proofErr w:type="gramEnd"/>
-      <w:r>
-        <w:rPr>
-          <w:rFonts w:ascii="Arial" w:hAnsi="Arial" w:cs="Arial"/>
-        </w:rPr>
-        <w:t xml:space="preserve"> a </w:t>
-      </w:r>
-      <w:proofErr w:type="gramStart"/>
-      <w:r>
-        <w:rPr>
-          <w:rFonts w:ascii="Arial" w:hAnsi="Arial" w:cs="Arial"/>
-        </w:rPr>
-        <w:t>5 )</w:t>
-      </w:r>
-      <w:proofErr w:type="gramEnd"/>
-      <w:r>
-        <w:rPr>
-          <w:rFonts w:ascii="Arial" w:hAnsi="Arial" w:cs="Arial"/>
-        </w:rPr>
-        <w:t>, adicionar um comentário e ainda marcar o bebedouro como avariado.</w:t>
+        <w:t>É dada a possibilidade ao utilizador de avaliar mediante o número de estrelas ( 1 a 5 ), adicionar um comentário e ainda marcar o bebedouro como avariado.</w:t>
       </w:r>
     </w:p>
     <w:p>
@@ -11467,10 +11439,10 @@
           <w:lang w:eastAsia="pt-PT"/>
         </w:rPr>
         <w:drawing>
-          <wp:inline distT="0" distB="0" distL="0" distR="0" wp14:anchorId="54C955AC" wp14:editId="0B695C56">
-            <wp:extent cx="5400000" cy="2700000"/>
-            <wp:effectExtent l="0" t="0" r="0" b="5715"/>
-            <wp:docPr id="5" name="Imagem 5" descr="C:\Users\Administrador\AppData\Local\Microsoft\Windows\INetCache\Content.Word\Group 472.png"/>
+          <wp:inline distT="0" distB="0" distL="0" distR="0" wp14:anchorId="54C955AC" wp14:editId="018783B6">
+            <wp:extent cx="5400000" cy="2682158"/>
+            <wp:effectExtent l="0" t="0" r="0" b="4445"/>
+            <wp:docPr id="5" name="Imagem 5"/>
             <wp:cNvGraphicFramePr>
               <a:graphicFrameLocks xmlns:a="http://schemas.openxmlformats.org/drawingml/2006/main" noChangeAspect="1"/>
             </wp:cNvGraphicFramePr>
@@ -11478,20 +11450,19 @@
               <a:graphicData uri="http://schemas.openxmlformats.org/drawingml/2006/picture">
                 <pic:pic xmlns:pic="http://schemas.openxmlformats.org/drawingml/2006/picture">
                   <pic:nvPicPr>
-                    <pic:cNvPr id="0" name="Picture 2" descr="C:\Users\Administrador\AppData\Local\Microsoft\Windows\INetCache\Content.Word\Group 472.png"/>
+                    <pic:cNvPr id="5" name="Imagem 5"/>
                     <pic:cNvPicPr>
                       <a:picLocks noChangeAspect="1" noChangeArrowheads="1"/>
                     </pic:cNvPicPr>
                   </pic:nvPicPr>
                   <pic:blipFill>
-                    <a:blip r:embed="rId30" cstate="print">
+                    <a:blip r:embed="rId30">
                       <a:extLst>
                         <a:ext uri="{28A0092B-C50C-407E-A947-70E740481C1C}">
                           <a14:useLocalDpi xmlns:a14="http://schemas.microsoft.com/office/drawing/2010/main" val="0"/>
                         </a:ext>
                       </a:extLst>
                     </a:blip>
-                    <a:srcRect/>
                     <a:stretch>
                       <a:fillRect/>
                     </a:stretch>
@@ -11499,7 +11470,7 @@
                   <pic:spPr bwMode="auto">
                     <a:xfrm>
                       <a:off x="0" y="0"/>
-                      <a:ext cx="5400000" cy="2700000"/>
+                      <a:ext cx="5400000" cy="2682158"/>
                     </a:xfrm>
                     <a:prstGeom prst="rect">
                       <a:avLst/>
@@ -11572,10 +11543,10 @@
           <w:lang w:eastAsia="pt-PT"/>
         </w:rPr>
         <w:drawing>
-          <wp:inline distT="0" distB="0" distL="0" distR="0" wp14:anchorId="417355BD" wp14:editId="27C13ED7">
-            <wp:extent cx="5400270" cy="2700000"/>
-            <wp:effectExtent l="0" t="0" r="0" b="5715"/>
-            <wp:docPr id="8" name="Imagem 8" descr="C:\Users\Administrador\AppData\Local\Microsoft\Windows\INetCache\Content.Word\Group 471.png"/>
+          <wp:inline distT="0" distB="0" distL="0" distR="0" wp14:anchorId="417355BD" wp14:editId="47E56DBB">
+            <wp:extent cx="5400270" cy="2662238"/>
+            <wp:effectExtent l="0" t="0" r="0" b="5080"/>
+            <wp:docPr id="8" name="Imagem 8"/>
             <wp:cNvGraphicFramePr>
               <a:graphicFrameLocks xmlns:a="http://schemas.openxmlformats.org/drawingml/2006/main" noChangeAspect="1"/>
             </wp:cNvGraphicFramePr>
@@ -11583,20 +11554,19 @@
               <a:graphicData uri="http://schemas.openxmlformats.org/drawingml/2006/picture">
                 <pic:pic xmlns:pic="http://schemas.openxmlformats.org/drawingml/2006/picture">
                   <pic:nvPicPr>
-                    <pic:cNvPr id="0" name="Picture 9" descr="C:\Users\Administrador\AppData\Local\Microsoft\Windows\INetCache\Content.Word\Group 471.png"/>
+                    <pic:cNvPr id="8" name="Imagem 8"/>
                     <pic:cNvPicPr>
                       <a:picLocks noChangeAspect="1" noChangeArrowheads="1"/>
                     </pic:cNvPicPr>
                   </pic:nvPicPr>
                   <pic:blipFill>
-                    <a:blip r:embed="rId31" cstate="print">
+                    <a:blip r:embed="rId31">
                       <a:extLst>
                         <a:ext uri="{28A0092B-C50C-407E-A947-70E740481C1C}">
                           <a14:useLocalDpi xmlns:a14="http://schemas.microsoft.com/office/drawing/2010/main" val="0"/>
                         </a:ext>
                       </a:extLst>
                     </a:blip>
-                    <a:srcRect/>
                     <a:stretch>
                       <a:fillRect/>
                     </a:stretch>
@@ -11604,7 +11574,7 @@
                   <pic:spPr bwMode="auto">
                     <a:xfrm>
                       <a:off x="0" y="0"/>
-                      <a:ext cx="5400270" cy="2700000"/>
+                      <a:ext cx="5400270" cy="2662238"/>
                     </a:xfrm>
                     <a:prstGeom prst="rect">
                       <a:avLst/>
@@ -11703,10 +11673,10 @@
           <w:lang w:eastAsia="pt-PT"/>
         </w:rPr>
         <w:drawing>
-          <wp:inline distT="0" distB="0" distL="0" distR="0" wp14:anchorId="33A655E8" wp14:editId="4B3EC0CA">
-            <wp:extent cx="5400270" cy="2700000"/>
-            <wp:effectExtent l="0" t="0" r="0" b="5715"/>
-            <wp:docPr id="9" name="Imagem 9" descr="C:\Users\Administrador\AppData\Local\Microsoft\Windows\INetCache\Content.Word\Group 470.png"/>
+          <wp:inline distT="0" distB="0" distL="0" distR="0" wp14:anchorId="33A655E8" wp14:editId="7C015891">
+            <wp:extent cx="5400270" cy="2657426"/>
+            <wp:effectExtent l="0" t="0" r="0" b="0"/>
+            <wp:docPr id="9" name="Imagem 9"/>
             <wp:cNvGraphicFramePr>
               <a:graphicFrameLocks xmlns:a="http://schemas.openxmlformats.org/drawingml/2006/main" noChangeAspect="1"/>
             </wp:cNvGraphicFramePr>
@@ -11714,20 +11684,19 @@
               <a:graphicData uri="http://schemas.openxmlformats.org/drawingml/2006/picture">
                 <pic:pic xmlns:pic="http://schemas.openxmlformats.org/drawingml/2006/picture">
                   <pic:nvPicPr>
-                    <pic:cNvPr id="0" name="Picture 11" descr="C:\Users\Administrador\AppData\Local\Microsoft\Windows\INetCache\Content.Word\Group 470.png"/>
+                    <pic:cNvPr id="9" name="Imagem 9"/>
                     <pic:cNvPicPr>
                       <a:picLocks noChangeAspect="1" noChangeArrowheads="1"/>
                     </pic:cNvPicPr>
                   </pic:nvPicPr>
                   <pic:blipFill>
-                    <a:blip r:embed="rId32" cstate="print">
+                    <a:blip r:embed="rId32">
                       <a:extLst>
                         <a:ext uri="{28A0092B-C50C-407E-A947-70E740481C1C}">
                           <a14:useLocalDpi xmlns:a14="http://schemas.microsoft.com/office/drawing/2010/main" val="0"/>
                         </a:ext>
                       </a:extLst>
                     </a:blip>
-                    <a:srcRect/>
                     <a:stretch>
                       <a:fillRect/>
                     </a:stretch>
@@ -11735,7 +11704,7 @@
                   <pic:spPr bwMode="auto">
                     <a:xfrm>
                       <a:off x="0" y="0"/>
-                      <a:ext cx="5400270" cy="2700000"/>
+                      <a:ext cx="5400270" cy="2657426"/>
                     </a:xfrm>
                     <a:prstGeom prst="rect">
                       <a:avLst/>
@@ -11807,10 +11776,10 @@
           <w:lang w:eastAsia="pt-PT"/>
         </w:rPr>
         <w:drawing>
-          <wp:inline distT="0" distB="0" distL="0" distR="0" wp14:anchorId="3687228C" wp14:editId="23D9A579">
-            <wp:extent cx="5400270" cy="2700000"/>
-            <wp:effectExtent l="0" t="0" r="0" b="5715"/>
-            <wp:docPr id="13" name="Imagem 13" descr="C:\Users\Administrador\AppData\Local\Microsoft\Windows\INetCache\Content.Word\Group 469.png"/>
+          <wp:inline distT="0" distB="0" distL="0" distR="0" wp14:anchorId="3687228C" wp14:editId="39B6B6A5">
+            <wp:extent cx="5400270" cy="2676366"/>
+            <wp:effectExtent l="0" t="0" r="0" b="0"/>
+            <wp:docPr id="13" name="Imagem 13"/>
             <wp:cNvGraphicFramePr>
               <a:graphicFrameLocks xmlns:a="http://schemas.openxmlformats.org/drawingml/2006/main" noChangeAspect="1"/>
             </wp:cNvGraphicFramePr>
@@ -11818,20 +11787,19 @@
               <a:graphicData uri="http://schemas.openxmlformats.org/drawingml/2006/picture">
                 <pic:pic xmlns:pic="http://schemas.openxmlformats.org/drawingml/2006/picture">
                   <pic:nvPicPr>
-                    <pic:cNvPr id="0" name="Picture 20" descr="C:\Users\Administrador\AppData\Local\Microsoft\Windows\INetCache\Content.Word\Group 469.png"/>
+                    <pic:cNvPr id="13" name="Imagem 13"/>
                     <pic:cNvPicPr>
                       <a:picLocks noChangeAspect="1" noChangeArrowheads="1"/>
                     </pic:cNvPicPr>
                   </pic:nvPicPr>
                   <pic:blipFill>
-                    <a:blip r:embed="rId33" cstate="print">
+                    <a:blip r:embed="rId33">
                       <a:extLst>
                         <a:ext uri="{28A0092B-C50C-407E-A947-70E740481C1C}">
                           <a14:useLocalDpi xmlns:a14="http://schemas.microsoft.com/office/drawing/2010/main" val="0"/>
                         </a:ext>
                       </a:extLst>
                     </a:blip>
-                    <a:srcRect/>
                     <a:stretch>
                       <a:fillRect/>
                     </a:stretch>
@@ -11839,7 +11807,7 @@
                   <pic:spPr bwMode="auto">
                     <a:xfrm>
                       <a:off x="0" y="0"/>
-                      <a:ext cx="5400270" cy="2700000"/>
+                      <a:ext cx="5400270" cy="2676366"/>
                     </a:xfrm>
                     <a:prstGeom prst="rect">
                       <a:avLst/>
@@ -11964,10 +11932,10 @@
           <w:lang w:eastAsia="pt-PT"/>
         </w:rPr>
         <w:drawing>
-          <wp:inline distT="0" distB="0" distL="0" distR="0" wp14:anchorId="35943E1B" wp14:editId="78596454">
-            <wp:extent cx="5400270" cy="2700000"/>
-            <wp:effectExtent l="0" t="0" r="0" b="5715"/>
-            <wp:docPr id="14" name="Imagem 14" descr="C:\Users\Administrador\AppData\Local\Microsoft\Windows\INetCache\Content.Word\Group 468.png"/>
+          <wp:inline distT="0" distB="0" distL="0" distR="0" wp14:anchorId="35943E1B" wp14:editId="3611E921">
+            <wp:extent cx="5400270" cy="2688219"/>
+            <wp:effectExtent l="0" t="0" r="0" b="0"/>
+            <wp:docPr id="14" name="Imagem 14"/>
             <wp:cNvGraphicFramePr>
               <a:graphicFrameLocks xmlns:a="http://schemas.openxmlformats.org/drawingml/2006/main" noChangeAspect="1"/>
             </wp:cNvGraphicFramePr>
@@ -11975,20 +11943,19 @@
               <a:graphicData uri="http://schemas.openxmlformats.org/drawingml/2006/picture">
                 <pic:pic xmlns:pic="http://schemas.openxmlformats.org/drawingml/2006/picture">
                   <pic:nvPicPr>
-                    <pic:cNvPr id="0" name="Picture 22" descr="C:\Users\Administrador\AppData\Local\Microsoft\Windows\INetCache\Content.Word\Group 468.png"/>
+                    <pic:cNvPr id="14" name="Imagem 14"/>
                     <pic:cNvPicPr>
                       <a:picLocks noChangeAspect="1" noChangeArrowheads="1"/>
                     </pic:cNvPicPr>
                   </pic:nvPicPr>
                   <pic:blipFill>
-                    <a:blip r:embed="rId34" cstate="print">
+                    <a:blip r:embed="rId34">
                       <a:extLst>
                         <a:ext uri="{28A0092B-C50C-407E-A947-70E740481C1C}">
                           <a14:useLocalDpi xmlns:a14="http://schemas.microsoft.com/office/drawing/2010/main" val="0"/>
                         </a:ext>
                       </a:extLst>
                     </a:blip>
-                    <a:srcRect/>
                     <a:stretch>
                       <a:fillRect/>
                     </a:stretch>
@@ -11996,7 +11963,7 @@
                   <pic:spPr bwMode="auto">
                     <a:xfrm>
                       <a:off x="0" y="0"/>
-                      <a:ext cx="5400270" cy="2700000"/>
+                      <a:ext cx="5400270" cy="2688219"/>
                     </a:xfrm>
                     <a:prstGeom prst="rect">
                       <a:avLst/>
@@ -12064,10 +12031,10 @@
           <w:lang w:eastAsia="pt-PT"/>
         </w:rPr>
         <w:drawing>
-          <wp:inline distT="0" distB="0" distL="0" distR="0" wp14:anchorId="752C9601" wp14:editId="061C502E">
-            <wp:extent cx="5400270" cy="2700000"/>
-            <wp:effectExtent l="0" t="0" r="0" b="5715"/>
-            <wp:docPr id="12" name="Imagem 12" descr="C:\Users\Administrador\AppData\Local\Microsoft\Windows\INetCache\Content.Word\Group 467.png"/>
+          <wp:inline distT="0" distB="0" distL="0" distR="0" wp14:anchorId="752C9601" wp14:editId="18A95960">
+            <wp:extent cx="5400270" cy="2685873"/>
+            <wp:effectExtent l="0" t="0" r="0" b="635"/>
+            <wp:docPr id="12" name="Imagem 12"/>
             <wp:cNvGraphicFramePr>
               <a:graphicFrameLocks xmlns:a="http://schemas.openxmlformats.org/drawingml/2006/main" noChangeAspect="1"/>
             </wp:cNvGraphicFramePr>
@@ -12075,20 +12042,19 @@
               <a:graphicData uri="http://schemas.openxmlformats.org/drawingml/2006/picture">
                 <pic:pic xmlns:pic="http://schemas.openxmlformats.org/drawingml/2006/picture">
                   <pic:nvPicPr>
-                    <pic:cNvPr id="0" name="Picture 18" descr="C:\Users\Administrador\AppData\Local\Microsoft\Windows\INetCache\Content.Word\Group 467.png"/>
+                    <pic:cNvPr id="12" name="Imagem 12"/>
                     <pic:cNvPicPr>
                       <a:picLocks noChangeAspect="1" noChangeArrowheads="1"/>
                     </pic:cNvPicPr>
                   </pic:nvPicPr>
                   <pic:blipFill>
-                    <a:blip r:embed="rId35" cstate="print">
+                    <a:blip r:embed="rId35">
                       <a:extLst>
                         <a:ext uri="{28A0092B-C50C-407E-A947-70E740481C1C}">
                           <a14:useLocalDpi xmlns:a14="http://schemas.microsoft.com/office/drawing/2010/main" val="0"/>
                         </a:ext>
                       </a:extLst>
                     </a:blip>
-                    <a:srcRect/>
                     <a:stretch>
                       <a:fillRect/>
                     </a:stretch>
@@ -12096,7 +12062,7 @@
                   <pic:spPr bwMode="auto">
                     <a:xfrm>
                       <a:off x="0" y="0"/>
-                      <a:ext cx="5400270" cy="2700000"/>
+                      <a:ext cx="5400270" cy="2685873"/>
                     </a:xfrm>
                     <a:prstGeom prst="rect">
                       <a:avLst/>
@@ -12151,8 +12117,8 @@
           <w14:ligatures w14:val="standardContextual"/>
         </w:rPr>
         <w:drawing>
-          <wp:inline distT="0" distB="0" distL="0" distR="0" wp14:anchorId="738C9384" wp14:editId="73F42EFD">
-            <wp:extent cx="5525910" cy="6555545"/>
+          <wp:inline distT="0" distB="0" distL="0" distR="0" wp14:anchorId="738C9384" wp14:editId="6F0A630E">
+            <wp:extent cx="5525540" cy="6232505"/>
             <wp:effectExtent l="0" t="0" r="0" b="0"/>
             <wp:docPr id="6" name="Imagem 6"/>
             <wp:cNvGraphicFramePr>
@@ -12165,7 +12131,7 @@
                     <pic:cNvPr id="6" name="Group 467.png"/>
                     <pic:cNvPicPr/>
                   </pic:nvPicPr>
-                  <pic:blipFill>
+                  <pic:blipFill rotWithShape="1">
                     <a:blip r:embed="rId36" cstate="print">
                       <a:extLst>
                         <a:ext uri="{28A0092B-C50C-407E-A947-70E740481C1C}">
@@ -12173,18 +12139,27 @@
                         </a:ext>
                       </a:extLst>
                     </a:blip>
+                    <a:srcRect b="4921"/>
                     <a:stretch>
                       <a:fillRect/>
                     </a:stretch>
                   </pic:blipFill>
-                  <pic:spPr>
+                  <pic:spPr bwMode="auto">
                     <a:xfrm>
                       <a:off x="0" y="0"/>
-                      <a:ext cx="5528478" cy="6558591"/>
+                      <a:ext cx="5528478" cy="6235819"/>
                     </a:xfrm>
                     <a:prstGeom prst="rect">
                       <a:avLst/>
                     </a:prstGeom>
+                    <a:ln>
+                      <a:noFill/>
+                    </a:ln>
+                    <a:extLst>
+                      <a:ext uri="{53640926-AAD7-44D8-BBD7-CCE9431645EC}">
+                        <a14:shadowObscured xmlns:a14="http://schemas.microsoft.com/office/drawing/2010/main"/>
+                      </a:ext>
+                    </a:extLst>
                   </pic:spPr>
                 </pic:pic>
               </a:graphicData>
@@ -16647,7 +16622,6 @@
   <w:style w:type="character" w:default="1" w:styleId="Tipodeletrapredefinidodopargrafo">
     <w:name w:val="Default Paragraph Font"/>
     <w:uiPriority w:val="1"/>
-    <w:semiHidden/>
     <w:unhideWhenUsed/>
   </w:style>
   <w:style w:type="table" w:default="1" w:styleId="Tabelanormal">
@@ -17251,6 +17225,30 @@
       <w:iCs/>
     </w:rPr>
   </w:style>
+  <w:style w:type="character" w:styleId="MenoNoResolvida">
+    <w:name w:val="Unresolved Mention"/>
+    <w:basedOn w:val="Tipodeletrapredefinidodopargrafo"/>
+    <w:uiPriority w:val="99"/>
+    <w:semiHidden/>
+    <w:unhideWhenUsed/>
+    <w:rsid w:val="0017430D"/>
+    <w:rPr>
+      <w:color w:val="605E5C"/>
+      <w:shd w:val="clear" w:color="auto" w:fill="E1DFDD"/>
+    </w:rPr>
+  </w:style>
+  <w:style w:type="character" w:styleId="Hiperligaovisitada">
+    <w:name w:val="FollowedHyperlink"/>
+    <w:basedOn w:val="Tipodeletrapredefinidodopargrafo"/>
+    <w:uiPriority w:val="99"/>
+    <w:semiHidden/>
+    <w:unhideWhenUsed/>
+    <w:rsid w:val="0017430D"/>
+    <w:rPr>
+      <w:color w:val="96607D" w:themeColor="followedHyperlink"/>
+      <w:u w:val="single"/>
+    </w:rPr>
+  </w:style>
 </w:styles>
 </file>
 
@@ -17550,14 +17548,6 @@
 </file>
 
 <file path=customXml/item1.xml><?xml version="1.0" encoding="utf-8"?>
-<p:properties xmlns:p="http://schemas.microsoft.com/office/2006/metadata/properties" xmlns:xsi="http://www.w3.org/2001/XMLSchema-instance" xmlns:pc="http://schemas.microsoft.com/office/infopath/2007/PartnerControls">
-  <documentManagement>
-    <ReferenceId xmlns="b79bcf42-febc-42c8-bfd8-1799b06a158c" xsi:nil="true"/>
-  </documentManagement>
-</p:properties>
-</file>
-
-<file path=customXml/item2.xml><?xml version="1.0" encoding="utf-8"?>
 <b:Sources xmlns:b="http://schemas.openxmlformats.org/officeDocument/2006/bibliography" xmlns="http://schemas.openxmlformats.org/officeDocument/2006/bibliography" SelectedStyle="\APASixthEditionOfficeOnline.xsl" StyleName="APA" Version="6">
   <b:Source>
     <b:Tag>Faz24</b:Tag>
@@ -17712,16 +17702,15 @@
 </b:Sources>
 </file>
 
-<file path=customXml/item3.xml><?xml version="1.0" encoding="utf-8"?>
-<?mso-contentType ?>
-<FormTemplates xmlns="http://schemas.microsoft.com/sharepoint/v3/contenttype/forms">
-  <Display>DocumentLibraryForm</Display>
-  <Edit>DocumentLibraryForm</Edit>
-  <New>DocumentLibraryForm</New>
-</FormTemplates>
+<file path=customXml/item2.xml><?xml version="1.0" encoding="utf-8"?>
+<p:properties xmlns:p="http://schemas.microsoft.com/office/2006/metadata/properties" xmlns:xsi="http://www.w3.org/2001/XMLSchema-instance" xmlns:pc="http://schemas.microsoft.com/office/infopath/2007/PartnerControls">
+  <documentManagement>
+    <ReferenceId xmlns="b79bcf42-febc-42c8-bfd8-1799b06a158c" xsi:nil="true"/>
+  </documentManagement>
+</p:properties>
 </file>
 
-<file path=customXml/item4.xml><?xml version="1.0" encoding="utf-8"?>
+<file path=customXml/item3.xml><?xml version="1.0" encoding="utf-8"?>
 <ct:contentTypeSchema xmlns:ct="http://schemas.microsoft.com/office/2006/metadata/contentType" xmlns:ma="http://schemas.microsoft.com/office/2006/metadata/properties/metaAttributes" ct:_="" ma:_="" ma:contentTypeName="Documento" ma:contentTypeID="0x010100AAA014F07BA3524A9546F20DDB1EC572" ma:contentTypeVersion="7" ma:contentTypeDescription="Criar um novo documento." ma:contentTypeScope="" ma:versionID="60017212d7aeef75373f63e13daa027c">
   <xsd:schema xmlns:xsd="http://www.w3.org/2001/XMLSchema" xmlns:xs="http://www.w3.org/2001/XMLSchema" xmlns:p="http://schemas.microsoft.com/office/2006/metadata/properties" xmlns:ns2="b79bcf42-febc-42c8-bfd8-1799b06a158c" xmlns:ns3="cbc7956b-1ba7-4aac-a59d-60d58a1d6fec" targetNamespace="http://schemas.microsoft.com/office/2006/metadata/properties" ma:root="true" ma:fieldsID="fadcf7bc0ada00f1eeecbb0313ad9fb3" ns2:_="" ns3:_="">
     <xsd:import namespace="b79bcf42-febc-42c8-bfd8-1799b06a158c"/>
@@ -17904,7 +17893,24 @@
 </ct:contentTypeSchema>
 </file>
 
+<file path=customXml/item4.xml><?xml version="1.0" encoding="utf-8"?>
+<?mso-contentType ?>
+<FormTemplates xmlns="http://schemas.microsoft.com/sharepoint/v3/contenttype/forms">
+  <Display>DocumentLibraryForm</Display>
+  <Edit>DocumentLibraryForm</Edit>
+  <New>DocumentLibraryForm</New>
+</FormTemplates>
+</file>
+
 <file path=customXml/itemProps1.xml><?xml version="1.0" encoding="utf-8"?>
+<ds:datastoreItem xmlns:ds="http://schemas.openxmlformats.org/officeDocument/2006/customXml" ds:itemID="{09F58E44-45FC-4BA2-8E9B-EC7DD706E6FF}">
+  <ds:schemaRefs>
+    <ds:schemaRef ds:uri="http://schemas.openxmlformats.org/officeDocument/2006/bibliography"/>
+  </ds:schemaRefs>
+</ds:datastoreItem>
+</file>
+
+<file path=customXml/itemProps2.xml><?xml version="1.0" encoding="utf-8"?>
 <ds:datastoreItem xmlns:ds="http://schemas.openxmlformats.org/officeDocument/2006/customXml" ds:itemID="{BEF5F509-0E06-45EA-8AD8-18E0C4621101}">
   <ds:schemaRefs>
     <ds:schemaRef ds:uri="http://schemas.microsoft.com/office/2006/metadata/properties"/>
@@ -17914,23 +17920,7 @@
 </ds:datastoreItem>
 </file>
 
-<file path=customXml/itemProps2.xml><?xml version="1.0" encoding="utf-8"?>
-<ds:datastoreItem xmlns:ds="http://schemas.openxmlformats.org/officeDocument/2006/customXml" ds:itemID="{09F58E44-45FC-4BA2-8E9B-EC7DD706E6FF}">
-  <ds:schemaRefs>
-    <ds:schemaRef ds:uri="http://schemas.openxmlformats.org/officeDocument/2006/bibliography"/>
-  </ds:schemaRefs>
-</ds:datastoreItem>
-</file>
-
 <file path=customXml/itemProps3.xml><?xml version="1.0" encoding="utf-8"?>
-<ds:datastoreItem xmlns:ds="http://schemas.openxmlformats.org/officeDocument/2006/customXml" ds:itemID="{4B66BD3C-486A-429E-9611-507EE3A9E685}">
-  <ds:schemaRefs>
-    <ds:schemaRef ds:uri="http://schemas.microsoft.com/sharepoint/v3/contenttype/forms"/>
-  </ds:schemaRefs>
-</ds:datastoreItem>
-</file>
-
-<file path=customXml/itemProps4.xml><?xml version="1.0" encoding="utf-8"?>
 <ds:datastoreItem xmlns:ds="http://schemas.openxmlformats.org/officeDocument/2006/customXml" ds:itemID="{960F962C-5E5B-46C6-98BD-E8C121531E7C}">
   <ds:schemaRefs>
     <ds:schemaRef ds:uri="http://schemas.microsoft.com/office/2006/metadata/contentType"/>
@@ -17947,4 +17937,12 @@
     <ds:schemaRef ds:uri="http://schemas.microsoft.com/internal/obd"/>
   </ds:schemaRefs>
 </ds:datastoreItem>
+</file>
+
+<file path=customXml/itemProps4.xml><?xml version="1.0" encoding="utf-8"?>
+<ds:datastoreItem xmlns:ds="http://schemas.openxmlformats.org/officeDocument/2006/customXml" ds:itemID="{4B66BD3C-486A-429E-9611-507EE3A9E685}">
+  <ds:schemaRefs>
+    <ds:schemaRef ds:uri="http://schemas.microsoft.com/sharepoint/v3/contenttype/forms"/>
+  </ds:schemaRefs>
+</ds:datastoreItem>
 </file>
</xml_diff>

<commit_message>
Ajustes no readme e relatório
</commit_message>
<xml_diff>
--- a/[Documentos]/Primeira Entrega/Relatorio_Aqua_Point.docx
+++ b/[Documentos]/Primeira Entrega/Relatorio_Aqua_Point.docx
@@ -2167,7 +2167,7 @@
             <w:noProof/>
             <w:webHidden/>
           </w:rPr>
-          <w:t>17</w:t>
+          <w:t>18</w:t>
         </w:r>
         <w:r>
           <w:rPr>
@@ -2241,7 +2241,7 @@
             <w:noProof/>
             <w:webHidden/>
           </w:rPr>
-          <w:t>21</w:t>
+          <w:t>22</w:t>
         </w:r>
         <w:r>
           <w:rPr>
@@ -2315,7 +2315,7 @@
             <w:noProof/>
             <w:webHidden/>
           </w:rPr>
-          <w:t>22</w:t>
+          <w:t>23</w:t>
         </w:r>
         <w:r>
           <w:rPr>
@@ -5545,7 +5545,7 @@
                 <w14:ligatures w14:val="standardContextual"/>
               </w:rPr>
               <w:drawing>
-                <wp:inline distT="0" distB="0" distL="0" distR="0" wp14:anchorId="3908E548" wp14:editId="72D7C5D3">
+                <wp:inline distT="0" distB="0" distL="0" distR="0" wp14:anchorId="3908E548" wp14:editId="4F5C131A">
                   <wp:extent cx="1143000" cy="1279525"/>
                   <wp:effectExtent l="0" t="0" r="0" b="0"/>
                   <wp:docPr id="284558825" name="Imagem 8"/>
@@ -6988,7 +6988,7 @@
                 <w14:ligatures w14:val="standardContextual"/>
               </w:rPr>
               <w:drawing>
-                <wp:inline distT="0" distB="0" distL="0" distR="0" wp14:anchorId="77DF8787" wp14:editId="0A1215B7">
+                <wp:inline distT="0" distB="0" distL="0" distR="0" wp14:anchorId="77DF8787" wp14:editId="45A7BF20">
                   <wp:extent cx="1282889" cy="1247775"/>
                   <wp:effectExtent l="0" t="0" r="0" b="0"/>
                   <wp:docPr id="26702981" name="Imagem 14" descr="Uma imagem com captura de ecrã, símbolo, Saturação de cores, quadrado&#10;&#10;Descrição gerada automaticamente"/>
@@ -7081,7 +7081,7 @@
                 <w:noProof/>
                 <w:color w:val="auto"/>
               </w:rPr>
-              <w:t>9</w:t>
+              <w:t>8</w:t>
             </w:r>
             <w:r>
               <w:rPr>
@@ -7250,7 +7250,7 @@
                 <w14:ligatures w14:val="standardContextual"/>
               </w:rPr>
               <w:drawing>
-                <wp:inline distT="0" distB="0" distL="0" distR="0" wp14:anchorId="6E695037" wp14:editId="173291DA">
+                <wp:inline distT="0" distB="0" distL="0" distR="0" wp14:anchorId="6E695037" wp14:editId="2875AE2D">
                   <wp:extent cx="1285079" cy="1249905"/>
                   <wp:effectExtent l="0" t="0" r="0" b="7620"/>
                   <wp:docPr id="894280412" name="Imagem 14"/>
@@ -7345,7 +7345,7 @@
                 <w:noProof/>
                 <w:color w:val="auto"/>
               </w:rPr>
-              <w:t>10</w:t>
+              <w:t>9</w:t>
             </w:r>
             <w:r>
               <w:rPr>
@@ -7718,7 +7718,7 @@
                                 <w:noProof/>
                                 <w:color w:val="auto"/>
                               </w:rPr>
-                              <w:t>11</w:t>
+                              <w:t>10</w:t>
                             </w:r>
                             <w:r>
                               <w:rPr>
@@ -7821,7 +7821,7 @@
                           <w:noProof/>
                           <w:color w:val="auto"/>
                         </w:rPr>
-                        <w:t>11</w:t>
+                        <w:t>10</w:t>
                       </w:r>
                       <w:r>
                         <w:rPr>
@@ -8207,7 +8207,7 @@
           <w:noProof/>
           <w:color w:val="auto"/>
         </w:rPr>
-        <w:t>1</w:t>
+        <w:t>11</w:t>
       </w:r>
       <w:r>
         <w:rPr>
@@ -8375,7 +8375,7 @@
           <w:noProof/>
           <w:color w:val="auto"/>
         </w:rPr>
-        <w:t>1</w:t>
+        <w:t>12</w:t>
       </w:r>
       <w:r>
         <w:rPr>
@@ -11439,9 +11439,9 @@
           <w:lang w:eastAsia="pt-PT"/>
         </w:rPr>
         <w:drawing>
-          <wp:inline distT="0" distB="0" distL="0" distR="0" wp14:anchorId="54C955AC" wp14:editId="018783B6">
-            <wp:extent cx="5400000" cy="2682158"/>
-            <wp:effectExtent l="0" t="0" r="0" b="4445"/>
+          <wp:inline distT="0" distB="0" distL="0" distR="0" wp14:anchorId="54C955AC" wp14:editId="1AD716CB">
+            <wp:extent cx="5400000" cy="2678627"/>
+            <wp:effectExtent l="0" t="0" r="0" b="7620"/>
             <wp:docPr id="5" name="Imagem 5"/>
             <wp:cNvGraphicFramePr>
               <a:graphicFrameLocks xmlns:a="http://schemas.openxmlformats.org/drawingml/2006/main" noChangeAspect="1"/>
@@ -11470,7 +11470,7 @@
                   <pic:spPr bwMode="auto">
                     <a:xfrm>
                       <a:off x="0" y="0"/>
-                      <a:ext cx="5400000" cy="2682158"/>
+                      <a:ext cx="5400000" cy="2678627"/>
                     </a:xfrm>
                     <a:prstGeom prst="rect">
                       <a:avLst/>
@@ -11915,7 +11915,23 @@
           <w:noProof/>
           <w:lang w:eastAsia="pt-PT"/>
         </w:rPr>
-        <w:t>Home after selct</w:t>
+        <w:t>Home after sel</w:t>
+      </w:r>
+      <w:r>
+        <w:rPr>
+          <w:b/>
+          <w:noProof/>
+          <w:lang w:eastAsia="pt-PT"/>
+        </w:rPr>
+        <w:t>e</w:t>
+      </w:r>
+      <w:r>
+        <w:rPr>
+          <w:b/>
+          <w:noProof/>
+          <w:lang w:eastAsia="pt-PT"/>
+        </w:rPr>
+        <w:t>ct</w:t>
       </w:r>
     </w:p>
     <w:p>

</xml_diff>